<commit_message>
Minor Changes .. Added one more class to handle 'Administrators' Few enhancements .. and rearrangements
</commit_message>
<xml_diff>
--- a/Documentation/Documentation - Automation Of SDMClient.docx
+++ b/Documentation/Documentation - Automation Of SDMClient.docx
@@ -1,6 +1,6 @@
 
 <file path=word/document.xml><?xml version="1.0" encoding="utf-8"?>
-<w:document xmlns:wpc="http://schemas.microsoft.com/office/word/2010/wordprocessingCanvas" xmlns:mc="http://schemas.openxmlformats.org/markup-compatibility/2006" xmlns:o="urn:schemas-microsoft-com:office:office" xmlns:r="http://schemas.openxmlformats.org/officeDocument/2006/relationships" xmlns:m="http://schemas.openxmlformats.org/officeDocument/2006/math" xmlns:v="urn:schemas-microsoft-com:vml" xmlns:wp14="http://schemas.microsoft.com/office/word/2010/wordprocessingDrawing" xmlns:wp="http://schemas.openxmlformats.org/drawingml/2006/wordprocessingDrawing" xmlns:w10="urn:schemas-microsoft-com:office:word" xmlns:w="http://schemas.openxmlformats.org/wordprocessingml/2006/main" xmlns:w14="http://schemas.microsoft.com/office/word/2010/wordml" xmlns:w15="http://schemas.microsoft.com/office/word/2012/wordml" xmlns:wpg="http://schemas.microsoft.com/office/word/2010/wordprocessingGroup" xmlns:wpi="http://schemas.microsoft.com/office/word/2010/wordprocessingInk" xmlns:wne="http://schemas.microsoft.com/office/word/2006/wordml" xmlns:wps="http://schemas.microsoft.com/office/word/2010/wordprocessingShape" mc:Ignorable="w14 w15 wp14">
+<w:document xmlns:wpc="http://schemas.microsoft.com/office/word/2010/wordprocessingCanvas" xmlns:mc="http://schemas.openxmlformats.org/markup-compatibility/2006" xmlns:o="urn:schemas-microsoft-com:office:office" xmlns:r="http://schemas.openxmlformats.org/officeDocument/2006/relationships" xmlns:m="http://schemas.openxmlformats.org/officeDocument/2006/math" xmlns:v="urn:schemas-microsoft-com:vml" xmlns:wp14="http://schemas.microsoft.com/office/word/2010/wordprocessingDrawing" xmlns:wp="http://schemas.openxmlformats.org/drawingml/2006/wordprocessingDrawing" xmlns:w10="urn:schemas-microsoft-com:office:word" xmlns:w="http://schemas.openxmlformats.org/wordprocessingml/2006/main" xmlns:w14="http://schemas.microsoft.com/office/word/2010/wordml" xmlns:wpg="http://schemas.microsoft.com/office/word/2010/wordprocessingGroup" xmlns:wpi="http://schemas.microsoft.com/office/word/2010/wordprocessingInk" xmlns:wne="http://schemas.microsoft.com/office/word/2006/wordml" xmlns:wps="http://schemas.microsoft.com/office/word/2010/wordprocessingShape" mc:Ignorable="w14 wp14">
   <w:body>
     <w:p>
       <w:pPr>
@@ -34,7 +34,7 @@
                     </pic:cNvPicPr>
                   </pic:nvPicPr>
                   <pic:blipFill>
-                    <a:blip r:embed="rId8">
+                    <a:blip r:embed="rId9">
                       <a:extLst>
                         <a:ext uri="{28A0092B-C50C-407E-A947-70E740481C1C}">
                           <a14:useLocalDpi xmlns:a14="http://schemas.microsoft.com/office/drawing/2010/main" val="0"/>
@@ -174,8 +174,26 @@
         <w:rPr>
           <w:b/>
           <w:sz w:val="32"/>
-        </w:rPr>
-        <w:t xml:space="preserve">Under Supervision of Mrs. Dhanashree Gaigaware </w:t>
+          <w:highlight w:val="green"/>
+        </w:rPr>
+        <w:t>Under Supervision of</w:t>
+      </w:r>
+      <w:r>
+        <w:rPr>
+          <w:b/>
+          <w:sz w:val="32"/>
+          <w:highlight w:val="green"/>
+        </w:rPr>
+        <w:t xml:space="preserve"> Dhanashree Gaigaware</w:t>
+      </w:r>
+      <w:bookmarkStart w:id="0" w:name="_GoBack"/>
+      <w:bookmarkEnd w:id="0"/>
+      <w:r>
+        <w:rPr>
+          <w:b/>
+          <w:sz w:val="32"/>
+        </w:rPr>
+        <w:t xml:space="preserve"> </w:t>
       </w:r>
     </w:p>
     <w:p>
@@ -260,7 +278,10 @@
     <w:sdt>
       <w:sdtPr>
         <w:rPr>
+          <w:rFonts w:asciiTheme="minorHAnsi" w:eastAsiaTheme="minorEastAsia" w:hAnsiTheme="minorHAnsi" w:cstheme="minorBidi"/>
+          <w:color w:val="auto"/>
           <w:sz w:val="32"/>
+          <w:szCs w:val="22"/>
         </w:rPr>
         <w:id w:val="-414011876"/>
         <w:docPartObj>
@@ -270,13 +291,10 @@
       </w:sdtPr>
       <w:sdtEndPr>
         <w:rPr>
-          <w:rFonts w:asciiTheme="minorHAnsi" w:eastAsiaTheme="minorEastAsia" w:hAnsiTheme="minorHAnsi" w:cstheme="minorBidi"/>
           <w:b/>
           <w:bCs/>
           <w:noProof/>
-          <w:color w:val="auto"/>
           <w:sz w:val="24"/>
-          <w:szCs w:val="22"/>
         </w:rPr>
       </w:sdtEndPr>
       <w:sdtContent>
@@ -1308,7 +1326,7 @@
           <w:sz w:val="40"/>
         </w:rPr>
       </w:pPr>
-      <w:bookmarkStart w:id="0" w:name="_Toc433570436"/>
+      <w:bookmarkStart w:id="1" w:name="_Toc433570436"/>
       <w:r>
         <w:rPr>
           <w:sz w:val="40"/>
@@ -1316,7 +1334,7 @@
         <w:lastRenderedPageBreak/>
         <w:t>Preface: (Must Read)</w:t>
       </w:r>
-      <w:bookmarkEnd w:id="0"/>
+      <w:bookmarkEnd w:id="1"/>
     </w:p>
     <w:p>
       <w:pPr>
@@ -1376,13 +1394,73 @@
         </w:numPr>
         <w:rPr>
           <w:sz w:val="28"/>
-        </w:rPr>
-      </w:pPr>
-      <w:r>
-        <w:rPr>
-          <w:sz w:val="28"/>
-        </w:rPr>
-        <w:t>To mitigate the issue, we have written methods to take ID dynamically in runtime and then doing all the operations. For that, we have injected JS (JavaScript) into the automation code.</w:t>
+          <w:highlight w:val="green"/>
+        </w:rPr>
+      </w:pPr>
+      <w:r>
+        <w:rPr>
+          <w:sz w:val="28"/>
+          <w:highlight w:val="green"/>
+        </w:rPr>
+        <w:t>To mitigate the issue, methods</w:t>
+      </w:r>
+      <w:r>
+        <w:rPr>
+          <w:sz w:val="28"/>
+          <w:highlight w:val="green"/>
+        </w:rPr>
+        <w:t xml:space="preserve"> are written in such a way that it will</w:t>
+      </w:r>
+      <w:r>
+        <w:rPr>
+          <w:sz w:val="28"/>
+          <w:highlight w:val="green"/>
+        </w:rPr>
+        <w:t xml:space="preserve"> take ID </w:t>
+      </w:r>
+      <w:r>
+        <w:rPr>
+          <w:sz w:val="28"/>
+          <w:highlight w:val="green"/>
+        </w:rPr>
+        <w:t xml:space="preserve">and </w:t>
+      </w:r>
+      <w:proofErr w:type="spellStart"/>
+      <w:r>
+        <w:rPr>
+          <w:sz w:val="28"/>
+          <w:highlight w:val="green"/>
+        </w:rPr>
+        <w:t>xPaths</w:t>
+      </w:r>
+      <w:proofErr w:type="spellEnd"/>
+      <w:r>
+        <w:rPr>
+          <w:sz w:val="28"/>
+          <w:highlight w:val="green"/>
+        </w:rPr>
+        <w:t xml:space="preserve"> </w:t>
+      </w:r>
+      <w:r>
+        <w:rPr>
+          <w:sz w:val="28"/>
+          <w:highlight w:val="green"/>
+        </w:rPr>
+        <w:t>dynamically in runtime and then doing all the operations. For that, JS (JavaScript)</w:t>
+      </w:r>
+      <w:r>
+        <w:rPr>
+          <w:sz w:val="28"/>
+          <w:highlight w:val="green"/>
+        </w:rPr>
+        <w:t xml:space="preserve"> is injected</w:t>
+      </w:r>
+      <w:r>
+        <w:rPr>
+          <w:sz w:val="28"/>
+          <w:highlight w:val="green"/>
+        </w:rPr>
+        <w:t xml:space="preserve"> into the automation code.</w:t>
       </w:r>
     </w:p>
     <w:p>
@@ -1394,23 +1472,83 @@
         </w:numPr>
         <w:rPr>
           <w:sz w:val="28"/>
-        </w:rPr>
-      </w:pPr>
-      <w:r>
-        <w:rPr>
-          <w:sz w:val="28"/>
-        </w:rPr>
-        <w:t>As we have less resources (IP and host capacity) and we want to perform all the tests (functional testing and unit testing) for all the elements (Avaya supported), we have built the code multi-threaded to run simultaneous threads (installation)</w:t>
-      </w:r>
-      <w:r>
-        <w:rPr>
-          <w:sz w:val="28"/>
+          <w:highlight w:val="green"/>
+        </w:rPr>
+      </w:pPr>
+      <w:r>
+        <w:rPr>
+          <w:sz w:val="28"/>
+          <w:highlight w:val="green"/>
+        </w:rPr>
+        <w:t>As resources (IP and host capacity)</w:t>
+      </w:r>
+      <w:r>
+        <w:rPr>
+          <w:sz w:val="28"/>
+          <w:highlight w:val="green"/>
+        </w:rPr>
+        <w:t xml:space="preserve"> are less </w:t>
+      </w:r>
+      <w:r>
+        <w:rPr>
+          <w:sz w:val="28"/>
+          <w:highlight w:val="green"/>
+        </w:rPr>
+        <w:t xml:space="preserve">and </w:t>
+      </w:r>
+      <w:r>
+        <w:rPr>
+          <w:sz w:val="28"/>
+          <w:highlight w:val="green"/>
+        </w:rPr>
+        <w:t xml:space="preserve">it is requirement </w:t>
+      </w:r>
+      <w:r>
+        <w:rPr>
+          <w:sz w:val="28"/>
+          <w:highlight w:val="green"/>
+        </w:rPr>
+        <w:t>to perform all the tests (functional testing and unit testing) for all the element</w:t>
+      </w:r>
+      <w:r>
+        <w:rPr>
+          <w:sz w:val="28"/>
+          <w:highlight w:val="green"/>
+        </w:rPr>
+        <w:t xml:space="preserve">s (Avaya supported), </w:t>
+      </w:r>
+      <w:r>
+        <w:rPr>
+          <w:sz w:val="28"/>
+          <w:highlight w:val="green"/>
+        </w:rPr>
+        <w:t>code</w:t>
+      </w:r>
+      <w:r>
+        <w:rPr>
+          <w:sz w:val="28"/>
+          <w:highlight w:val="green"/>
+        </w:rPr>
+        <w:t xml:space="preserve"> is written</w:t>
+      </w:r>
+      <w:r>
+        <w:rPr>
+          <w:sz w:val="28"/>
+          <w:highlight w:val="green"/>
+        </w:rPr>
+        <w:t xml:space="preserve"> multi-threaded to run simultaneous threads (installation)</w:t>
+      </w:r>
+      <w:r>
+        <w:rPr>
+          <w:sz w:val="28"/>
+          <w:highlight w:val="green"/>
         </w:rPr>
         <w:t xml:space="preserve"> and perform execution for all the use cases as TestNG tests</w:t>
       </w:r>
       <w:r>
         <w:rPr>
           <w:sz w:val="28"/>
+          <w:highlight w:val="green"/>
         </w:rPr>
         <w:t>.</w:t>
       </w:r>
@@ -1429,20 +1567,50 @@
       <w:r>
         <w:rPr>
           <w:sz w:val="28"/>
-        </w:rPr>
-        <w:t>We can perform individual operations as well like</w:t>
-      </w:r>
-      <w:r>
-        <w:rPr>
-          <w:sz w:val="28"/>
+          <w:highlight w:val="green"/>
+        </w:rPr>
+        <w:t>I</w:t>
+      </w:r>
+      <w:r>
+        <w:rPr>
+          <w:sz w:val="28"/>
+          <w:highlight w:val="green"/>
+        </w:rPr>
+        <w:t xml:space="preserve">ndividual operations </w:t>
+      </w:r>
+      <w:r>
+        <w:rPr>
+          <w:sz w:val="28"/>
+          <w:highlight w:val="green"/>
+        </w:rPr>
+        <w:t xml:space="preserve">can be performed </w:t>
+      </w:r>
+      <w:r>
+        <w:rPr>
+          <w:sz w:val="28"/>
+          <w:highlight w:val="green"/>
+        </w:rPr>
+        <w:t>as well like</w:t>
+      </w:r>
+      <w:r>
+        <w:rPr>
+          <w:sz w:val="28"/>
+          <w:highlight w:val="green"/>
         </w:rPr>
         <w:t xml:space="preserve"> </w:t>
       </w:r>
       <w:r>
         <w:rPr>
           <w:sz w:val="28"/>
-        </w:rPr>
-        <w:t xml:space="preserve">- only host related operations, only location related operations, installation of only one VM and operations related to it. </w:t>
+          <w:highlight w:val="green"/>
+        </w:rPr>
+        <w:t>- only host related operations, only location related operations, installation of only one VM and operations related to it</w:t>
+      </w:r>
+      <w:r>
+        <w:rPr>
+          <w:sz w:val="28"/>
+        </w:rPr>
+        <w:t xml:space="preserve">. </w:t>
       </w:r>
     </w:p>
     <w:p>
@@ -1529,7 +1697,7 @@
           <w:sz w:val="40"/>
         </w:rPr>
       </w:pPr>
-      <w:bookmarkStart w:id="1" w:name="_Toc433570437"/>
+      <w:bookmarkStart w:id="2" w:name="_Toc433570437"/>
       <w:r>
         <w:rPr>
           <w:sz w:val="40"/>
@@ -1537,7 +1705,7 @@
         <w:lastRenderedPageBreak/>
         <w:t>Pre-Requisites to use Automation:</w:t>
       </w:r>
-      <w:bookmarkEnd w:id="1"/>
+      <w:bookmarkEnd w:id="2"/>
     </w:p>
     <w:p>
       <w:pPr>
@@ -1557,7 +1725,7 @@
           <w:sz w:val="36"/>
         </w:rPr>
       </w:pPr>
-      <w:bookmarkStart w:id="2" w:name="_Toc433570438"/>
+      <w:bookmarkStart w:id="3" w:name="_Toc433570438"/>
       <w:r>
         <w:rPr>
           <w:rStyle w:val="SubtleEmphasis"/>
@@ -1568,7 +1736,7 @@
         </w:rPr>
         <w:t>Necessary Arrangements (Relocate and check all necessary files):</w:t>
       </w:r>
-      <w:bookmarkEnd w:id="2"/>
+      <w:bookmarkEnd w:id="3"/>
     </w:p>
     <w:p>
       <w:pPr>
@@ -1588,6 +1756,45 @@
           <w:sz w:val="32"/>
         </w:rPr>
         <w:t>Please follow the steps given below –</w:t>
+      </w:r>
+    </w:p>
+    <w:p>
+      <w:pPr>
+        <w:rPr>
+          <w:sz w:val="32"/>
+        </w:rPr>
+      </w:pPr>
+    </w:p>
+    <w:p>
+      <w:pPr>
+        <w:rPr>
+          <w:sz w:val="32"/>
+        </w:rPr>
+      </w:pPr>
+      <w:r>
+        <w:rPr>
+          <w:sz w:val="32"/>
+          <w:highlight w:val="green"/>
+        </w:rPr>
+        <w:t>Please check whether following files are available or not</w:t>
+      </w:r>
+      <w:r>
+        <w:rPr>
+          <w:sz w:val="32"/>
+        </w:rPr>
+        <w:t xml:space="preserve"> </w:t>
+      </w:r>
+      <w:r>
+        <w:rPr>
+          <w:sz w:val="32"/>
+        </w:rPr>
+        <w:t>–</w:t>
+      </w:r>
+      <w:r>
+        <w:rPr>
+          <w:sz w:val="32"/>
+        </w:rPr>
+        <w:t xml:space="preserve"> </w:t>
       </w:r>
     </w:p>
     <w:p>
@@ -1612,7 +1819,7 @@
         <w:rPr>
           <w:sz w:val="28"/>
         </w:rPr>
-        <w:t xml:space="preserve">Find Object repository file in </w:t>
+        <w:t xml:space="preserve">Object repository file in </w:t>
       </w:r>
       <w:r>
         <w:rPr>
@@ -1656,7 +1863,13 @@
         <w:rPr>
           <w:sz w:val="28"/>
         </w:rPr>
-        <w:t xml:space="preserve">Find the folder - </w:t>
+        <w:t>The</w:t>
+      </w:r>
+      <w:r>
+        <w:rPr>
+          <w:sz w:val="28"/>
+        </w:rPr>
+        <w:t xml:space="preserve"> folder - </w:t>
       </w:r>
       <w:r>
         <w:rPr>
@@ -1715,7 +1928,13 @@
         <w:rPr>
           <w:sz w:val="28"/>
         </w:rPr>
-        <w:t xml:space="preserve">Find the folder - ./Third Party/Input Files – which must have </w:t>
+        <w:t>The</w:t>
+      </w:r>
+      <w:r>
+        <w:rPr>
+          <w:sz w:val="28"/>
+        </w:rPr>
+        <w:t xml:space="preserve"> folder - ./Third Party/Input Files – which must have </w:t>
       </w:r>
       <w:proofErr w:type="spellStart"/>
       <w:r>
@@ -1767,7 +1986,23 @@
           <w:b/>
           <w:sz w:val="28"/>
         </w:rPr>
-        <w:t xml:space="preserve">, black-whitelistedIP.properties, inputelem.txt, inputip.txt, Inputtemp.txt </w:t>
+        <w:t>, black-</w:t>
+      </w:r>
+      <w:proofErr w:type="spellStart"/>
+      <w:r>
+        <w:rPr>
+          <w:b/>
+          <w:sz w:val="28"/>
+        </w:rPr>
+        <w:t>whitelistedIP.properties</w:t>
+      </w:r>
+      <w:proofErr w:type="spellEnd"/>
+      <w:r>
+        <w:rPr>
+          <w:b/>
+          <w:sz w:val="28"/>
+        </w:rPr>
+        <w:t xml:space="preserve">, inputelem.txt, inputip.txt, Inputtemp.txt </w:t>
       </w:r>
       <w:r>
         <w:rPr>
@@ -1798,7 +2033,27 @@
         <w:rPr>
           <w:sz w:val="28"/>
         </w:rPr>
-        <w:t>Find concurrent.xml file in Project root folder.</w:t>
+        <w:t>Concurrent.xml</w:t>
+      </w:r>
+      <w:r>
+        <w:rPr>
+          <w:sz w:val="28"/>
+        </w:rPr>
+        <w:t xml:space="preserve"> </w:t>
+      </w:r>
+      <w:proofErr w:type="gramStart"/>
+      <w:r>
+        <w:rPr>
+          <w:sz w:val="28"/>
+        </w:rPr>
+        <w:t>file</w:t>
+      </w:r>
+      <w:proofErr w:type="gramEnd"/>
+      <w:r>
+        <w:rPr>
+          <w:sz w:val="28"/>
+        </w:rPr>
+        <w:t xml:space="preserve"> in Project root folder.</w:t>
       </w:r>
     </w:p>
     <w:p>
@@ -1816,7 +2071,27 @@
         <w:rPr>
           <w:sz w:val="28"/>
         </w:rPr>
-        <w:t xml:space="preserve">Find log4j.xml file in project root folder. </w:t>
+        <w:t>Log4j.xml</w:t>
+      </w:r>
+      <w:r>
+        <w:rPr>
+          <w:sz w:val="28"/>
+        </w:rPr>
+        <w:t xml:space="preserve"> </w:t>
+      </w:r>
+      <w:proofErr w:type="gramStart"/>
+      <w:r>
+        <w:rPr>
+          <w:sz w:val="28"/>
+        </w:rPr>
+        <w:t>file</w:t>
+      </w:r>
+      <w:proofErr w:type="gramEnd"/>
+      <w:r>
+        <w:rPr>
+          <w:sz w:val="28"/>
+        </w:rPr>
+        <w:t xml:space="preserve"> in project root folder. </w:t>
       </w:r>
     </w:p>
     <w:p>
@@ -1933,8 +2208,6 @@
     </w:p>
     <w:p>
       <w:pPr>
-        <w:pStyle w:val="ListParagraph"/>
-        <w:ind w:left="765"/>
         <w:rPr>
           <w:b/>
           <w:sz w:val="24"/>
@@ -1943,8 +2216,6 @@
     </w:p>
     <w:p>
       <w:pPr>
-        <w:pStyle w:val="ListParagraph"/>
-        <w:ind w:left="765"/>
         <w:rPr>
           <w:b/>
           <w:sz w:val="24"/>
@@ -1953,48 +2224,19 @@
     </w:p>
     <w:p>
       <w:pPr>
-        <w:pStyle w:val="ListParagraph"/>
-        <w:ind w:left="765"/>
-        <w:rPr>
-          <w:b/>
-          <w:sz w:val="24"/>
-        </w:rPr>
-      </w:pPr>
-    </w:p>
-    <w:p>
-      <w:pPr>
-        <w:pStyle w:val="ListParagraph"/>
-        <w:ind w:left="765"/>
-        <w:rPr>
-          <w:b/>
-          <w:sz w:val="24"/>
-        </w:rPr>
-      </w:pPr>
-    </w:p>
-    <w:p>
-      <w:pPr>
-        <w:rPr>
-          <w:b/>
-          <w:sz w:val="24"/>
-        </w:rPr>
-      </w:pPr>
-    </w:p>
-    <w:p>
-      <w:pPr>
         <w:pStyle w:val="Heading2"/>
         <w:rPr>
           <w:sz w:val="40"/>
         </w:rPr>
       </w:pPr>
-      <w:bookmarkStart w:id="3" w:name="_Toc433570439"/>
+      <w:bookmarkStart w:id="4" w:name="_Toc433570439"/>
       <w:r>
         <w:rPr>
           <w:sz w:val="40"/>
         </w:rPr>
-        <w:lastRenderedPageBreak/>
         <w:t>How to run automation:</w:t>
       </w:r>
-      <w:bookmarkEnd w:id="3"/>
+      <w:bookmarkEnd w:id="4"/>
     </w:p>
     <w:p>
       <w:pPr>
@@ -2010,14 +2252,14 @@
           <w:sz w:val="36"/>
         </w:rPr>
       </w:pPr>
-      <w:bookmarkStart w:id="4" w:name="_Toc433570440"/>
+      <w:bookmarkStart w:id="5" w:name="_Toc433570440"/>
       <w:r>
         <w:rPr>
           <w:sz w:val="36"/>
         </w:rPr>
         <w:t>Pre-Checks:</w:t>
       </w:r>
-      <w:bookmarkEnd w:id="4"/>
+      <w:bookmarkEnd w:id="5"/>
     </w:p>
     <w:p>
       <w:pPr>
@@ -2216,7 +2458,7 @@
           <w:sz w:val="40"/>
         </w:rPr>
       </w:pPr>
-      <w:bookmarkStart w:id="5" w:name="_Toc433570441"/>
+      <w:bookmarkStart w:id="6" w:name="_Toc433570441"/>
       <w:r>
         <w:rPr>
           <w:sz w:val="40"/>
@@ -2248,7 +2490,7 @@
         </w:rPr>
         <w:t>:</w:t>
       </w:r>
-      <w:bookmarkEnd w:id="5"/>
+      <w:bookmarkEnd w:id="6"/>
       <w:r>
         <w:rPr>
           <w:sz w:val="40"/>
@@ -2264,94 +2506,14 @@
           <w:sz w:val="36"/>
         </w:rPr>
       </w:pPr>
-      <w:bookmarkStart w:id="6" w:name="_Toc433570442"/>
-      <w:proofErr w:type="gramStart"/>
-      <w:r>
-        <w:rPr>
-          <w:sz w:val="36"/>
-        </w:rPr>
-        <w:t>confirmDialogueBox</w:t>
-      </w:r>
-      <w:proofErr w:type="gramEnd"/>
-      <w:r>
-        <w:rPr>
-          <w:sz w:val="36"/>
-        </w:rPr>
-        <w:t xml:space="preserve"> (</w:t>
-      </w:r>
-      <w:proofErr w:type="spellStart"/>
-      <w:r>
-        <w:rPr>
-          <w:sz w:val="36"/>
-        </w:rPr>
-        <w:t>WebDriver</w:t>
-      </w:r>
-      <w:proofErr w:type="spellEnd"/>
-      <w:r>
-        <w:rPr>
-          <w:sz w:val="36"/>
-        </w:rPr>
-        <w:t xml:space="preserve"> driver):</w:t>
-      </w:r>
-      <w:bookmarkEnd w:id="6"/>
-    </w:p>
-    <w:p/>
-    <w:p>
-      <w:pPr>
-        <w:rPr>
-          <w:sz w:val="28"/>
-        </w:rPr>
-      </w:pPr>
-      <w:r>
-        <w:rPr>
-          <w:sz w:val="28"/>
-        </w:rPr>
-        <w:t>This method confirms every dialogue box. (</w:t>
-      </w:r>
-      <w:proofErr w:type="gramStart"/>
-      <w:r>
-        <w:rPr>
-          <w:sz w:val="28"/>
-        </w:rPr>
-        <w:t>pass</w:t>
-      </w:r>
-      <w:proofErr w:type="gramEnd"/>
-      <w:r>
-        <w:rPr>
-          <w:sz w:val="28"/>
-        </w:rPr>
-        <w:t xml:space="preserve"> the driver instance)</w:t>
-      </w:r>
-    </w:p>
-    <w:p>
-      <w:pPr>
-        <w:rPr>
-          <w:sz w:val="28"/>
-        </w:rPr>
-      </w:pPr>
-      <w:r>
-        <w:rPr>
-          <w:sz w:val="28"/>
-        </w:rPr>
-        <w:t>In some dialogue box, we need to confirm twice. So I have added try-catch block for the second dialogue-box. If second dialogue box will appear then it will confirm it otherwise it will resume.</w:t>
-      </w:r>
-    </w:p>
-    <w:p/>
-    <w:p>
-      <w:pPr>
-        <w:pStyle w:val="Heading2"/>
-        <w:rPr>
-          <w:sz w:val="36"/>
-        </w:rPr>
-      </w:pPr>
-      <w:bookmarkStart w:id="7" w:name="_Toc433570443"/>
+      <w:bookmarkStart w:id="7" w:name="_Toc433570442"/>
       <w:proofErr w:type="spellStart"/>
       <w:proofErr w:type="gramStart"/>
       <w:r>
         <w:rPr>
           <w:sz w:val="36"/>
         </w:rPr>
-        <w:t>chooseLink</w:t>
+        <w:t>confirmDialogueBox</w:t>
       </w:r>
       <w:proofErr w:type="spellEnd"/>
       <w:proofErr w:type="gramEnd"/>
@@ -2359,119 +2521,81 @@
         <w:rPr>
           <w:sz w:val="36"/>
         </w:rPr>
-        <w:t xml:space="preserve"> ( </w:t>
+        <w:t xml:space="preserve"> (</w:t>
       </w:r>
       <w:proofErr w:type="spellStart"/>
       <w:r>
         <w:rPr>
           <w:sz w:val="36"/>
         </w:rPr>
-        <w:t>WebD</w:t>
-      </w:r>
+        <w:t>WebDriver</w:t>
+      </w:r>
+      <w:proofErr w:type="spellEnd"/>
       <w:r>
         <w:rPr>
           <w:sz w:val="36"/>
         </w:rPr>
-        <w:t>river</w:t>
-      </w:r>
-      <w:proofErr w:type="spellEnd"/>
-      <w:r>
+        <w:t xml:space="preserve"> driver):</w:t>
+      </w:r>
+      <w:bookmarkEnd w:id="7"/>
+    </w:p>
+    <w:p/>
+    <w:p>
+      <w:pPr>
+        <w:rPr>
+          <w:sz w:val="28"/>
+        </w:rPr>
+      </w:pPr>
+      <w:r>
+        <w:rPr>
+          <w:sz w:val="28"/>
+        </w:rPr>
+        <w:t>This method confirms every dialogue box. (</w:t>
+      </w:r>
+      <w:proofErr w:type="gramStart"/>
+      <w:r>
+        <w:rPr>
+          <w:sz w:val="28"/>
+        </w:rPr>
+        <w:t>pass</w:t>
+      </w:r>
+      <w:proofErr w:type="gramEnd"/>
+      <w:r>
+        <w:rPr>
+          <w:sz w:val="28"/>
+        </w:rPr>
+        <w:t xml:space="preserve"> the driver instance)</w:t>
+      </w:r>
+    </w:p>
+    <w:p>
+      <w:pPr>
+        <w:rPr>
+          <w:sz w:val="28"/>
+        </w:rPr>
+      </w:pPr>
+      <w:r>
+        <w:rPr>
+          <w:sz w:val="28"/>
+        </w:rPr>
+        <w:t>In some dialogue box, we need to confirm twice. So I have added try-catch block for the second dialogue-box. If second dialogue box will appear then it will confirm it otherwise it will resume.</w:t>
+      </w:r>
+    </w:p>
+    <w:p/>
+    <w:p>
+      <w:pPr>
+        <w:pStyle w:val="Heading2"/>
         <w:rPr>
           <w:sz w:val="36"/>
         </w:rPr>
-        <w:t xml:space="preserve"> driver, String Name, String </w:t>
-      </w:r>
-      <w:proofErr w:type="spellStart"/>
-      <w:r>
-        <w:rPr>
-          <w:sz w:val="36"/>
-        </w:rPr>
-        <w:t>vmOrHost</w:t>
-      </w:r>
-      <w:proofErr w:type="spellEnd"/>
-      <w:r>
-        <w:rPr>
-          <w:sz w:val="36"/>
-        </w:rPr>
-        <w:t xml:space="preserve">, String </w:t>
-      </w:r>
-      <w:proofErr w:type="spellStart"/>
-      <w:r>
-        <w:rPr>
-          <w:sz w:val="36"/>
-        </w:rPr>
-        <w:t>linkText</w:t>
-      </w:r>
-      <w:proofErr w:type="spellEnd"/>
-      <w:r>
-        <w:rPr>
-          <w:sz w:val="36"/>
-        </w:rPr>
-        <w:t>)</w:t>
-      </w:r>
-      <w:bookmarkEnd w:id="7"/>
-    </w:p>
-    <w:p/>
-    <w:p>
-      <w:pPr>
-        <w:rPr>
-          <w:sz w:val="28"/>
-        </w:rPr>
-      </w:pPr>
-      <w:r>
-        <w:rPr>
-          <w:sz w:val="28"/>
-        </w:rPr>
-        <w:t>This method will choose the link like “Status Details”, “Installation Details” for given VM or Host. It will find that link in that particular row (which is passed as parameter ‘Name’</w:t>
-      </w:r>
-      <w:r>
-        <w:rPr>
-          <w:sz w:val="28"/>
-        </w:rPr>
-        <w:t xml:space="preserve"> – VM name or Host Name</w:t>
-      </w:r>
-      <w:r>
-        <w:rPr>
-          <w:sz w:val="28"/>
-        </w:rPr>
-        <w:t>)</w:t>
-      </w:r>
-      <w:r>
-        <w:rPr>
-          <w:sz w:val="28"/>
-        </w:rPr>
-        <w:t>.</w:t>
-      </w:r>
-    </w:p>
-    <w:p>
-      <w:pPr>
-        <w:rPr>
-          <w:sz w:val="28"/>
-        </w:rPr>
-      </w:pPr>
-      <w:r>
-        <w:rPr>
-          <w:sz w:val="28"/>
-        </w:rPr>
-        <w:t>Pass driver instance, name of VM or Host, ‘VM’ or ‘Host’ and link text like – “Status Details”.</w:t>
-      </w:r>
-    </w:p>
-    <w:p/>
-    <w:p>
-      <w:pPr>
-        <w:pStyle w:val="Heading2"/>
-        <w:rPr>
-          <w:sz w:val="36"/>
-        </w:rPr>
-      </w:pPr>
-      <w:bookmarkStart w:id="8" w:name="_Toc433570444"/>
+      </w:pPr>
+      <w:bookmarkStart w:id="8" w:name="_Toc433570443"/>
       <w:proofErr w:type="spellStart"/>
       <w:proofErr w:type="gramStart"/>
       <w:r>
         <w:rPr>
           <w:sz w:val="36"/>
         </w:rPr>
-        <w:t>maintainedList</w:t>
+        <w:t>chooseLink</w:t>
       </w:r>
       <w:proofErr w:type="spellEnd"/>
       <w:proofErr w:type="gramEnd"/>
@@ -2486,14 +2610,48 @@
         <w:rPr>
           <w:sz w:val="36"/>
         </w:rPr>
-        <w:t>WebDriver</w:t>
+        <w:t>WebD</w:t>
+      </w:r>
+      <w:r>
+        <w:rPr>
+          <w:sz w:val="36"/>
+        </w:rPr>
+        <w:t>river</w:t>
       </w:r>
       <w:proofErr w:type="spellEnd"/>
       <w:r>
         <w:rPr>
           <w:sz w:val="36"/>
         </w:rPr>
-        <w:t xml:space="preserve"> driver, String ID)</w:t>
+        <w:t xml:space="preserve"> driver, String Name, String </w:t>
+      </w:r>
+      <w:proofErr w:type="spellStart"/>
+      <w:r>
+        <w:rPr>
+          <w:sz w:val="36"/>
+        </w:rPr>
+        <w:t>vmOrHost</w:t>
+      </w:r>
+      <w:proofErr w:type="spellEnd"/>
+      <w:r>
+        <w:rPr>
+          <w:sz w:val="36"/>
+        </w:rPr>
+        <w:t xml:space="preserve">, String </w:t>
+      </w:r>
+      <w:proofErr w:type="spellStart"/>
+      <w:r>
+        <w:rPr>
+          <w:sz w:val="36"/>
+        </w:rPr>
+        <w:t>linkText</w:t>
+      </w:r>
+      <w:proofErr w:type="spellEnd"/>
+      <w:r>
+        <w:rPr>
+          <w:sz w:val="36"/>
+        </w:rPr>
+        <w:t>)</w:t>
       </w:r>
       <w:bookmarkEnd w:id="8"/>
     </w:p>
@@ -2508,29 +2666,20 @@
         <w:rPr>
           <w:sz w:val="28"/>
         </w:rPr>
-        <w:t>This method will write newest names of OVAs (newest version) in ovanames.txt so that we don’t have to hardcode version of any element and it will take that name from the file while installing.</w:t>
-      </w:r>
-    </w:p>
-    <w:p>
-      <w:pPr>
-        <w:rPr>
-          <w:sz w:val="28"/>
-        </w:rPr>
-      </w:pPr>
-      <w:r>
-        <w:rPr>
-          <w:sz w:val="28"/>
-        </w:rPr>
-        <w:t xml:space="preserve">Pass driver instance and ID of that </w:t>
-      </w:r>
-      <w:proofErr w:type="spellStart"/>
-      <w:r>
-        <w:rPr>
-          <w:sz w:val="28"/>
-        </w:rPr>
-        <w:t>combobox</w:t>
-      </w:r>
-      <w:proofErr w:type="spellEnd"/>
+        <w:t>This method will choose the link like “Status Details”, “Installation Details” for given VM or Host. It will find that link in that particular row (which is passed as parameter ‘Name’</w:t>
+      </w:r>
+      <w:r>
+        <w:rPr>
+          <w:sz w:val="28"/>
+        </w:rPr>
+        <w:t xml:space="preserve"> – VM name or Host Name</w:t>
+      </w:r>
+      <w:r>
+        <w:rPr>
+          <w:sz w:val="28"/>
+        </w:rPr>
+        <w:t>)</w:t>
+      </w:r>
       <w:r>
         <w:rPr>
           <w:sz w:val="28"/>
@@ -2544,7 +2693,14 @@
           <w:sz w:val="28"/>
         </w:rPr>
       </w:pPr>
-    </w:p>
+      <w:r>
+        <w:rPr>
+          <w:sz w:val="28"/>
+        </w:rPr>
+        <w:t>Pass driver instance, name of VM or Host, ‘VM’ or ‘Host’ and link text like – “Status Details”.</w:t>
+      </w:r>
+    </w:p>
+    <w:p/>
     <w:p>
       <w:pPr>
         <w:pStyle w:val="Heading2"/>
@@ -2552,13 +2708,101 @@
           <w:sz w:val="36"/>
         </w:rPr>
       </w:pPr>
-      <w:bookmarkStart w:id="9" w:name="_Toc433570445"/>
+      <w:bookmarkStart w:id="9" w:name="_Toc433570444"/>
       <w:proofErr w:type="spellStart"/>
       <w:proofErr w:type="gramStart"/>
       <w:r>
         <w:rPr>
           <w:sz w:val="36"/>
         </w:rPr>
+        <w:t>maintainedList</w:t>
+      </w:r>
+      <w:proofErr w:type="spellEnd"/>
+      <w:proofErr w:type="gramEnd"/>
+      <w:r>
+        <w:rPr>
+          <w:sz w:val="36"/>
+        </w:rPr>
+        <w:t xml:space="preserve"> ( </w:t>
+      </w:r>
+      <w:proofErr w:type="spellStart"/>
+      <w:r>
+        <w:rPr>
+          <w:sz w:val="36"/>
+        </w:rPr>
+        <w:t>WebDriver</w:t>
+      </w:r>
+      <w:proofErr w:type="spellEnd"/>
+      <w:r>
+        <w:rPr>
+          <w:sz w:val="36"/>
+        </w:rPr>
+        <w:t xml:space="preserve"> driver, String ID)</w:t>
+      </w:r>
+      <w:bookmarkEnd w:id="9"/>
+    </w:p>
+    <w:p/>
+    <w:p>
+      <w:pPr>
+        <w:rPr>
+          <w:sz w:val="28"/>
+        </w:rPr>
+      </w:pPr>
+      <w:r>
+        <w:rPr>
+          <w:sz w:val="28"/>
+        </w:rPr>
+        <w:t>This method will write newest names of OVAs (newest version) in ovanames.txt so that we don’t have to hardcode version of any element and it will take that name from the file while installing.</w:t>
+      </w:r>
+    </w:p>
+    <w:p>
+      <w:pPr>
+        <w:rPr>
+          <w:sz w:val="28"/>
+        </w:rPr>
+      </w:pPr>
+      <w:r>
+        <w:rPr>
+          <w:sz w:val="28"/>
+        </w:rPr>
+        <w:t xml:space="preserve">Pass driver instance and ID of that </w:t>
+      </w:r>
+      <w:proofErr w:type="spellStart"/>
+      <w:r>
+        <w:rPr>
+          <w:sz w:val="28"/>
+        </w:rPr>
+        <w:t>combobox</w:t>
+      </w:r>
+      <w:proofErr w:type="spellEnd"/>
+      <w:r>
+        <w:rPr>
+          <w:sz w:val="28"/>
+        </w:rPr>
+        <w:t>.</w:t>
+      </w:r>
+    </w:p>
+    <w:p>
+      <w:pPr>
+        <w:rPr>
+          <w:sz w:val="28"/>
+        </w:rPr>
+      </w:pPr>
+    </w:p>
+    <w:p>
+      <w:pPr>
+        <w:pStyle w:val="Heading2"/>
+        <w:rPr>
+          <w:sz w:val="36"/>
+        </w:rPr>
+      </w:pPr>
+      <w:bookmarkStart w:id="10" w:name="_Toc433570445"/>
+      <w:proofErr w:type="spellStart"/>
+      <w:proofErr w:type="gramStart"/>
+      <w:r>
+        <w:rPr>
+          <w:sz w:val="36"/>
+        </w:rPr>
         <w:lastRenderedPageBreak/>
         <w:t>getViewFrame</w:t>
       </w:r>
@@ -2608,7 +2852,7 @@
         </w:rPr>
         <w:t>String input)</w:t>
       </w:r>
-      <w:bookmarkEnd w:id="9"/>
+      <w:bookmarkEnd w:id="10"/>
     </w:p>
     <w:p>
       <w:pPr>
@@ -2624,7 +2868,7 @@
           <w:szCs w:val="22"/>
         </w:rPr>
       </w:pPr>
-      <w:bookmarkStart w:id="10" w:name="_Toc433570446"/>
+      <w:bookmarkStart w:id="11" w:name="_Toc433570446"/>
       <w:r>
         <w:rPr>
           <w:rFonts w:asciiTheme="minorHAnsi" w:eastAsiaTheme="minorEastAsia" w:hAnsiTheme="minorHAnsi" w:cstheme="minorBidi"/>
@@ -2649,7 +2893,7 @@
         </w:rPr>
         <w:t>given inputs. Check next method for more info.</w:t>
       </w:r>
-      <w:bookmarkEnd w:id="10"/>
+      <w:bookmarkEnd w:id="11"/>
     </w:p>
     <w:p/>
     <w:p>
@@ -2659,7 +2903,7 @@
           <w:sz w:val="36"/>
         </w:rPr>
       </w:pPr>
-      <w:bookmarkStart w:id="11" w:name="_Toc433570447"/>
+      <w:bookmarkStart w:id="12" w:name="_Toc433570447"/>
       <w:proofErr w:type="spellStart"/>
       <w:proofErr w:type="gramStart"/>
       <w:r>
@@ -2718,7 +2962,7 @@
         </w:rPr>
         <w:t xml:space="preserve"> input)</w:t>
       </w:r>
-      <w:bookmarkEnd w:id="11"/>
+      <w:bookmarkEnd w:id="12"/>
     </w:p>
     <w:p/>
     <w:p>
@@ -2880,21 +3124,135 @@
           <w:sz w:val="28"/>
           <w:szCs w:val="28"/>
         </w:rPr>
+        <w:t xml:space="preserve">: = Pune, </w:t>
+      </w:r>
+    </w:p>
+    <w:p>
+      <w:pPr>
+        <w:rPr>
+          <w:sz w:val="28"/>
+          <w:szCs w:val="28"/>
+        </w:rPr>
+      </w:pPr>
+      <w:proofErr w:type="spellStart"/>
+      <w:r>
+        <w:rPr>
+          <w:sz w:val="28"/>
+          <w:szCs w:val="28"/>
+        </w:rPr>
+        <w:t>AddLocationState</w:t>
+      </w:r>
+      <w:proofErr w:type="spellEnd"/>
+      <w:r>
+        <w:rPr>
+          <w:sz w:val="28"/>
+          <w:szCs w:val="28"/>
+        </w:rPr>
+        <w:t xml:space="preserve">/Province/Region: = Maharashtra, </w:t>
+      </w:r>
+    </w:p>
+    <w:p>
+      <w:pPr>
+        <w:rPr>
+          <w:sz w:val="28"/>
+          <w:szCs w:val="28"/>
+        </w:rPr>
+      </w:pPr>
+      <w:proofErr w:type="spellStart"/>
+      <w:r>
+        <w:rPr>
+          <w:sz w:val="28"/>
+          <w:szCs w:val="28"/>
+        </w:rPr>
+        <w:t>AddLocationCountry</w:t>
+      </w:r>
+      <w:proofErr w:type="spellEnd"/>
+      <w:r>
+        <w:rPr>
+          <w:sz w:val="28"/>
+          <w:szCs w:val="28"/>
+        </w:rPr>
+        <w:t xml:space="preserve">: = India, </w:t>
+      </w:r>
+    </w:p>
+    <w:p>
+      <w:pPr>
+        <w:rPr>
+          <w:sz w:val="28"/>
+          <w:szCs w:val="28"/>
+        </w:rPr>
+      </w:pPr>
+      <w:proofErr w:type="spellStart"/>
+      <w:r>
+        <w:rPr>
+          <w:sz w:val="28"/>
+          <w:szCs w:val="28"/>
+        </w:rPr>
+        <w:t>AddLocationZip</w:t>
+      </w:r>
+      <w:proofErr w:type="spellEnd"/>
+      <w:r>
+        <w:rPr>
+          <w:sz w:val="28"/>
+          <w:szCs w:val="28"/>
+        </w:rPr>
+        <w:t>/</w:t>
+      </w:r>
+      <w:proofErr w:type="spellStart"/>
+      <w:r>
+        <w:rPr>
+          <w:sz w:val="28"/>
+          <w:szCs w:val="28"/>
+        </w:rPr>
+        <w:t>PostalCode</w:t>
+      </w:r>
+      <w:proofErr w:type="spellEnd"/>
+      <w:r>
+        <w:rPr>
+          <w:sz w:val="28"/>
+          <w:szCs w:val="28"/>
+        </w:rPr>
+        <w:t xml:space="preserve">: = 411028, </w:t>
+      </w:r>
+    </w:p>
+    <w:p>
+      <w:pPr>
+        <w:rPr>
+          <w:sz w:val="28"/>
+          <w:szCs w:val="28"/>
+        </w:rPr>
+      </w:pPr>
+      <w:proofErr w:type="spellStart"/>
+      <w:r>
+        <w:rPr>
+          <w:sz w:val="28"/>
+          <w:szCs w:val="28"/>
+        </w:rPr>
+        <w:t>AddLocationName</w:t>
+      </w:r>
+      <w:proofErr w:type="spellEnd"/>
+      <w:r>
+        <w:rPr>
+          <w:sz w:val="28"/>
+          <w:szCs w:val="28"/>
+        </w:rPr>
         <w:t xml:space="preserve">: = </w:t>
       </w:r>
+      <w:proofErr w:type="spellStart"/>
       <w:r>
         <w:rPr>
           <w:sz w:val="28"/>
           <w:szCs w:val="28"/>
         </w:rPr>
-        <w:t>Pune</w:t>
-      </w:r>
+        <w:t>testLoc</w:t>
+      </w:r>
+      <w:proofErr w:type="spellEnd"/>
       <w:r>
         <w:rPr>
           <w:sz w:val="28"/>
           <w:szCs w:val="28"/>
         </w:rPr>
-        <w:t xml:space="preserve">, </w:t>
+        <w:t>.</w:t>
       </w:r>
     </w:p>
     <w:p>
@@ -2904,162 +3262,6 @@
           <w:szCs w:val="28"/>
         </w:rPr>
       </w:pPr>
-      <w:proofErr w:type="spellStart"/>
-      <w:r>
-        <w:rPr>
-          <w:sz w:val="28"/>
-          <w:szCs w:val="28"/>
-        </w:rPr>
-        <w:t>A</w:t>
-      </w:r>
-      <w:r>
-        <w:rPr>
-          <w:sz w:val="28"/>
-          <w:szCs w:val="28"/>
-        </w:rPr>
-        <w:t>ddLocationState</w:t>
-      </w:r>
-      <w:proofErr w:type="spellEnd"/>
-      <w:r>
-        <w:rPr>
-          <w:sz w:val="28"/>
-          <w:szCs w:val="28"/>
-        </w:rPr>
-        <w:t>/Province/Region: =</w:t>
-      </w:r>
-      <w:r>
-        <w:rPr>
-          <w:sz w:val="28"/>
-          <w:szCs w:val="28"/>
-        </w:rPr>
-        <w:t xml:space="preserve"> Maharashtra</w:t>
-      </w:r>
-      <w:r>
-        <w:rPr>
-          <w:sz w:val="28"/>
-          <w:szCs w:val="28"/>
-        </w:rPr>
-        <w:t xml:space="preserve">, </w:t>
-      </w:r>
-    </w:p>
-    <w:p>
-      <w:pPr>
-        <w:rPr>
-          <w:sz w:val="28"/>
-          <w:szCs w:val="28"/>
-        </w:rPr>
-      </w:pPr>
-      <w:proofErr w:type="spellStart"/>
-      <w:r>
-        <w:rPr>
-          <w:sz w:val="28"/>
-          <w:szCs w:val="28"/>
-        </w:rPr>
-        <w:t>AddLocationCountry</w:t>
-      </w:r>
-      <w:proofErr w:type="spellEnd"/>
-      <w:r>
-        <w:rPr>
-          <w:sz w:val="28"/>
-          <w:szCs w:val="28"/>
-        </w:rPr>
-        <w:t xml:space="preserve">: = India, </w:t>
-      </w:r>
-    </w:p>
-    <w:p>
-      <w:pPr>
-        <w:rPr>
-          <w:sz w:val="28"/>
-          <w:szCs w:val="28"/>
-        </w:rPr>
-      </w:pPr>
-      <w:proofErr w:type="spellStart"/>
-      <w:r>
-        <w:rPr>
-          <w:sz w:val="28"/>
-          <w:szCs w:val="28"/>
-        </w:rPr>
-        <w:t>AddLocationZip</w:t>
-      </w:r>
-      <w:proofErr w:type="spellEnd"/>
-      <w:r>
-        <w:rPr>
-          <w:sz w:val="28"/>
-          <w:szCs w:val="28"/>
-        </w:rPr>
-        <w:t>/</w:t>
-      </w:r>
-      <w:proofErr w:type="spellStart"/>
-      <w:r>
-        <w:rPr>
-          <w:sz w:val="28"/>
-          <w:szCs w:val="28"/>
-        </w:rPr>
-        <w:t>PostalCode</w:t>
-      </w:r>
-      <w:proofErr w:type="spellEnd"/>
-      <w:r>
-        <w:rPr>
-          <w:sz w:val="28"/>
-          <w:szCs w:val="28"/>
-        </w:rPr>
-        <w:t xml:space="preserve">: = 411028, </w:t>
-      </w:r>
-    </w:p>
-    <w:p>
-      <w:pPr>
-        <w:rPr>
-          <w:sz w:val="28"/>
-          <w:szCs w:val="28"/>
-        </w:rPr>
-      </w:pPr>
-      <w:proofErr w:type="spellStart"/>
-      <w:r>
-        <w:rPr>
-          <w:sz w:val="28"/>
-          <w:szCs w:val="28"/>
-        </w:rPr>
-        <w:t>AddLocationName</w:t>
-      </w:r>
-      <w:proofErr w:type="spellEnd"/>
-      <w:r>
-        <w:rPr>
-          <w:sz w:val="28"/>
-          <w:szCs w:val="28"/>
-        </w:rPr>
-        <w:t>: =</w:t>
-      </w:r>
-      <w:r>
-        <w:rPr>
-          <w:sz w:val="28"/>
-          <w:szCs w:val="28"/>
-        </w:rPr>
-        <w:t xml:space="preserve"> </w:t>
-      </w:r>
-      <w:proofErr w:type="spellStart"/>
-      <w:r>
-        <w:rPr>
-          <w:sz w:val="28"/>
-          <w:szCs w:val="28"/>
-        </w:rPr>
-        <w:t>testLoc</w:t>
-      </w:r>
-      <w:proofErr w:type="spellEnd"/>
-      <w:r>
-        <w:rPr>
-          <w:sz w:val="28"/>
-          <w:szCs w:val="28"/>
-        </w:rPr>
-        <w:t>.</w:t>
-      </w:r>
-    </w:p>
-    <w:p>
-      <w:pPr>
-        <w:rPr>
-          <w:sz w:val="28"/>
-          <w:szCs w:val="28"/>
-        </w:rPr>
-      </w:pPr>
     </w:p>
     <w:p/>
     <w:p>
@@ -3069,7 +3271,7 @@
           <w:sz w:val="36"/>
         </w:rPr>
       </w:pPr>
-      <w:bookmarkStart w:id="12" w:name="_Toc433570448"/>
+      <w:bookmarkStart w:id="13" w:name="_Toc433570448"/>
       <w:proofErr w:type="spellStart"/>
       <w:proofErr w:type="gramStart"/>
       <w:r>
@@ -3219,7 +3421,7 @@
         </w:rPr>
         <w:t>)</w:t>
       </w:r>
-      <w:bookmarkEnd w:id="12"/>
+      <w:bookmarkEnd w:id="13"/>
     </w:p>
     <w:p/>
     <w:p>
@@ -3275,12 +3477,9 @@
       </w:r>
     </w:p>
     <w:p/>
-    <w:p>
-      <w:bookmarkStart w:id="13" w:name="_GoBack"/>
-      <w:bookmarkEnd w:id="13"/>
-    </w:p>
+    <w:p/>
     <w:sectPr>
-      <w:headerReference w:type="default" r:id="rId9"/>
+      <w:headerReference w:type="default" r:id="rId10"/>
       <w:pgSz w:w="12240" w:h="15840"/>
       <w:pgMar w:top="1440" w:right="1440" w:bottom="1440" w:left="1440" w:header="576" w:footer="576" w:gutter="0"/>
       <w:cols w:space="720"/>
@@ -3291,7 +3490,7 @@
 </file>
 
 <file path=word/endnotes.xml><?xml version="1.0" encoding="utf-8"?>
-<w:endnotes xmlns:wpc="http://schemas.microsoft.com/office/word/2010/wordprocessingCanvas" xmlns:mc="http://schemas.openxmlformats.org/markup-compatibility/2006" xmlns:o="urn:schemas-microsoft-com:office:office" xmlns:r="http://schemas.openxmlformats.org/officeDocument/2006/relationships" xmlns:m="http://schemas.openxmlformats.org/officeDocument/2006/math" xmlns:v="urn:schemas-microsoft-com:vml" xmlns:wp14="http://schemas.microsoft.com/office/word/2010/wordprocessingDrawing" xmlns:wp="http://schemas.openxmlformats.org/drawingml/2006/wordprocessingDrawing" xmlns:w10="urn:schemas-microsoft-com:office:word" xmlns:w="http://schemas.openxmlformats.org/wordprocessingml/2006/main" xmlns:w14="http://schemas.microsoft.com/office/word/2010/wordml" xmlns:w15="http://schemas.microsoft.com/office/word/2012/wordml" xmlns:wpg="http://schemas.microsoft.com/office/word/2010/wordprocessingGroup" xmlns:wpi="http://schemas.microsoft.com/office/word/2010/wordprocessingInk" xmlns:wne="http://schemas.microsoft.com/office/word/2006/wordml" xmlns:wps="http://schemas.microsoft.com/office/word/2010/wordprocessingShape" mc:Ignorable="w14 w15 wp14">
+<w:endnotes xmlns:wpc="http://schemas.microsoft.com/office/word/2010/wordprocessingCanvas" xmlns:mc="http://schemas.openxmlformats.org/markup-compatibility/2006" xmlns:o="urn:schemas-microsoft-com:office:office" xmlns:r="http://schemas.openxmlformats.org/officeDocument/2006/relationships" xmlns:m="http://schemas.openxmlformats.org/officeDocument/2006/math" xmlns:v="urn:schemas-microsoft-com:vml" xmlns:wp14="http://schemas.microsoft.com/office/word/2010/wordprocessingDrawing" xmlns:wp="http://schemas.openxmlformats.org/drawingml/2006/wordprocessingDrawing" xmlns:w10="urn:schemas-microsoft-com:office:word" xmlns:w="http://schemas.openxmlformats.org/wordprocessingml/2006/main" xmlns:w14="http://schemas.microsoft.com/office/word/2010/wordml" xmlns:wpg="http://schemas.microsoft.com/office/word/2010/wordprocessingGroup" xmlns:wpi="http://schemas.microsoft.com/office/word/2010/wordprocessingInk" xmlns:wne="http://schemas.microsoft.com/office/word/2006/wordml" xmlns:wps="http://schemas.microsoft.com/office/word/2010/wordprocessingShape" mc:Ignorable="w14 wp14">
   <w:endnote w:type="separator" w:id="-1">
     <w:p>
       <w:pPr>
@@ -3316,7 +3515,7 @@
 </file>
 
 <file path=word/footnotes.xml><?xml version="1.0" encoding="utf-8"?>
-<w:footnotes xmlns:wpc="http://schemas.microsoft.com/office/word/2010/wordprocessingCanvas" xmlns:mc="http://schemas.openxmlformats.org/markup-compatibility/2006" xmlns:o="urn:schemas-microsoft-com:office:office" xmlns:r="http://schemas.openxmlformats.org/officeDocument/2006/relationships" xmlns:m="http://schemas.openxmlformats.org/officeDocument/2006/math" xmlns:v="urn:schemas-microsoft-com:vml" xmlns:wp14="http://schemas.microsoft.com/office/word/2010/wordprocessingDrawing" xmlns:wp="http://schemas.openxmlformats.org/drawingml/2006/wordprocessingDrawing" xmlns:w10="urn:schemas-microsoft-com:office:word" xmlns:w="http://schemas.openxmlformats.org/wordprocessingml/2006/main" xmlns:w14="http://schemas.microsoft.com/office/word/2010/wordml" xmlns:w15="http://schemas.microsoft.com/office/word/2012/wordml" xmlns:wpg="http://schemas.microsoft.com/office/word/2010/wordprocessingGroup" xmlns:wpi="http://schemas.microsoft.com/office/word/2010/wordprocessingInk" xmlns:wne="http://schemas.microsoft.com/office/word/2006/wordml" xmlns:wps="http://schemas.microsoft.com/office/word/2010/wordprocessingShape" mc:Ignorable="w14 w15 wp14">
+<w:footnotes xmlns:wpc="http://schemas.microsoft.com/office/word/2010/wordprocessingCanvas" xmlns:mc="http://schemas.openxmlformats.org/markup-compatibility/2006" xmlns:o="urn:schemas-microsoft-com:office:office" xmlns:r="http://schemas.openxmlformats.org/officeDocument/2006/relationships" xmlns:m="http://schemas.openxmlformats.org/officeDocument/2006/math" xmlns:v="urn:schemas-microsoft-com:vml" xmlns:wp14="http://schemas.microsoft.com/office/word/2010/wordprocessingDrawing" xmlns:wp="http://schemas.openxmlformats.org/drawingml/2006/wordprocessingDrawing" xmlns:w10="urn:schemas-microsoft-com:office:word" xmlns:w="http://schemas.openxmlformats.org/wordprocessingml/2006/main" xmlns:w14="http://schemas.microsoft.com/office/word/2010/wordml" xmlns:wpg="http://schemas.microsoft.com/office/word/2010/wordprocessingGroup" xmlns:wpi="http://schemas.microsoft.com/office/word/2010/wordprocessingInk" xmlns:wne="http://schemas.microsoft.com/office/word/2006/wordml" xmlns:wps="http://schemas.microsoft.com/office/word/2010/wordprocessingShape" mc:Ignorable="w14 wp14">
   <w:footnote w:type="separator" w:id="-1">
     <w:p>
       <w:pPr>
@@ -3341,7 +3540,7 @@
 </file>
 
 <file path=word/header1.xml><?xml version="1.0" encoding="utf-8"?>
-<w:hdr xmlns:wpc="http://schemas.microsoft.com/office/word/2010/wordprocessingCanvas" xmlns:mc="http://schemas.openxmlformats.org/markup-compatibility/2006" xmlns:o="urn:schemas-microsoft-com:office:office" xmlns:r="http://schemas.openxmlformats.org/officeDocument/2006/relationships" xmlns:m="http://schemas.openxmlformats.org/officeDocument/2006/math" xmlns:v="urn:schemas-microsoft-com:vml" xmlns:wp14="http://schemas.microsoft.com/office/word/2010/wordprocessingDrawing" xmlns:wp="http://schemas.openxmlformats.org/drawingml/2006/wordprocessingDrawing" xmlns:w10="urn:schemas-microsoft-com:office:word" xmlns:w="http://schemas.openxmlformats.org/wordprocessingml/2006/main" xmlns:w14="http://schemas.microsoft.com/office/word/2010/wordml" xmlns:w15="http://schemas.microsoft.com/office/word/2012/wordml" xmlns:wpg="http://schemas.microsoft.com/office/word/2010/wordprocessingGroup" xmlns:wpi="http://schemas.microsoft.com/office/word/2010/wordprocessingInk" xmlns:wne="http://schemas.microsoft.com/office/word/2006/wordml" xmlns:wps="http://schemas.microsoft.com/office/word/2010/wordprocessingShape" mc:Ignorable="w14 w15 wp14">
+<w:hdr xmlns:wpc="http://schemas.microsoft.com/office/word/2010/wordprocessingCanvas" xmlns:mc="http://schemas.openxmlformats.org/markup-compatibility/2006" xmlns:o="urn:schemas-microsoft-com:office:office" xmlns:r="http://schemas.openxmlformats.org/officeDocument/2006/relationships" xmlns:m="http://schemas.openxmlformats.org/officeDocument/2006/math" xmlns:v="urn:schemas-microsoft-com:vml" xmlns:wp14="http://schemas.microsoft.com/office/word/2010/wordprocessingDrawing" xmlns:wp="http://schemas.openxmlformats.org/drawingml/2006/wordprocessingDrawing" xmlns:w10="urn:schemas-microsoft-com:office:word" xmlns:w="http://schemas.openxmlformats.org/wordprocessingml/2006/main" xmlns:w14="http://schemas.microsoft.com/office/word/2010/wordml" xmlns:wpg="http://schemas.microsoft.com/office/word/2010/wordprocessingGroup" xmlns:wpi="http://schemas.microsoft.com/office/word/2010/wordprocessingInk" xmlns:wne="http://schemas.microsoft.com/office/word/2006/wordml" xmlns:wps="http://schemas.microsoft.com/office/word/2010/wordprocessingShape" mc:Ignorable="w14 wp14">
   <w:sdt>
     <w:sdtPr>
       <w:id w:val="1895311878"/>
@@ -3374,7 +3573,7 @@
           <w:rPr>
             <w:noProof/>
           </w:rPr>
-          <w:t>7</w:t>
+          <w:t>1</w:t>
         </w:r>
         <w:r>
           <w:rPr>
@@ -3394,7 +3593,7 @@
 </file>
 
 <file path=word/numbering.xml><?xml version="1.0" encoding="utf-8"?>
-<w:numbering xmlns:wpc="http://schemas.microsoft.com/office/word/2010/wordprocessingCanvas" xmlns:mc="http://schemas.openxmlformats.org/markup-compatibility/2006" xmlns:o="urn:schemas-microsoft-com:office:office" xmlns:r="http://schemas.openxmlformats.org/officeDocument/2006/relationships" xmlns:m="http://schemas.openxmlformats.org/officeDocument/2006/math" xmlns:v="urn:schemas-microsoft-com:vml" xmlns:wp14="http://schemas.microsoft.com/office/word/2010/wordprocessingDrawing" xmlns:wp="http://schemas.openxmlformats.org/drawingml/2006/wordprocessingDrawing" xmlns:w10="urn:schemas-microsoft-com:office:word" xmlns:w="http://schemas.openxmlformats.org/wordprocessingml/2006/main" xmlns:w14="http://schemas.microsoft.com/office/word/2010/wordml" xmlns:w15="http://schemas.microsoft.com/office/word/2012/wordml" xmlns:wpg="http://schemas.microsoft.com/office/word/2010/wordprocessingGroup" xmlns:wpi="http://schemas.microsoft.com/office/word/2010/wordprocessingInk" xmlns:wne="http://schemas.microsoft.com/office/word/2006/wordml" xmlns:wps="http://schemas.microsoft.com/office/word/2010/wordprocessingShape" mc:Ignorable="w14 w15 wp14">
+<w:numbering xmlns:wpc="http://schemas.microsoft.com/office/word/2010/wordprocessingCanvas" xmlns:mc="http://schemas.openxmlformats.org/markup-compatibility/2006" xmlns:o="urn:schemas-microsoft-com:office:office" xmlns:r="http://schemas.openxmlformats.org/officeDocument/2006/relationships" xmlns:m="http://schemas.openxmlformats.org/officeDocument/2006/math" xmlns:v="urn:schemas-microsoft-com:vml" xmlns:wp14="http://schemas.microsoft.com/office/word/2010/wordprocessingDrawing" xmlns:wp="http://schemas.openxmlformats.org/drawingml/2006/wordprocessingDrawing" xmlns:w10="urn:schemas-microsoft-com:office:word" xmlns:w="http://schemas.openxmlformats.org/wordprocessingml/2006/main" xmlns:w14="http://schemas.microsoft.com/office/word/2010/wordml" xmlns:wpg="http://schemas.microsoft.com/office/word/2010/wordprocessingGroup" xmlns:wpi="http://schemas.microsoft.com/office/word/2010/wordprocessingInk" xmlns:wne="http://schemas.microsoft.com/office/word/2006/wordml" xmlns:wps="http://schemas.microsoft.com/office/word/2010/wordprocessingShape" mc:Ignorable="w14 wp14">
   <w:abstractNum w:abstractNumId="0">
     <w:nsid w:val="2C5903C4"/>
     <w:multiLevelType w:val="hybridMultilevel"/>
@@ -4048,7 +4247,7 @@
 </file>
 
 <file path=word/styles.xml><?xml version="1.0" encoding="utf-8"?>
-<w:styles xmlns:mc="http://schemas.openxmlformats.org/markup-compatibility/2006" xmlns:r="http://schemas.openxmlformats.org/officeDocument/2006/relationships" xmlns:w="http://schemas.openxmlformats.org/wordprocessingml/2006/main" xmlns:w14="http://schemas.microsoft.com/office/word/2010/wordml" xmlns:w15="http://schemas.microsoft.com/office/word/2012/wordml" mc:Ignorable="w14 w15">
+<w:styles xmlns:mc="http://schemas.openxmlformats.org/markup-compatibility/2006" xmlns:r="http://schemas.openxmlformats.org/officeDocument/2006/relationships" xmlns:w="http://schemas.openxmlformats.org/wordprocessingml/2006/main" xmlns:w14="http://schemas.microsoft.com/office/word/2010/wordml" mc:Ignorable="w14">
   <w:docDefaults>
     <w:rPrDefault>
       <w:rPr>
@@ -4064,378 +4263,144 @@
       </w:pPr>
     </w:pPrDefault>
   </w:docDefaults>
-  <w:latentStyles w:defLockedState="0" w:defUIPriority="99" w:defSemiHidden="0" w:defUnhideWhenUsed="0" w:defQFormat="0" w:count="371">
-    <w:lsdException w:name="Normal" w:uiPriority="0" w:qFormat="1"/>
-    <w:lsdException w:name="heading 1" w:uiPriority="9" w:qFormat="1"/>
-    <w:lsdException w:name="heading 2" w:semiHidden="1" w:uiPriority="9" w:unhideWhenUsed="1" w:qFormat="1"/>
-    <w:lsdException w:name="heading 3" w:semiHidden="1" w:uiPriority="9" w:unhideWhenUsed="1" w:qFormat="1"/>
-    <w:lsdException w:name="heading 4" w:semiHidden="1" w:uiPriority="9" w:unhideWhenUsed="1" w:qFormat="1"/>
-    <w:lsdException w:name="heading 5" w:semiHidden="1" w:uiPriority="9" w:unhideWhenUsed="1" w:qFormat="1"/>
-    <w:lsdException w:name="heading 6" w:semiHidden="1" w:uiPriority="9" w:unhideWhenUsed="1" w:qFormat="1"/>
-    <w:lsdException w:name="heading 7" w:semiHidden="1" w:uiPriority="9" w:unhideWhenUsed="1" w:qFormat="1"/>
-    <w:lsdException w:name="heading 8" w:semiHidden="1" w:uiPriority="9" w:unhideWhenUsed="1" w:qFormat="1"/>
-    <w:lsdException w:name="heading 9" w:semiHidden="1" w:uiPriority="9" w:unhideWhenUsed="1" w:qFormat="1"/>
-    <w:lsdException w:name="index 1" w:semiHidden="1" w:unhideWhenUsed="1"/>
-    <w:lsdException w:name="index 2" w:semiHidden="1" w:unhideWhenUsed="1"/>
-    <w:lsdException w:name="index 3" w:semiHidden="1" w:unhideWhenUsed="1"/>
-    <w:lsdException w:name="index 4" w:semiHidden="1" w:unhideWhenUsed="1"/>
-    <w:lsdException w:name="index 5" w:semiHidden="1" w:unhideWhenUsed="1"/>
-    <w:lsdException w:name="index 6" w:semiHidden="1" w:unhideWhenUsed="1"/>
-    <w:lsdException w:name="index 7" w:semiHidden="1" w:unhideWhenUsed="1"/>
-    <w:lsdException w:name="index 8" w:semiHidden="1" w:unhideWhenUsed="1"/>
-    <w:lsdException w:name="index 9" w:semiHidden="1" w:unhideWhenUsed="1"/>
-    <w:lsdException w:name="toc 1" w:semiHidden="1" w:uiPriority="39" w:unhideWhenUsed="1"/>
-    <w:lsdException w:name="toc 2" w:semiHidden="1" w:uiPriority="39" w:unhideWhenUsed="1"/>
-    <w:lsdException w:name="toc 3" w:semiHidden="1" w:uiPriority="39" w:unhideWhenUsed="1"/>
-    <w:lsdException w:name="toc 4" w:semiHidden="1" w:uiPriority="39" w:unhideWhenUsed="1"/>
-    <w:lsdException w:name="toc 5" w:semiHidden="1" w:uiPriority="39" w:unhideWhenUsed="1"/>
-    <w:lsdException w:name="toc 6" w:semiHidden="1" w:uiPriority="39" w:unhideWhenUsed="1"/>
-    <w:lsdException w:name="toc 7" w:semiHidden="1" w:uiPriority="39" w:unhideWhenUsed="1"/>
-    <w:lsdException w:name="toc 8" w:semiHidden="1" w:uiPriority="39" w:unhideWhenUsed="1"/>
-    <w:lsdException w:name="toc 9" w:semiHidden="1" w:uiPriority="39" w:unhideWhenUsed="1"/>
-    <w:lsdException w:name="Normal Indent" w:semiHidden="1" w:unhideWhenUsed="1"/>
-    <w:lsdException w:name="footnote text" w:semiHidden="1" w:unhideWhenUsed="1"/>
-    <w:lsdException w:name="annotation text" w:semiHidden="1" w:unhideWhenUsed="1"/>
-    <w:lsdException w:name="header" w:semiHidden="1" w:unhideWhenUsed="1"/>
-    <w:lsdException w:name="footer" w:semiHidden="1" w:unhideWhenUsed="1"/>
-    <w:lsdException w:name="index heading" w:semiHidden="1" w:unhideWhenUsed="1"/>
-    <w:lsdException w:name="caption" w:semiHidden="1" w:uiPriority="35" w:unhideWhenUsed="1" w:qFormat="1"/>
-    <w:lsdException w:name="table of figures" w:semiHidden="1" w:unhideWhenUsed="1"/>
-    <w:lsdException w:name="envelope address" w:semiHidden="1" w:unhideWhenUsed="1"/>
-    <w:lsdException w:name="envelope return" w:semiHidden="1" w:unhideWhenUsed="1"/>
-    <w:lsdException w:name="footnote reference" w:semiHidden="1" w:unhideWhenUsed="1"/>
-    <w:lsdException w:name="annotation reference" w:semiHidden="1" w:unhideWhenUsed="1"/>
-    <w:lsdException w:name="line number" w:semiHidden="1" w:unhideWhenUsed="1"/>
-    <w:lsdException w:name="page number" w:semiHidden="1" w:unhideWhenUsed="1"/>
-    <w:lsdException w:name="endnote reference" w:semiHidden="1" w:unhideWhenUsed="1"/>
-    <w:lsdException w:name="endnote text" w:semiHidden="1" w:unhideWhenUsed="1"/>
-    <w:lsdException w:name="table of authorities" w:semiHidden="1" w:unhideWhenUsed="1"/>
-    <w:lsdException w:name="macro" w:semiHidden="1" w:unhideWhenUsed="1"/>
-    <w:lsdException w:name="toa heading" w:semiHidden="1" w:unhideWhenUsed="1"/>
-    <w:lsdException w:name="List" w:semiHidden="1" w:unhideWhenUsed="1"/>
-    <w:lsdException w:name="List Bullet" w:semiHidden="1" w:unhideWhenUsed="1"/>
-    <w:lsdException w:name="List Number" w:semiHidden="1" w:unhideWhenUsed="1"/>
-    <w:lsdException w:name="List 2" w:semiHidden="1" w:unhideWhenUsed="1"/>
-    <w:lsdException w:name="List 3" w:semiHidden="1" w:unhideWhenUsed="1"/>
-    <w:lsdException w:name="List 4" w:semiHidden="1" w:unhideWhenUsed="1"/>
-    <w:lsdException w:name="List 5" w:semiHidden="1" w:unhideWhenUsed="1"/>
-    <w:lsdException w:name="List Bullet 2" w:semiHidden="1" w:unhideWhenUsed="1"/>
-    <w:lsdException w:name="List Bullet 3" w:semiHidden="1" w:unhideWhenUsed="1"/>
-    <w:lsdException w:name="List Bullet 4" w:semiHidden="1" w:unhideWhenUsed="1"/>
-    <w:lsdException w:name="List Bullet 5" w:semiHidden="1" w:unhideWhenUsed="1"/>
-    <w:lsdException w:name="List Number 2" w:semiHidden="1" w:unhideWhenUsed="1"/>
-    <w:lsdException w:name="List Number 3" w:semiHidden="1" w:unhideWhenUsed="1"/>
-    <w:lsdException w:name="List Number 4" w:semiHidden="1" w:unhideWhenUsed="1"/>
-    <w:lsdException w:name="List Number 5" w:semiHidden="1" w:unhideWhenUsed="1"/>
-    <w:lsdException w:name="Title" w:uiPriority="10" w:qFormat="1"/>
-    <w:lsdException w:name="Closing" w:semiHidden="1" w:unhideWhenUsed="1"/>
-    <w:lsdException w:name="Signature" w:semiHidden="1" w:unhideWhenUsed="1"/>
-    <w:lsdException w:name="Default Paragraph Font" w:semiHidden="1" w:uiPriority="1" w:unhideWhenUsed="1"/>
-    <w:lsdException w:name="Body Text" w:semiHidden="1" w:unhideWhenUsed="1"/>
-    <w:lsdException w:name="Body Text Indent" w:semiHidden="1" w:unhideWhenUsed="1"/>
-    <w:lsdException w:name="List Continue" w:semiHidden="1" w:unhideWhenUsed="1"/>
-    <w:lsdException w:name="List Continue 2" w:semiHidden="1" w:unhideWhenUsed="1"/>
-    <w:lsdException w:name="List Continue 3" w:semiHidden="1" w:unhideWhenUsed="1"/>
-    <w:lsdException w:name="List Continue 4" w:semiHidden="1" w:unhideWhenUsed="1"/>
-    <w:lsdException w:name="List Continue 5" w:semiHidden="1" w:unhideWhenUsed="1"/>
-    <w:lsdException w:name="Message Header" w:semiHidden="1" w:unhideWhenUsed="1"/>
-    <w:lsdException w:name="Subtitle" w:uiPriority="11" w:qFormat="1"/>
-    <w:lsdException w:name="Salutation" w:semiHidden="1" w:unhideWhenUsed="1"/>
-    <w:lsdException w:name="Date" w:semiHidden="1" w:unhideWhenUsed="1"/>
-    <w:lsdException w:name="Body Text First Indent" w:semiHidden="1" w:unhideWhenUsed="1"/>
-    <w:lsdException w:name="Body Text First Indent 2" w:semiHidden="1" w:unhideWhenUsed="1"/>
-    <w:lsdException w:name="Note Heading" w:semiHidden="1" w:unhideWhenUsed="1"/>
-    <w:lsdException w:name="Body Text 2" w:semiHidden="1" w:unhideWhenUsed="1"/>
-    <w:lsdException w:name="Body Text 3" w:semiHidden="1" w:unhideWhenUsed="1"/>
-    <w:lsdException w:name="Body Text Indent 2" w:semiHidden="1" w:unhideWhenUsed="1"/>
-    <w:lsdException w:name="Body Text Indent 3" w:semiHidden="1" w:unhideWhenUsed="1"/>
-    <w:lsdException w:name="Block Text" w:semiHidden="1" w:unhideWhenUsed="1"/>
-    <w:lsdException w:name="Hyperlink" w:semiHidden="1" w:unhideWhenUsed="1"/>
-    <w:lsdException w:name="FollowedHyperlink" w:semiHidden="1" w:unhideWhenUsed="1"/>
-    <w:lsdException w:name="Strong" w:uiPriority="22" w:qFormat="1"/>
-    <w:lsdException w:name="Emphasis" w:uiPriority="20" w:qFormat="1"/>
-    <w:lsdException w:name="Document Map" w:semiHidden="1" w:unhideWhenUsed="1"/>
-    <w:lsdException w:name="Plain Text" w:semiHidden="1" w:unhideWhenUsed="1"/>
-    <w:lsdException w:name="E-mail Signature" w:semiHidden="1" w:unhideWhenUsed="1"/>
-    <w:lsdException w:name="HTML Top of Form" w:semiHidden="1" w:unhideWhenUsed="1"/>
-    <w:lsdException w:name="HTML Bottom of Form" w:semiHidden="1" w:unhideWhenUsed="1"/>
-    <w:lsdException w:name="Normal (Web)" w:semiHidden="1" w:unhideWhenUsed="1"/>
-    <w:lsdException w:name="HTML Acronym" w:semiHidden="1" w:unhideWhenUsed="1"/>
-    <w:lsdException w:name="HTML Address" w:semiHidden="1" w:unhideWhenUsed="1"/>
-    <w:lsdException w:name="HTML Cite" w:semiHidden="1" w:unhideWhenUsed="1"/>
-    <w:lsdException w:name="HTML Code" w:semiHidden="1" w:unhideWhenUsed="1"/>
-    <w:lsdException w:name="HTML Definition" w:semiHidden="1" w:unhideWhenUsed="1"/>
-    <w:lsdException w:name="HTML Keyboard" w:semiHidden="1" w:unhideWhenUsed="1"/>
-    <w:lsdException w:name="HTML Preformatted" w:semiHidden="1" w:unhideWhenUsed="1"/>
-    <w:lsdException w:name="HTML Sample" w:semiHidden="1" w:unhideWhenUsed="1"/>
-    <w:lsdException w:name="HTML Typewriter" w:semiHidden="1" w:unhideWhenUsed="1"/>
-    <w:lsdException w:name="HTML Variable" w:semiHidden="1" w:unhideWhenUsed="1"/>
-    <w:lsdException w:name="Normal Table" w:semiHidden="1" w:unhideWhenUsed="1"/>
-    <w:lsdException w:name="annotation subject" w:semiHidden="1" w:unhideWhenUsed="1"/>
-    <w:lsdException w:name="No List" w:semiHidden="1" w:unhideWhenUsed="1"/>
-    <w:lsdException w:name="Outline List 1" w:semiHidden="1" w:unhideWhenUsed="1"/>
-    <w:lsdException w:name="Outline List 2" w:semiHidden="1" w:unhideWhenUsed="1"/>
-    <w:lsdException w:name="Outline List 3" w:semiHidden="1" w:unhideWhenUsed="1"/>
-    <w:lsdException w:name="Table Simple 1" w:semiHidden="1" w:unhideWhenUsed="1"/>
-    <w:lsdException w:name="Table Simple 2" w:semiHidden="1" w:unhideWhenUsed="1"/>
-    <w:lsdException w:name="Table Simple 3" w:semiHidden="1" w:unhideWhenUsed="1"/>
-    <w:lsdException w:name="Table Classic 1" w:semiHidden="1" w:unhideWhenUsed="1"/>
-    <w:lsdException w:name="Table Classic 2" w:semiHidden="1" w:unhideWhenUsed="1"/>
-    <w:lsdException w:name="Table Classic 3" w:semiHidden="1" w:unhideWhenUsed="1"/>
-    <w:lsdException w:name="Table Classic 4" w:semiHidden="1" w:unhideWhenUsed="1"/>
-    <w:lsdException w:name="Table Colorful 1" w:semiHidden="1" w:unhideWhenUsed="1"/>
-    <w:lsdException w:name="Table Colorful 2" w:semiHidden="1" w:unhideWhenUsed="1"/>
-    <w:lsdException w:name="Table Colorful 3" w:semiHidden="1" w:unhideWhenUsed="1"/>
-    <w:lsdException w:name="Table Columns 1" w:semiHidden="1" w:unhideWhenUsed="1"/>
-    <w:lsdException w:name="Table Columns 2" w:semiHidden="1" w:unhideWhenUsed="1"/>
-    <w:lsdException w:name="Table Columns 3" w:semiHidden="1" w:unhideWhenUsed="1"/>
-    <w:lsdException w:name="Table Columns 4" w:semiHidden="1" w:unhideWhenUsed="1"/>
-    <w:lsdException w:name="Table Columns 5" w:semiHidden="1" w:unhideWhenUsed="1"/>
-    <w:lsdException w:name="Table Grid 1" w:semiHidden="1" w:unhideWhenUsed="1"/>
-    <w:lsdException w:name="Table Grid 2" w:semiHidden="1" w:unhideWhenUsed="1"/>
-    <w:lsdException w:name="Table Grid 3" w:semiHidden="1" w:unhideWhenUsed="1"/>
-    <w:lsdException w:name="Table Grid 4" w:semiHidden="1" w:unhideWhenUsed="1"/>
-    <w:lsdException w:name="Table Grid 5" w:semiHidden="1" w:unhideWhenUsed="1"/>
-    <w:lsdException w:name="Table Grid 6" w:semiHidden="1" w:unhideWhenUsed="1"/>
-    <w:lsdException w:name="Table Grid 7" w:semiHidden="1" w:unhideWhenUsed="1"/>
-    <w:lsdException w:name="Table Grid 8" w:semiHidden="1" w:unhideWhenUsed="1"/>
-    <w:lsdException w:name="Table List 1" w:semiHidden="1" w:unhideWhenUsed="1"/>
-    <w:lsdException w:name="Table List 2" w:semiHidden="1" w:unhideWhenUsed="1"/>
-    <w:lsdException w:name="Table List 3" w:semiHidden="1" w:unhideWhenUsed="1"/>
-    <w:lsdException w:name="Table List 4" w:semiHidden="1" w:unhideWhenUsed="1"/>
-    <w:lsdException w:name="Table List 5" w:semiHidden="1" w:unhideWhenUsed="1"/>
-    <w:lsdException w:name="Table List 6" w:semiHidden="1" w:unhideWhenUsed="1"/>
-    <w:lsdException w:name="Table List 7" w:semiHidden="1" w:unhideWhenUsed="1"/>
-    <w:lsdException w:name="Table List 8" w:semiHidden="1" w:unhideWhenUsed="1"/>
-    <w:lsdException w:name="Table 3D effects 1" w:semiHidden="1" w:unhideWhenUsed="1"/>
-    <w:lsdException w:name="Table 3D effects 2" w:semiHidden="1" w:unhideWhenUsed="1"/>
-    <w:lsdException w:name="Table 3D effects 3" w:semiHidden="1" w:unhideWhenUsed="1"/>
-    <w:lsdException w:name="Table Contemporary" w:semiHidden="1" w:unhideWhenUsed="1"/>
-    <w:lsdException w:name="Table Elegant" w:semiHidden="1" w:unhideWhenUsed="1"/>
-    <w:lsdException w:name="Table Professional" w:semiHidden="1" w:unhideWhenUsed="1"/>
-    <w:lsdException w:name="Table Subtle 1" w:semiHidden="1" w:unhideWhenUsed="1"/>
-    <w:lsdException w:name="Table Subtle 2" w:semiHidden="1" w:unhideWhenUsed="1"/>
-    <w:lsdException w:name="Table Web 1" w:semiHidden="1" w:unhideWhenUsed="1"/>
-    <w:lsdException w:name="Table Web 2" w:semiHidden="1" w:unhideWhenUsed="1"/>
-    <w:lsdException w:name="Table Web 3" w:semiHidden="1" w:unhideWhenUsed="1"/>
-    <w:lsdException w:name="Balloon Text" w:semiHidden="1" w:unhideWhenUsed="1"/>
-    <w:lsdException w:name="Table Grid" w:uiPriority="39"/>
-    <w:lsdException w:name="Table Theme" w:semiHidden="1" w:unhideWhenUsed="1"/>
-    <w:lsdException w:name="Placeholder Text" w:semiHidden="1"/>
-    <w:lsdException w:name="No Spacing" w:uiPriority="1" w:qFormat="1"/>
-    <w:lsdException w:name="Light Shading" w:uiPriority="60"/>
-    <w:lsdException w:name="Light List" w:uiPriority="61"/>
-    <w:lsdException w:name="Light Grid" w:uiPriority="62"/>
-    <w:lsdException w:name="Medium Shading 1" w:uiPriority="63"/>
-    <w:lsdException w:name="Medium Shading 2" w:uiPriority="64"/>
-    <w:lsdException w:name="Medium List 1" w:uiPriority="65"/>
-    <w:lsdException w:name="Medium List 2" w:uiPriority="66"/>
-    <w:lsdException w:name="Medium Grid 1" w:uiPriority="67"/>
-    <w:lsdException w:name="Medium Grid 2" w:uiPriority="68"/>
-    <w:lsdException w:name="Medium Grid 3" w:uiPriority="69"/>
-    <w:lsdException w:name="Dark List" w:uiPriority="70"/>
-    <w:lsdException w:name="Colorful Shading" w:uiPriority="71"/>
-    <w:lsdException w:name="Colorful List" w:uiPriority="72"/>
-    <w:lsdException w:name="Colorful Grid" w:uiPriority="73"/>
-    <w:lsdException w:name="Light Shading Accent 1" w:uiPriority="60"/>
-    <w:lsdException w:name="Light List Accent 1" w:uiPriority="61"/>
-    <w:lsdException w:name="Light Grid Accent 1" w:uiPriority="62"/>
-    <w:lsdException w:name="Medium Shading 1 Accent 1" w:uiPriority="63"/>
-    <w:lsdException w:name="Medium Shading 2 Accent 1" w:uiPriority="64"/>
-    <w:lsdException w:name="Medium List 1 Accent 1" w:uiPriority="65"/>
-    <w:lsdException w:name="Revision" w:semiHidden="1"/>
-    <w:lsdException w:name="List Paragraph" w:uiPriority="34" w:qFormat="1"/>
-    <w:lsdException w:name="Quote" w:uiPriority="29" w:qFormat="1"/>
-    <w:lsdException w:name="Intense Quote" w:uiPriority="30" w:qFormat="1"/>
-    <w:lsdException w:name="Medium List 2 Accent 1" w:uiPriority="66"/>
-    <w:lsdException w:name="Medium Grid 1 Accent 1" w:uiPriority="67"/>
-    <w:lsdException w:name="Medium Grid 2 Accent 1" w:uiPriority="68"/>
-    <w:lsdException w:name="Medium Grid 3 Accent 1" w:uiPriority="69"/>
-    <w:lsdException w:name="Dark List Accent 1" w:uiPriority="70"/>
-    <w:lsdException w:name="Colorful Shading Accent 1" w:uiPriority="71"/>
-    <w:lsdException w:name="Colorful List Accent 1" w:uiPriority="72"/>
-    <w:lsdException w:name="Colorful Grid Accent 1" w:uiPriority="73"/>
-    <w:lsdException w:name="Light Shading Accent 2" w:uiPriority="60"/>
-    <w:lsdException w:name="Light List Accent 2" w:uiPriority="61"/>
-    <w:lsdException w:name="Light Grid Accent 2" w:uiPriority="62"/>
-    <w:lsdException w:name="Medium Shading 1 Accent 2" w:uiPriority="63"/>
-    <w:lsdException w:name="Medium Shading 2 Accent 2" w:uiPriority="64"/>
-    <w:lsdException w:name="Medium List 1 Accent 2" w:uiPriority="65"/>
-    <w:lsdException w:name="Medium List 2 Accent 2" w:uiPriority="66"/>
-    <w:lsdException w:name="Medium Grid 1 Accent 2" w:uiPriority="67"/>
-    <w:lsdException w:name="Medium Grid 2 Accent 2" w:uiPriority="68"/>
-    <w:lsdException w:name="Medium Grid 3 Accent 2" w:uiPriority="69"/>
-    <w:lsdException w:name="Dark List Accent 2" w:uiPriority="70"/>
-    <w:lsdException w:name="Colorful Shading Accent 2" w:uiPriority="71"/>
-    <w:lsdException w:name="Colorful List Accent 2" w:uiPriority="72"/>
-    <w:lsdException w:name="Colorful Grid Accent 2" w:uiPriority="73"/>
-    <w:lsdException w:name="Light Shading Accent 3" w:uiPriority="60"/>
-    <w:lsdException w:name="Light List Accent 3" w:uiPriority="61"/>
-    <w:lsdException w:name="Light Grid Accent 3" w:uiPriority="62"/>
-    <w:lsdException w:name="Medium Shading 1 Accent 3" w:uiPriority="63"/>
-    <w:lsdException w:name="Medium Shading 2 Accent 3" w:uiPriority="64"/>
-    <w:lsdException w:name="Medium List 1 Accent 3" w:uiPriority="65"/>
-    <w:lsdException w:name="Medium List 2 Accent 3" w:uiPriority="66"/>
-    <w:lsdException w:name="Medium Grid 1 Accent 3" w:uiPriority="67"/>
-    <w:lsdException w:name="Medium Grid 2 Accent 3" w:uiPriority="68"/>
-    <w:lsdException w:name="Medium Grid 3 Accent 3" w:uiPriority="69"/>
-    <w:lsdException w:name="Dark List Accent 3" w:uiPriority="70"/>
-    <w:lsdException w:name="Colorful Shading Accent 3" w:uiPriority="71"/>
-    <w:lsdException w:name="Colorful List Accent 3" w:uiPriority="72"/>
-    <w:lsdException w:name="Colorful Grid Accent 3" w:uiPriority="73"/>
-    <w:lsdException w:name="Light Shading Accent 4" w:uiPriority="60"/>
-    <w:lsdException w:name="Light List Accent 4" w:uiPriority="61"/>
-    <w:lsdException w:name="Light Grid Accent 4" w:uiPriority="62"/>
-    <w:lsdException w:name="Medium Shading 1 Accent 4" w:uiPriority="63"/>
-    <w:lsdException w:name="Medium Shading 2 Accent 4" w:uiPriority="64"/>
-    <w:lsdException w:name="Medium List 1 Accent 4" w:uiPriority="65"/>
-    <w:lsdException w:name="Medium List 2 Accent 4" w:uiPriority="66"/>
-    <w:lsdException w:name="Medium Grid 1 Accent 4" w:uiPriority="67"/>
-    <w:lsdException w:name="Medium Grid 2 Accent 4" w:uiPriority="68"/>
-    <w:lsdException w:name="Medium Grid 3 Accent 4" w:uiPriority="69"/>
-    <w:lsdException w:name="Dark List Accent 4" w:uiPriority="70"/>
-    <w:lsdException w:name="Colorful Shading Accent 4" w:uiPriority="71"/>
-    <w:lsdException w:name="Colorful List Accent 4" w:uiPriority="72"/>
-    <w:lsdException w:name="Colorful Grid Accent 4" w:uiPriority="73"/>
-    <w:lsdException w:name="Light Shading Accent 5" w:uiPriority="60"/>
-    <w:lsdException w:name="Light List Accent 5" w:uiPriority="61"/>
-    <w:lsdException w:name="Light Grid Accent 5" w:uiPriority="62"/>
-    <w:lsdException w:name="Medium Shading 1 Accent 5" w:uiPriority="63"/>
-    <w:lsdException w:name="Medium Shading 2 Accent 5" w:uiPriority="64"/>
-    <w:lsdException w:name="Medium List 1 Accent 5" w:uiPriority="65"/>
-    <w:lsdException w:name="Medium List 2 Accent 5" w:uiPriority="66"/>
-    <w:lsdException w:name="Medium Grid 1 Accent 5" w:uiPriority="67"/>
-    <w:lsdException w:name="Medium Grid 2 Accent 5" w:uiPriority="68"/>
-    <w:lsdException w:name="Medium Grid 3 Accent 5" w:uiPriority="69"/>
-    <w:lsdException w:name="Dark List Accent 5" w:uiPriority="70"/>
-    <w:lsdException w:name="Colorful Shading Accent 5" w:uiPriority="71"/>
-    <w:lsdException w:name="Colorful List Accent 5" w:uiPriority="72"/>
-    <w:lsdException w:name="Colorful Grid Accent 5" w:uiPriority="73"/>
-    <w:lsdException w:name="Light Shading Accent 6" w:uiPriority="60"/>
-    <w:lsdException w:name="Light List Accent 6" w:uiPriority="61"/>
-    <w:lsdException w:name="Light Grid Accent 6" w:uiPriority="62"/>
-    <w:lsdException w:name="Medium Shading 1 Accent 6" w:uiPriority="63"/>
-    <w:lsdException w:name="Medium Shading 2 Accent 6" w:uiPriority="64"/>
-    <w:lsdException w:name="Medium List 1 Accent 6" w:uiPriority="65"/>
-    <w:lsdException w:name="Medium List 2 Accent 6" w:uiPriority="66"/>
-    <w:lsdException w:name="Medium Grid 1 Accent 6" w:uiPriority="67"/>
-    <w:lsdException w:name="Medium Grid 2 Accent 6" w:uiPriority="68"/>
-    <w:lsdException w:name="Medium Grid 3 Accent 6" w:uiPriority="69"/>
-    <w:lsdException w:name="Dark List Accent 6" w:uiPriority="70"/>
-    <w:lsdException w:name="Colorful Shading Accent 6" w:uiPriority="71"/>
-    <w:lsdException w:name="Colorful List Accent 6" w:uiPriority="72"/>
-    <w:lsdException w:name="Colorful Grid Accent 6" w:uiPriority="73"/>
-    <w:lsdException w:name="Subtle Emphasis" w:uiPriority="19" w:qFormat="1"/>
-    <w:lsdException w:name="Intense Emphasis" w:uiPriority="21" w:qFormat="1"/>
-    <w:lsdException w:name="Subtle Reference" w:uiPriority="31" w:qFormat="1"/>
-    <w:lsdException w:name="Intense Reference" w:uiPriority="32" w:qFormat="1"/>
-    <w:lsdException w:name="Book Title" w:uiPriority="33" w:qFormat="1"/>
-    <w:lsdException w:name="Bibliography" w:semiHidden="1" w:uiPriority="37" w:unhideWhenUsed="1"/>
-    <w:lsdException w:name="TOC Heading" w:semiHidden="1" w:uiPriority="39" w:unhideWhenUsed="1" w:qFormat="1"/>
-    <w:lsdException w:name="Plain Table 1" w:uiPriority="41"/>
-    <w:lsdException w:name="Plain Table 2" w:uiPriority="42"/>
-    <w:lsdException w:name="Plain Table 3" w:uiPriority="43"/>
-    <w:lsdException w:name="Plain Table 4" w:uiPriority="44"/>
-    <w:lsdException w:name="Plain Table 5" w:uiPriority="45"/>
-    <w:lsdException w:name="Grid Table Light" w:uiPriority="40"/>
-    <w:lsdException w:name="Grid Table 1 Light" w:uiPriority="46"/>
-    <w:lsdException w:name="Grid Table 2" w:uiPriority="47"/>
-    <w:lsdException w:name="Grid Table 3" w:uiPriority="48"/>
-    <w:lsdException w:name="Grid Table 4" w:uiPriority="49"/>
-    <w:lsdException w:name="Grid Table 5 Dark" w:uiPriority="50"/>
-    <w:lsdException w:name="Grid Table 6 Colorful" w:uiPriority="51"/>
-    <w:lsdException w:name="Grid Table 7 Colorful" w:uiPriority="52"/>
-    <w:lsdException w:name="Grid Table 1 Light Accent 1" w:uiPriority="46"/>
-    <w:lsdException w:name="Grid Table 2 Accent 1" w:uiPriority="47"/>
-    <w:lsdException w:name="Grid Table 3 Accent 1" w:uiPriority="48"/>
-    <w:lsdException w:name="Grid Table 4 Accent 1" w:uiPriority="49"/>
-    <w:lsdException w:name="Grid Table 5 Dark Accent 1" w:uiPriority="50"/>
-    <w:lsdException w:name="Grid Table 6 Colorful Accent 1" w:uiPriority="51"/>
-    <w:lsdException w:name="Grid Table 7 Colorful Accent 1" w:uiPriority="52"/>
-    <w:lsdException w:name="Grid Table 1 Light Accent 2" w:uiPriority="46"/>
-    <w:lsdException w:name="Grid Table 2 Accent 2" w:uiPriority="47"/>
-    <w:lsdException w:name="Grid Table 3 Accent 2" w:uiPriority="48"/>
-    <w:lsdException w:name="Grid Table 4 Accent 2" w:uiPriority="49"/>
-    <w:lsdException w:name="Grid Table 5 Dark Accent 2" w:uiPriority="50"/>
-    <w:lsdException w:name="Grid Table 6 Colorful Accent 2" w:uiPriority="51"/>
-    <w:lsdException w:name="Grid Table 7 Colorful Accent 2" w:uiPriority="52"/>
-    <w:lsdException w:name="Grid Table 1 Light Accent 3" w:uiPriority="46"/>
-    <w:lsdException w:name="Grid Table 2 Accent 3" w:uiPriority="47"/>
-    <w:lsdException w:name="Grid Table 3 Accent 3" w:uiPriority="48"/>
-    <w:lsdException w:name="Grid Table 4 Accent 3" w:uiPriority="49"/>
-    <w:lsdException w:name="Grid Table 5 Dark Accent 3" w:uiPriority="50"/>
-    <w:lsdException w:name="Grid Table 6 Colorful Accent 3" w:uiPriority="51"/>
-    <w:lsdException w:name="Grid Table 7 Colorful Accent 3" w:uiPriority="52"/>
-    <w:lsdException w:name="Grid Table 1 Light Accent 4" w:uiPriority="46"/>
-    <w:lsdException w:name="Grid Table 2 Accent 4" w:uiPriority="47"/>
-    <w:lsdException w:name="Grid Table 3 Accent 4" w:uiPriority="48"/>
-    <w:lsdException w:name="Grid Table 4 Accent 4" w:uiPriority="49"/>
-    <w:lsdException w:name="Grid Table 5 Dark Accent 4" w:uiPriority="50"/>
-    <w:lsdException w:name="Grid Table 6 Colorful Accent 4" w:uiPriority="51"/>
-    <w:lsdException w:name="Grid Table 7 Colorful Accent 4" w:uiPriority="52"/>
-    <w:lsdException w:name="Grid Table 1 Light Accent 5" w:uiPriority="46"/>
-    <w:lsdException w:name="Grid Table 2 Accent 5" w:uiPriority="47"/>
-    <w:lsdException w:name="Grid Table 3 Accent 5" w:uiPriority="48"/>
-    <w:lsdException w:name="Grid Table 4 Accent 5" w:uiPriority="49"/>
-    <w:lsdException w:name="Grid Table 5 Dark Accent 5" w:uiPriority="50"/>
-    <w:lsdException w:name="Grid Table 6 Colorful Accent 5" w:uiPriority="51"/>
-    <w:lsdException w:name="Grid Table 7 Colorful Accent 5" w:uiPriority="52"/>
-    <w:lsdException w:name="Grid Table 1 Light Accent 6" w:uiPriority="46"/>
-    <w:lsdException w:name="Grid Table 2 Accent 6" w:uiPriority="47"/>
-    <w:lsdException w:name="Grid Table 3 Accent 6" w:uiPriority="48"/>
-    <w:lsdException w:name="Grid Table 4 Accent 6" w:uiPriority="49"/>
-    <w:lsdException w:name="Grid Table 5 Dark Accent 6" w:uiPriority="50"/>
-    <w:lsdException w:name="Grid Table 6 Colorful Accent 6" w:uiPriority="51"/>
-    <w:lsdException w:name="Grid Table 7 Colorful Accent 6" w:uiPriority="52"/>
-    <w:lsdException w:name="List Table 1 Light" w:uiPriority="46"/>
-    <w:lsdException w:name="List Table 2" w:uiPriority="47"/>
-    <w:lsdException w:name="List Table 3" w:uiPriority="48"/>
-    <w:lsdException w:name="List Table 4" w:uiPriority="49"/>
-    <w:lsdException w:name="List Table 5 Dark" w:uiPriority="50"/>
-    <w:lsdException w:name="List Table 6 Colorful" w:uiPriority="51"/>
-    <w:lsdException w:name="List Table 7 Colorful" w:uiPriority="52"/>
-    <w:lsdException w:name="List Table 1 Light Accent 1" w:uiPriority="46"/>
-    <w:lsdException w:name="List Table 2 Accent 1" w:uiPriority="47"/>
-    <w:lsdException w:name="List Table 3 Accent 1" w:uiPriority="48"/>
-    <w:lsdException w:name="List Table 4 Accent 1" w:uiPriority="49"/>
-    <w:lsdException w:name="List Table 5 Dark Accent 1" w:uiPriority="50"/>
-    <w:lsdException w:name="List Table 6 Colorful Accent 1" w:uiPriority="51"/>
-    <w:lsdException w:name="List Table 7 Colorful Accent 1" w:uiPriority="52"/>
-    <w:lsdException w:name="List Table 1 Light Accent 2" w:uiPriority="46"/>
-    <w:lsdException w:name="List Table 2 Accent 2" w:uiPriority="47"/>
-    <w:lsdException w:name="List Table 3 Accent 2" w:uiPriority="48"/>
-    <w:lsdException w:name="List Table 4 Accent 2" w:uiPriority="49"/>
-    <w:lsdException w:name="List Table 5 Dark Accent 2" w:uiPriority="50"/>
-    <w:lsdException w:name="List Table 6 Colorful Accent 2" w:uiPriority="51"/>
-    <w:lsdException w:name="List Table 7 Colorful Accent 2" w:uiPriority="52"/>
-    <w:lsdException w:name="List Table 1 Light Accent 3" w:uiPriority="46"/>
-    <w:lsdException w:name="List Table 2 Accent 3" w:uiPriority="47"/>
-    <w:lsdException w:name="List Table 3 Accent 3" w:uiPriority="48"/>
-    <w:lsdException w:name="List Table 4 Accent 3" w:uiPriority="49"/>
-    <w:lsdException w:name="List Table 5 Dark Accent 3" w:uiPriority="50"/>
-    <w:lsdException w:name="List Table 6 Colorful Accent 3" w:uiPriority="51"/>
-    <w:lsdException w:name="List Table 7 Colorful Accent 3" w:uiPriority="52"/>
-    <w:lsdException w:name="List Table 1 Light Accent 4" w:uiPriority="46"/>
-    <w:lsdException w:name="List Table 2 Accent 4" w:uiPriority="47"/>
-    <w:lsdException w:name="List Table 3 Accent 4" w:uiPriority="48"/>
-    <w:lsdException w:name="List Table 4 Accent 4" w:uiPriority="49"/>
-    <w:lsdException w:name="List Table 5 Dark Accent 4" w:uiPriority="50"/>
-    <w:lsdException w:name="List Table 6 Colorful Accent 4" w:uiPriority="51"/>
-    <w:lsdException w:name="List Table 7 Colorful Accent 4" w:uiPriority="52"/>
-    <w:lsdException w:name="List Table 1 Light Accent 5" w:uiPriority="46"/>
-    <w:lsdException w:name="List Table 2 Accent 5" w:uiPriority="47"/>
-    <w:lsdException w:name="List Table 3 Accent 5" w:uiPriority="48"/>
-    <w:lsdException w:name="List Table 4 Accent 5" w:uiPriority="49"/>
-    <w:lsdException w:name="List Table 5 Dark Accent 5" w:uiPriority="50"/>
-    <w:lsdException w:name="List Table 6 Colorful Accent 5" w:uiPriority="51"/>
-    <w:lsdException w:name="List Table 7 Colorful Accent 5" w:uiPriority="52"/>
-    <w:lsdException w:name="List Table 1 Light Accent 6" w:uiPriority="46"/>
-    <w:lsdException w:name="List Table 2 Accent 6" w:uiPriority="47"/>
-    <w:lsdException w:name="List Table 3 Accent 6" w:uiPriority="48"/>
-    <w:lsdException w:name="List Table 4 Accent 6" w:uiPriority="49"/>
-    <w:lsdException w:name="List Table 5 Dark Accent 6" w:uiPriority="50"/>
-    <w:lsdException w:name="List Table 6 Colorful Accent 6" w:uiPriority="51"/>
-    <w:lsdException w:name="List Table 7 Colorful Accent 6" w:uiPriority="52"/>
+  <w:latentStyles w:defLockedState="0" w:defUIPriority="99" w:defSemiHidden="1" w:defUnhideWhenUsed="1" w:defQFormat="0" w:count="267">
+    <w:lsdException w:name="Normal" w:semiHidden="0" w:uiPriority="0" w:unhideWhenUsed="0" w:qFormat="1"/>
+    <w:lsdException w:name="heading 1" w:semiHidden="0" w:uiPriority="9" w:unhideWhenUsed="0" w:qFormat="1"/>
+    <w:lsdException w:name="heading 2" w:uiPriority="9" w:qFormat="1"/>
+    <w:lsdException w:name="heading 3" w:uiPriority="9" w:qFormat="1"/>
+    <w:lsdException w:name="heading 4" w:uiPriority="9" w:qFormat="1"/>
+    <w:lsdException w:name="heading 5" w:uiPriority="9" w:qFormat="1"/>
+    <w:lsdException w:name="heading 6" w:uiPriority="9" w:qFormat="1"/>
+    <w:lsdException w:name="heading 7" w:uiPriority="9" w:qFormat="1"/>
+    <w:lsdException w:name="heading 8" w:uiPriority="9" w:qFormat="1"/>
+    <w:lsdException w:name="heading 9" w:uiPriority="9" w:qFormat="1"/>
+    <w:lsdException w:name="toc 1" w:uiPriority="39"/>
+    <w:lsdException w:name="toc 2" w:uiPriority="39"/>
+    <w:lsdException w:name="toc 3" w:uiPriority="39"/>
+    <w:lsdException w:name="toc 4" w:uiPriority="39"/>
+    <w:lsdException w:name="toc 5" w:uiPriority="39"/>
+    <w:lsdException w:name="toc 6" w:uiPriority="39"/>
+    <w:lsdException w:name="toc 7" w:uiPriority="39"/>
+    <w:lsdException w:name="toc 8" w:uiPriority="39"/>
+    <w:lsdException w:name="toc 9" w:uiPriority="39"/>
+    <w:lsdException w:name="caption" w:uiPriority="35" w:qFormat="1"/>
+    <w:lsdException w:name="Title" w:semiHidden="0" w:uiPriority="10" w:unhideWhenUsed="0" w:qFormat="1"/>
+    <w:lsdException w:name="Default Paragraph Font" w:uiPriority="1"/>
+    <w:lsdException w:name="Subtitle" w:semiHidden="0" w:uiPriority="11" w:unhideWhenUsed="0" w:qFormat="1"/>
+    <w:lsdException w:name="Strong" w:semiHidden="0" w:uiPriority="22" w:unhideWhenUsed="0" w:qFormat="1"/>
+    <w:lsdException w:name="Emphasis" w:semiHidden="0" w:uiPriority="20" w:unhideWhenUsed="0" w:qFormat="1"/>
+    <w:lsdException w:name="Table Grid" w:semiHidden="0" w:uiPriority="39" w:unhideWhenUsed="0"/>
+    <w:lsdException w:name="Placeholder Text" w:unhideWhenUsed="0"/>
+    <w:lsdException w:name="No Spacing" w:semiHidden="0" w:uiPriority="1" w:unhideWhenUsed="0" w:qFormat="1"/>
+    <w:lsdException w:name="Light Shading" w:semiHidden="0" w:uiPriority="60" w:unhideWhenUsed="0"/>
+    <w:lsdException w:name="Light List" w:semiHidden="0" w:uiPriority="61" w:unhideWhenUsed="0"/>
+    <w:lsdException w:name="Light Grid" w:semiHidden="0" w:uiPriority="62" w:unhideWhenUsed="0"/>
+    <w:lsdException w:name="Medium Shading 1" w:semiHidden="0" w:uiPriority="63" w:unhideWhenUsed="0"/>
+    <w:lsdException w:name="Medium Shading 2" w:semiHidden="0" w:uiPriority="64" w:unhideWhenUsed="0"/>
+    <w:lsdException w:name="Medium List 1" w:semiHidden="0" w:uiPriority="65" w:unhideWhenUsed="0"/>
+    <w:lsdException w:name="Medium List 2" w:semiHidden="0" w:uiPriority="66" w:unhideWhenUsed="0"/>
+    <w:lsdException w:name="Medium Grid 1" w:semiHidden="0" w:uiPriority="67" w:unhideWhenUsed="0"/>
+    <w:lsdException w:name="Medium Grid 2" w:semiHidden="0" w:uiPriority="68" w:unhideWhenUsed="0"/>
+    <w:lsdException w:name="Medium Grid 3" w:semiHidden="0" w:uiPriority="69" w:unhideWhenUsed="0"/>
+    <w:lsdException w:name="Dark List" w:semiHidden="0" w:uiPriority="70" w:unhideWhenUsed="0"/>
+    <w:lsdException w:name="Colorful Shading" w:semiHidden="0" w:uiPriority="71" w:unhideWhenUsed="0"/>
+    <w:lsdException w:name="Colorful List" w:semiHidden="0" w:uiPriority="72" w:unhideWhenUsed="0"/>
+    <w:lsdException w:name="Colorful Grid" w:semiHidden="0" w:uiPriority="73" w:unhideWhenUsed="0"/>
+    <w:lsdException w:name="Light Shading Accent 1" w:semiHidden="0" w:uiPriority="60" w:unhideWhenUsed="0"/>
+    <w:lsdException w:name="Light List Accent 1" w:semiHidden="0" w:uiPriority="61" w:unhideWhenUsed="0"/>
+    <w:lsdException w:name="Light Grid Accent 1" w:semiHidden="0" w:uiPriority="62" w:unhideWhenUsed="0"/>
+    <w:lsdException w:name="Medium Shading 1 Accent 1" w:semiHidden="0" w:uiPriority="63" w:unhideWhenUsed="0"/>
+    <w:lsdException w:name="Medium Shading 2 Accent 1" w:semiHidden="0" w:uiPriority="64" w:unhideWhenUsed="0"/>
+    <w:lsdException w:name="Medium List 1 Accent 1" w:semiHidden="0" w:uiPriority="65" w:unhideWhenUsed="0"/>
+    <w:lsdException w:name="Revision" w:unhideWhenUsed="0"/>
+    <w:lsdException w:name="List Paragraph" w:semiHidden="0" w:uiPriority="34" w:unhideWhenUsed="0" w:qFormat="1"/>
+    <w:lsdException w:name="Quote" w:semiHidden="0" w:uiPriority="29" w:unhideWhenUsed="0" w:qFormat="1"/>
+    <w:lsdException w:name="Intense Quote" w:semiHidden="0" w:uiPriority="30" w:unhideWhenUsed="0" w:qFormat="1"/>
+    <w:lsdException w:name="Medium List 2 Accent 1" w:semiHidden="0" w:uiPriority="66" w:unhideWhenUsed="0"/>
+    <w:lsdException w:name="Medium Grid 1 Accent 1" w:semiHidden="0" w:uiPriority="67" w:unhideWhenUsed="0"/>
+    <w:lsdException w:name="Medium Grid 2 Accent 1" w:semiHidden="0" w:uiPriority="68" w:unhideWhenUsed="0"/>
+    <w:lsdException w:name="Medium Grid 3 Accent 1" w:semiHidden="0" w:uiPriority="69" w:unhideWhenUsed="0"/>
+    <w:lsdException w:name="Dark List Accent 1" w:semiHidden="0" w:uiPriority="70" w:unhideWhenUsed="0"/>
+    <w:lsdException w:name="Colorful Shading Accent 1" w:semiHidden="0" w:uiPriority="71" w:unhideWhenUsed="0"/>
+    <w:lsdException w:name="Colorful List Accent 1" w:semiHidden="0" w:uiPriority="72" w:unhideWhenUsed="0"/>
+    <w:lsdException w:name="Colorful Grid Accent 1" w:semiHidden="0" w:uiPriority="73" w:unhideWhenUsed="0"/>
+    <w:lsdException w:name="Light Shading Accent 2" w:semiHidden="0" w:uiPriority="60" w:unhideWhenUsed="0"/>
+    <w:lsdException w:name="Light List Accent 2" w:semiHidden="0" w:uiPriority="61" w:unhideWhenUsed="0"/>
+    <w:lsdException w:name="Light Grid Accent 2" w:semiHidden="0" w:uiPriority="62" w:unhideWhenUsed="0"/>
+    <w:lsdException w:name="Medium Shading 1 Accent 2" w:semiHidden="0" w:uiPriority="63" w:unhideWhenUsed="0"/>
+    <w:lsdException w:name="Medium Shading 2 Accent 2" w:semiHidden="0" w:uiPriority="64" w:unhideWhenUsed="0"/>
+    <w:lsdException w:name="Medium List 1 Accent 2" w:semiHidden="0" w:uiPriority="65" w:unhideWhenUsed="0"/>
+    <w:lsdException w:name="Medium List 2 Accent 2" w:semiHidden="0" w:uiPriority="66" w:unhideWhenUsed="0"/>
+    <w:lsdException w:name="Medium Grid 1 Accent 2" w:semiHidden="0" w:uiPriority="67" w:unhideWhenUsed="0"/>
+    <w:lsdException w:name="Medium Grid 2 Accent 2" w:semiHidden="0" w:uiPriority="68" w:unhideWhenUsed="0"/>
+    <w:lsdException w:name="Medium Grid 3 Accent 2" w:semiHidden="0" w:uiPriority="69" w:unhideWhenUsed="0"/>
+    <w:lsdException w:name="Dark List Accent 2" w:semiHidden="0" w:uiPriority="70" w:unhideWhenUsed="0"/>
+    <w:lsdException w:name="Colorful Shading Accent 2" w:semiHidden="0" w:uiPriority="71" w:unhideWhenUsed="0"/>
+    <w:lsdException w:name="Colorful List Accent 2" w:semiHidden="0" w:uiPriority="72" w:unhideWhenUsed="0"/>
+    <w:lsdException w:name="Colorful Grid Accent 2" w:semiHidden="0" w:uiPriority="73" w:unhideWhenUsed="0"/>
+    <w:lsdException w:name="Light Shading Accent 3" w:semiHidden="0" w:uiPriority="60" w:unhideWhenUsed="0"/>
+    <w:lsdException w:name="Light List Accent 3" w:semiHidden="0" w:uiPriority="61" w:unhideWhenUsed="0"/>
+    <w:lsdException w:name="Light Grid Accent 3" w:semiHidden="0" w:uiPriority="62" w:unhideWhenUsed="0"/>
+    <w:lsdException w:name="Medium Shading 1 Accent 3" w:semiHidden="0" w:uiPriority="63" w:unhideWhenUsed="0"/>
+    <w:lsdException w:name="Medium Shading 2 Accent 3" w:semiHidden="0" w:uiPriority="64" w:unhideWhenUsed="0"/>
+    <w:lsdException w:name="Medium List 1 Accent 3" w:semiHidden="0" w:uiPriority="65" w:unhideWhenUsed="0"/>
+    <w:lsdException w:name="Medium List 2 Accent 3" w:semiHidden="0" w:uiPriority="66" w:unhideWhenUsed="0"/>
+    <w:lsdException w:name="Medium Grid 1 Accent 3" w:semiHidden="0" w:uiPriority="67" w:unhideWhenUsed="0"/>
+    <w:lsdException w:name="Medium Grid 2 Accent 3" w:semiHidden="0" w:uiPriority="68" w:unhideWhenUsed="0"/>
+    <w:lsdException w:name="Medium Grid 3 Accent 3" w:semiHidden="0" w:uiPriority="69" w:unhideWhenUsed="0"/>
+    <w:lsdException w:name="Dark List Accent 3" w:semiHidden="0" w:uiPriority="70" w:unhideWhenUsed="0"/>
+    <w:lsdException w:name="Colorful Shading Accent 3" w:semiHidden="0" w:uiPriority="71" w:unhideWhenUsed="0"/>
+    <w:lsdException w:name="Colorful List Accent 3" w:semiHidden="0" w:uiPriority="72" w:unhideWhenUsed="0"/>
+    <w:lsdException w:name="Colorful Grid Accent 3" w:semiHidden="0" w:uiPriority="73" w:unhideWhenUsed="0"/>
+    <w:lsdException w:name="Light Shading Accent 4" w:semiHidden="0" w:uiPriority="60" w:unhideWhenUsed="0"/>
+    <w:lsdException w:name="Light List Accent 4" w:semiHidden="0" w:uiPriority="61" w:unhideWhenUsed="0"/>
+    <w:lsdException w:name="Light Grid Accent 4" w:semiHidden="0" w:uiPriority="62" w:unhideWhenUsed="0"/>
+    <w:lsdException w:name="Medium Shading 1 Accent 4" w:semiHidden="0" w:uiPriority="63" w:unhideWhenUsed="0"/>
+    <w:lsdException w:name="Medium Shading 2 Accent 4" w:semiHidden="0" w:uiPriority="64" w:unhideWhenUsed="0"/>
+    <w:lsdException w:name="Medium List 1 Accent 4" w:semiHidden="0" w:uiPriority="65" w:unhideWhenUsed="0"/>
+    <w:lsdException w:name="Medium List 2 Accent 4" w:semiHidden="0" w:uiPriority="66" w:unhideWhenUsed="0"/>
+    <w:lsdException w:name="Medium Grid 1 Accent 4" w:semiHidden="0" w:uiPriority="67" w:unhideWhenUsed="0"/>
+    <w:lsdException w:name="Medium Grid 2 Accent 4" w:semiHidden="0" w:uiPriority="68" w:unhideWhenUsed="0"/>
+    <w:lsdException w:name="Medium Grid 3 Accent 4" w:semiHidden="0" w:uiPriority="69" w:unhideWhenUsed="0"/>
+    <w:lsdException w:name="Dark List Accent 4" w:semiHidden="0" w:uiPriority="70" w:unhideWhenUsed="0"/>
+    <w:lsdException w:name="Colorful Shading Accent 4" w:semiHidden="0" w:uiPriority="71" w:unhideWhenUsed="0"/>
+    <w:lsdException w:name="Colorful List Accent 4" w:semiHidden="0" w:uiPriority="72" w:unhideWhenUsed="0"/>
+    <w:lsdException w:name="Colorful Grid Accent 4" w:semiHidden="0" w:uiPriority="73" w:unhideWhenUsed="0"/>
+    <w:lsdException w:name="Light Shading Accent 5" w:semiHidden="0" w:uiPriority="60" w:unhideWhenUsed="0"/>
+    <w:lsdException w:name="Light List Accent 5" w:semiHidden="0" w:uiPriority="61" w:unhideWhenUsed="0"/>
+    <w:lsdException w:name="Light Grid Accent 5" w:semiHidden="0" w:uiPriority="62" w:unhideWhenUsed="0"/>
+    <w:lsdException w:name="Medium Shading 1 Accent 5" w:semiHidden="0" w:uiPriority="63" w:unhideWhenUsed="0"/>
+    <w:lsdException w:name="Medium Shading 2 Accent 5" w:semiHidden="0" w:uiPriority="64" w:unhideWhenUsed="0"/>
+    <w:lsdException w:name="Medium List 1 Accent 5" w:semiHidden="0" w:uiPriority="65" w:unhideWhenUsed="0"/>
+    <w:lsdException w:name="Medium List 2 Accent 5" w:semiHidden="0" w:uiPriority="66" w:unhideWhenUsed="0"/>
+    <w:lsdException w:name="Medium Grid 1 Accent 5" w:semiHidden="0" w:uiPriority="67" w:unhideWhenUsed="0"/>
+    <w:lsdException w:name="Medium Grid 2 Accent 5" w:semiHidden="0" w:uiPriority="68" w:unhideWhenUsed="0"/>
+    <w:lsdException w:name="Medium Grid 3 Accent 5" w:semiHidden="0" w:uiPriority="69" w:unhideWhenUsed="0"/>
+    <w:lsdException w:name="Dark List Accent 5" w:semiHidden="0" w:uiPriority="70" w:unhideWhenUsed="0"/>
+    <w:lsdException w:name="Colorful Shading Accent 5" w:semiHidden="0" w:uiPriority="71" w:unhideWhenUsed="0"/>
+    <w:lsdException w:name="Colorful List Accent 5" w:semiHidden="0" w:uiPriority="72" w:unhideWhenUsed="0"/>
+    <w:lsdException w:name="Colorful Grid Accent 5" w:semiHidden="0" w:uiPriority="73" w:unhideWhenUsed="0"/>
+    <w:lsdException w:name="Light Shading Accent 6" w:semiHidden="0" w:uiPriority="60" w:unhideWhenUsed="0"/>
+    <w:lsdException w:name="Light List Accent 6" w:semiHidden="0" w:uiPriority="61" w:unhideWhenUsed="0"/>
+    <w:lsdException w:name="Light Grid Accent 6" w:semiHidden="0" w:uiPriority="62" w:unhideWhenUsed="0"/>
+    <w:lsdException w:name="Medium Shading 1 Accent 6" w:semiHidden="0" w:uiPriority="63" w:unhideWhenUsed="0"/>
+    <w:lsdException w:name="Medium Shading 2 Accent 6" w:semiHidden="0" w:uiPriority="64" w:unhideWhenUsed="0"/>
+    <w:lsdException w:name="Medium List 1 Accent 6" w:semiHidden="0" w:uiPriority="65" w:unhideWhenUsed="0"/>
+    <w:lsdException w:name="Medium List 2 Accent 6" w:semiHidden="0" w:uiPriority="66" w:unhideWhenUsed="0"/>
+    <w:lsdException w:name="Medium Grid 1 Accent 6" w:semiHidden="0" w:uiPriority="67" w:unhideWhenUsed="0"/>
+    <w:lsdException w:name="Medium Grid 2 Accent 6" w:semiHidden="0" w:uiPriority="68" w:unhideWhenUsed="0"/>
+    <w:lsdException w:name="Medium Grid 3 Accent 6" w:semiHidden="0" w:uiPriority="69" w:unhideWhenUsed="0"/>
+    <w:lsdException w:name="Dark List Accent 6" w:semiHidden="0" w:uiPriority="70" w:unhideWhenUsed="0"/>
+    <w:lsdException w:name="Colorful Shading Accent 6" w:semiHidden="0" w:uiPriority="71" w:unhideWhenUsed="0"/>
+    <w:lsdException w:name="Colorful List Accent 6" w:semiHidden="0" w:uiPriority="72" w:unhideWhenUsed="0"/>
+    <w:lsdException w:name="Colorful Grid Accent 6" w:semiHidden="0" w:uiPriority="73" w:unhideWhenUsed="0"/>
+    <w:lsdException w:name="Subtle Emphasis" w:semiHidden="0" w:uiPriority="19" w:unhideWhenUsed="0" w:qFormat="1"/>
+    <w:lsdException w:name="Intense Emphasis" w:semiHidden="0" w:uiPriority="21" w:unhideWhenUsed="0" w:qFormat="1"/>
+    <w:lsdException w:name="Subtle Reference" w:semiHidden="0" w:uiPriority="31" w:unhideWhenUsed="0" w:qFormat="1"/>
+    <w:lsdException w:name="Intense Reference" w:semiHidden="0" w:uiPriority="32" w:unhideWhenUsed="0" w:qFormat="1"/>
+    <w:lsdException w:name="Book Title" w:semiHidden="0" w:uiPriority="33" w:unhideWhenUsed="0" w:qFormat="1"/>
+    <w:lsdException w:name="Bibliography" w:uiPriority="37"/>
+    <w:lsdException w:name="TOC Heading" w:uiPriority="39" w:qFormat="1"/>
   </w:latentStyles>
   <w:style w:type="paragraph" w:default="1" w:styleId="Normal">
     <w:name w:val="Normal"/>
@@ -5152,6 +5117,941 @@
       <w:spacing w:after="100"/>
       <w:ind w:left="440"/>
     </w:pPr>
+  </w:style>
+  <w:style w:type="paragraph" w:styleId="BalloonText">
+    <w:name w:val="Balloon Text"/>
+    <w:basedOn w:val="Normal"/>
+    <w:link w:val="BalloonTextChar"/>
+    <w:uiPriority w:val="99"/>
+    <w:semiHidden/>
+    <w:unhideWhenUsed/>
+    <w:rsid w:val="00FA790A"/>
+    <w:pPr>
+      <w:spacing w:after="0" w:line="240" w:lineRule="auto"/>
+    </w:pPr>
+    <w:rPr>
+      <w:rFonts w:ascii="Tahoma" w:hAnsi="Tahoma" w:cs="Tahoma"/>
+      <w:sz w:val="16"/>
+      <w:szCs w:val="16"/>
+    </w:rPr>
+  </w:style>
+  <w:style w:type="character" w:customStyle="1" w:styleId="BalloonTextChar">
+    <w:name w:val="Balloon Text Char"/>
+    <w:basedOn w:val="DefaultParagraphFont"/>
+    <w:link w:val="BalloonText"/>
+    <w:uiPriority w:val="99"/>
+    <w:semiHidden/>
+    <w:rsid w:val="00FA790A"/>
+    <w:rPr>
+      <w:rFonts w:ascii="Tahoma" w:hAnsi="Tahoma" w:cs="Tahoma"/>
+      <w:sz w:val="16"/>
+      <w:szCs w:val="16"/>
+    </w:rPr>
+  </w:style>
+</w:styles>
+</file>
+
+<file path=word/stylesWithEffects.xml><?xml version="1.0" encoding="utf-8"?>
+<w:styles xmlns:wpc="http://schemas.microsoft.com/office/word/2010/wordprocessingCanvas" xmlns:mc="http://schemas.openxmlformats.org/markup-compatibility/2006" xmlns:o="urn:schemas-microsoft-com:office:office" xmlns:r="http://schemas.openxmlformats.org/officeDocument/2006/relationships" xmlns:m="http://schemas.openxmlformats.org/officeDocument/2006/math" xmlns:v="urn:schemas-microsoft-com:vml" xmlns:wp14="http://schemas.microsoft.com/office/word/2010/wordprocessingDrawing" xmlns:wp="http://schemas.openxmlformats.org/drawingml/2006/wordprocessingDrawing" xmlns:w10="urn:schemas-microsoft-com:office:word" xmlns:w="http://schemas.openxmlformats.org/wordprocessingml/2006/main" xmlns:w14="http://schemas.microsoft.com/office/word/2010/wordml" xmlns:wpg="http://schemas.microsoft.com/office/word/2010/wordprocessingGroup" xmlns:wpi="http://schemas.microsoft.com/office/word/2010/wordprocessingInk" xmlns:wne="http://schemas.microsoft.com/office/word/2006/wordml" xmlns:wps="http://schemas.microsoft.com/office/word/2010/wordprocessingShape" mc:Ignorable="w14 wp14">
+  <w:docDefaults>
+    <w:rPrDefault>
+      <w:rPr>
+        <w:rFonts w:asciiTheme="minorHAnsi" w:eastAsiaTheme="minorEastAsia" w:hAnsiTheme="minorHAnsi" w:cstheme="minorBidi"/>
+        <w:sz w:val="22"/>
+        <w:szCs w:val="22"/>
+        <w:lang w:val="en-US" w:eastAsia="en-US" w:bidi="ar-SA"/>
+      </w:rPr>
+    </w:rPrDefault>
+    <w:pPrDefault>
+      <w:pPr>
+        <w:spacing w:after="160" w:line="259" w:lineRule="auto"/>
+      </w:pPr>
+    </w:pPrDefault>
+  </w:docDefaults>
+  <w:latentStyles w:defLockedState="0" w:defUIPriority="99" w:defSemiHidden="1" w:defUnhideWhenUsed="1" w:defQFormat="0" w:count="267">
+    <w:lsdException w:name="Normal" w:semiHidden="0" w:uiPriority="0" w:unhideWhenUsed="0" w:qFormat="1"/>
+    <w:lsdException w:name="heading 1" w:semiHidden="0" w:uiPriority="9" w:unhideWhenUsed="0" w:qFormat="1"/>
+    <w:lsdException w:name="heading 2" w:uiPriority="9" w:qFormat="1"/>
+    <w:lsdException w:name="heading 3" w:uiPriority="9" w:qFormat="1"/>
+    <w:lsdException w:name="heading 4" w:uiPriority="9" w:qFormat="1"/>
+    <w:lsdException w:name="heading 5" w:uiPriority="9" w:qFormat="1"/>
+    <w:lsdException w:name="heading 6" w:uiPriority="9" w:qFormat="1"/>
+    <w:lsdException w:name="heading 7" w:uiPriority="9" w:qFormat="1"/>
+    <w:lsdException w:name="heading 8" w:uiPriority="9" w:qFormat="1"/>
+    <w:lsdException w:name="heading 9" w:uiPriority="9" w:qFormat="1"/>
+    <w:lsdException w:name="toc 1" w:uiPriority="39"/>
+    <w:lsdException w:name="toc 2" w:uiPriority="39"/>
+    <w:lsdException w:name="toc 3" w:uiPriority="39"/>
+    <w:lsdException w:name="toc 4" w:uiPriority="39"/>
+    <w:lsdException w:name="toc 5" w:uiPriority="39"/>
+    <w:lsdException w:name="toc 6" w:uiPriority="39"/>
+    <w:lsdException w:name="toc 7" w:uiPriority="39"/>
+    <w:lsdException w:name="toc 8" w:uiPriority="39"/>
+    <w:lsdException w:name="toc 9" w:uiPriority="39"/>
+    <w:lsdException w:name="caption" w:uiPriority="35" w:qFormat="1"/>
+    <w:lsdException w:name="Title" w:semiHidden="0" w:uiPriority="10" w:unhideWhenUsed="0" w:qFormat="1"/>
+    <w:lsdException w:name="Default Paragraph Font" w:uiPriority="1"/>
+    <w:lsdException w:name="Subtitle" w:semiHidden="0" w:uiPriority="11" w:unhideWhenUsed="0" w:qFormat="1"/>
+    <w:lsdException w:name="Strong" w:semiHidden="0" w:uiPriority="22" w:unhideWhenUsed="0" w:qFormat="1"/>
+    <w:lsdException w:name="Emphasis" w:semiHidden="0" w:uiPriority="20" w:unhideWhenUsed="0" w:qFormat="1"/>
+    <w:lsdException w:name="Table Grid" w:semiHidden="0" w:uiPriority="39" w:unhideWhenUsed="0"/>
+    <w:lsdException w:name="Placeholder Text" w:unhideWhenUsed="0"/>
+    <w:lsdException w:name="No Spacing" w:semiHidden="0" w:uiPriority="1" w:unhideWhenUsed="0" w:qFormat="1"/>
+    <w:lsdException w:name="Light Shading" w:semiHidden="0" w:uiPriority="60" w:unhideWhenUsed="0"/>
+    <w:lsdException w:name="Light List" w:semiHidden="0" w:uiPriority="61" w:unhideWhenUsed="0"/>
+    <w:lsdException w:name="Light Grid" w:semiHidden="0" w:uiPriority="62" w:unhideWhenUsed="0"/>
+    <w:lsdException w:name="Medium Shading 1" w:semiHidden="0" w:uiPriority="63" w:unhideWhenUsed="0"/>
+    <w:lsdException w:name="Medium Shading 2" w:semiHidden="0" w:uiPriority="64" w:unhideWhenUsed="0"/>
+    <w:lsdException w:name="Medium List 1" w:semiHidden="0" w:uiPriority="65" w:unhideWhenUsed="0"/>
+    <w:lsdException w:name="Medium List 2" w:semiHidden="0" w:uiPriority="66" w:unhideWhenUsed="0"/>
+    <w:lsdException w:name="Medium Grid 1" w:semiHidden="0" w:uiPriority="67" w:unhideWhenUsed="0"/>
+    <w:lsdException w:name="Medium Grid 2" w:semiHidden="0" w:uiPriority="68" w:unhideWhenUsed="0"/>
+    <w:lsdException w:name="Medium Grid 3" w:semiHidden="0" w:uiPriority="69" w:unhideWhenUsed="0"/>
+    <w:lsdException w:name="Dark List" w:semiHidden="0" w:uiPriority="70" w:unhideWhenUsed="0"/>
+    <w:lsdException w:name="Colorful Shading" w:semiHidden="0" w:uiPriority="71" w:unhideWhenUsed="0"/>
+    <w:lsdException w:name="Colorful List" w:semiHidden="0" w:uiPriority="72" w:unhideWhenUsed="0"/>
+    <w:lsdException w:name="Colorful Grid" w:semiHidden="0" w:uiPriority="73" w:unhideWhenUsed="0"/>
+    <w:lsdException w:name="Light Shading Accent 1" w:semiHidden="0" w:uiPriority="60" w:unhideWhenUsed="0"/>
+    <w:lsdException w:name="Light List Accent 1" w:semiHidden="0" w:uiPriority="61" w:unhideWhenUsed="0"/>
+    <w:lsdException w:name="Light Grid Accent 1" w:semiHidden="0" w:uiPriority="62" w:unhideWhenUsed="0"/>
+    <w:lsdException w:name="Medium Shading 1 Accent 1" w:semiHidden="0" w:uiPriority="63" w:unhideWhenUsed="0"/>
+    <w:lsdException w:name="Medium Shading 2 Accent 1" w:semiHidden="0" w:uiPriority="64" w:unhideWhenUsed="0"/>
+    <w:lsdException w:name="Medium List 1 Accent 1" w:semiHidden="0" w:uiPriority="65" w:unhideWhenUsed="0"/>
+    <w:lsdException w:name="Revision" w:unhideWhenUsed="0"/>
+    <w:lsdException w:name="List Paragraph" w:semiHidden="0" w:uiPriority="34" w:unhideWhenUsed="0" w:qFormat="1"/>
+    <w:lsdException w:name="Quote" w:semiHidden="0" w:uiPriority="29" w:unhideWhenUsed="0" w:qFormat="1"/>
+    <w:lsdException w:name="Intense Quote" w:semiHidden="0" w:uiPriority="30" w:unhideWhenUsed="0" w:qFormat="1"/>
+    <w:lsdException w:name="Medium List 2 Accent 1" w:semiHidden="0" w:uiPriority="66" w:unhideWhenUsed="0"/>
+    <w:lsdException w:name="Medium Grid 1 Accent 1" w:semiHidden="0" w:uiPriority="67" w:unhideWhenUsed="0"/>
+    <w:lsdException w:name="Medium Grid 2 Accent 1" w:semiHidden="0" w:uiPriority="68" w:unhideWhenUsed="0"/>
+    <w:lsdException w:name="Medium Grid 3 Accent 1" w:semiHidden="0" w:uiPriority="69" w:unhideWhenUsed="0"/>
+    <w:lsdException w:name="Dark List Accent 1" w:semiHidden="0" w:uiPriority="70" w:unhideWhenUsed="0"/>
+    <w:lsdException w:name="Colorful Shading Accent 1" w:semiHidden="0" w:uiPriority="71" w:unhideWhenUsed="0"/>
+    <w:lsdException w:name="Colorful List Accent 1" w:semiHidden="0" w:uiPriority="72" w:unhideWhenUsed="0"/>
+    <w:lsdException w:name="Colorful Grid Accent 1" w:semiHidden="0" w:uiPriority="73" w:unhideWhenUsed="0"/>
+    <w:lsdException w:name="Light Shading Accent 2" w:semiHidden="0" w:uiPriority="60" w:unhideWhenUsed="0"/>
+    <w:lsdException w:name="Light List Accent 2" w:semiHidden="0" w:uiPriority="61" w:unhideWhenUsed="0"/>
+    <w:lsdException w:name="Light Grid Accent 2" w:semiHidden="0" w:uiPriority="62" w:unhideWhenUsed="0"/>
+    <w:lsdException w:name="Medium Shading 1 Accent 2" w:semiHidden="0" w:uiPriority="63" w:unhideWhenUsed="0"/>
+    <w:lsdException w:name="Medium Shading 2 Accent 2" w:semiHidden="0" w:uiPriority="64" w:unhideWhenUsed="0"/>
+    <w:lsdException w:name="Medium List 1 Accent 2" w:semiHidden="0" w:uiPriority="65" w:unhideWhenUsed="0"/>
+    <w:lsdException w:name="Medium List 2 Accent 2" w:semiHidden="0" w:uiPriority="66" w:unhideWhenUsed="0"/>
+    <w:lsdException w:name="Medium Grid 1 Accent 2" w:semiHidden="0" w:uiPriority="67" w:unhideWhenUsed="0"/>
+    <w:lsdException w:name="Medium Grid 2 Accent 2" w:semiHidden="0" w:uiPriority="68" w:unhideWhenUsed="0"/>
+    <w:lsdException w:name="Medium Grid 3 Accent 2" w:semiHidden="0" w:uiPriority="69" w:unhideWhenUsed="0"/>
+    <w:lsdException w:name="Dark List Accent 2" w:semiHidden="0" w:uiPriority="70" w:unhideWhenUsed="0"/>
+    <w:lsdException w:name="Colorful Shading Accent 2" w:semiHidden="0" w:uiPriority="71" w:unhideWhenUsed="0"/>
+    <w:lsdException w:name="Colorful List Accent 2" w:semiHidden="0" w:uiPriority="72" w:unhideWhenUsed="0"/>
+    <w:lsdException w:name="Colorful Grid Accent 2" w:semiHidden="0" w:uiPriority="73" w:unhideWhenUsed="0"/>
+    <w:lsdException w:name="Light Shading Accent 3" w:semiHidden="0" w:uiPriority="60" w:unhideWhenUsed="0"/>
+    <w:lsdException w:name="Light List Accent 3" w:semiHidden="0" w:uiPriority="61" w:unhideWhenUsed="0"/>
+    <w:lsdException w:name="Light Grid Accent 3" w:semiHidden="0" w:uiPriority="62" w:unhideWhenUsed="0"/>
+    <w:lsdException w:name="Medium Shading 1 Accent 3" w:semiHidden="0" w:uiPriority="63" w:unhideWhenUsed="0"/>
+    <w:lsdException w:name="Medium Shading 2 Accent 3" w:semiHidden="0" w:uiPriority="64" w:unhideWhenUsed="0"/>
+    <w:lsdException w:name="Medium List 1 Accent 3" w:semiHidden="0" w:uiPriority="65" w:unhideWhenUsed="0"/>
+    <w:lsdException w:name="Medium List 2 Accent 3" w:semiHidden="0" w:uiPriority="66" w:unhideWhenUsed="0"/>
+    <w:lsdException w:name="Medium Grid 1 Accent 3" w:semiHidden="0" w:uiPriority="67" w:unhideWhenUsed="0"/>
+    <w:lsdException w:name="Medium Grid 2 Accent 3" w:semiHidden="0" w:uiPriority="68" w:unhideWhenUsed="0"/>
+    <w:lsdException w:name="Medium Grid 3 Accent 3" w:semiHidden="0" w:uiPriority="69" w:unhideWhenUsed="0"/>
+    <w:lsdException w:name="Dark List Accent 3" w:semiHidden="0" w:uiPriority="70" w:unhideWhenUsed="0"/>
+    <w:lsdException w:name="Colorful Shading Accent 3" w:semiHidden="0" w:uiPriority="71" w:unhideWhenUsed="0"/>
+    <w:lsdException w:name="Colorful List Accent 3" w:semiHidden="0" w:uiPriority="72" w:unhideWhenUsed="0"/>
+    <w:lsdException w:name="Colorful Grid Accent 3" w:semiHidden="0" w:uiPriority="73" w:unhideWhenUsed="0"/>
+    <w:lsdException w:name="Light Shading Accent 4" w:semiHidden="0" w:uiPriority="60" w:unhideWhenUsed="0"/>
+    <w:lsdException w:name="Light List Accent 4" w:semiHidden="0" w:uiPriority="61" w:unhideWhenUsed="0"/>
+    <w:lsdException w:name="Light Grid Accent 4" w:semiHidden="0" w:uiPriority="62" w:unhideWhenUsed="0"/>
+    <w:lsdException w:name="Medium Shading 1 Accent 4" w:semiHidden="0" w:uiPriority="63" w:unhideWhenUsed="0"/>
+    <w:lsdException w:name="Medium Shading 2 Accent 4" w:semiHidden="0" w:uiPriority="64" w:unhideWhenUsed="0"/>
+    <w:lsdException w:name="Medium List 1 Accent 4" w:semiHidden="0" w:uiPriority="65" w:unhideWhenUsed="0"/>
+    <w:lsdException w:name="Medium List 2 Accent 4" w:semiHidden="0" w:uiPriority="66" w:unhideWhenUsed="0"/>
+    <w:lsdException w:name="Medium Grid 1 Accent 4" w:semiHidden="0" w:uiPriority="67" w:unhideWhenUsed="0"/>
+    <w:lsdException w:name="Medium Grid 2 Accent 4" w:semiHidden="0" w:uiPriority="68" w:unhideWhenUsed="0"/>
+    <w:lsdException w:name="Medium Grid 3 Accent 4" w:semiHidden="0" w:uiPriority="69" w:unhideWhenUsed="0"/>
+    <w:lsdException w:name="Dark List Accent 4" w:semiHidden="0" w:uiPriority="70" w:unhideWhenUsed="0"/>
+    <w:lsdException w:name="Colorful Shading Accent 4" w:semiHidden="0" w:uiPriority="71" w:unhideWhenUsed="0"/>
+    <w:lsdException w:name="Colorful List Accent 4" w:semiHidden="0" w:uiPriority="72" w:unhideWhenUsed="0"/>
+    <w:lsdException w:name="Colorful Grid Accent 4" w:semiHidden="0" w:uiPriority="73" w:unhideWhenUsed="0"/>
+    <w:lsdException w:name="Light Shading Accent 5" w:semiHidden="0" w:uiPriority="60" w:unhideWhenUsed="0"/>
+    <w:lsdException w:name="Light List Accent 5" w:semiHidden="0" w:uiPriority="61" w:unhideWhenUsed="0"/>
+    <w:lsdException w:name="Light Grid Accent 5" w:semiHidden="0" w:uiPriority="62" w:unhideWhenUsed="0"/>
+    <w:lsdException w:name="Medium Shading 1 Accent 5" w:semiHidden="0" w:uiPriority="63" w:unhideWhenUsed="0"/>
+    <w:lsdException w:name="Medium Shading 2 Accent 5" w:semiHidden="0" w:uiPriority="64" w:unhideWhenUsed="0"/>
+    <w:lsdException w:name="Medium List 1 Accent 5" w:semiHidden="0" w:uiPriority="65" w:unhideWhenUsed="0"/>
+    <w:lsdException w:name="Medium List 2 Accent 5" w:semiHidden="0" w:uiPriority="66" w:unhideWhenUsed="0"/>
+    <w:lsdException w:name="Medium Grid 1 Accent 5" w:semiHidden="0" w:uiPriority="67" w:unhideWhenUsed="0"/>
+    <w:lsdException w:name="Medium Grid 2 Accent 5" w:semiHidden="0" w:uiPriority="68" w:unhideWhenUsed="0"/>
+    <w:lsdException w:name="Medium Grid 3 Accent 5" w:semiHidden="0" w:uiPriority="69" w:unhideWhenUsed="0"/>
+    <w:lsdException w:name="Dark List Accent 5" w:semiHidden="0" w:uiPriority="70" w:unhideWhenUsed="0"/>
+    <w:lsdException w:name="Colorful Shading Accent 5" w:semiHidden="0" w:uiPriority="71" w:unhideWhenUsed="0"/>
+    <w:lsdException w:name="Colorful List Accent 5" w:semiHidden="0" w:uiPriority="72" w:unhideWhenUsed="0"/>
+    <w:lsdException w:name="Colorful Grid Accent 5" w:semiHidden="0" w:uiPriority="73" w:unhideWhenUsed="0"/>
+    <w:lsdException w:name="Light Shading Accent 6" w:semiHidden="0" w:uiPriority="60" w:unhideWhenUsed="0"/>
+    <w:lsdException w:name="Light List Accent 6" w:semiHidden="0" w:uiPriority="61" w:unhideWhenUsed="0"/>
+    <w:lsdException w:name="Light Grid Accent 6" w:semiHidden="0" w:uiPriority="62" w:unhideWhenUsed="0"/>
+    <w:lsdException w:name="Medium Shading 1 Accent 6" w:semiHidden="0" w:uiPriority="63" w:unhideWhenUsed="0"/>
+    <w:lsdException w:name="Medium Shading 2 Accent 6" w:semiHidden="0" w:uiPriority="64" w:unhideWhenUsed="0"/>
+    <w:lsdException w:name="Medium List 1 Accent 6" w:semiHidden="0" w:uiPriority="65" w:unhideWhenUsed="0"/>
+    <w:lsdException w:name="Medium List 2 Accent 6" w:semiHidden="0" w:uiPriority="66" w:unhideWhenUsed="0"/>
+    <w:lsdException w:name="Medium Grid 1 Accent 6" w:semiHidden="0" w:uiPriority="67" w:unhideWhenUsed="0"/>
+    <w:lsdException w:name="Medium Grid 2 Accent 6" w:semiHidden="0" w:uiPriority="68" w:unhideWhenUsed="0"/>
+    <w:lsdException w:name="Medium Grid 3 Accent 6" w:semiHidden="0" w:uiPriority="69" w:unhideWhenUsed="0"/>
+    <w:lsdException w:name="Dark List Accent 6" w:semiHidden="0" w:uiPriority="70" w:unhideWhenUsed="0"/>
+    <w:lsdException w:name="Colorful Shading Accent 6" w:semiHidden="0" w:uiPriority="71" w:unhideWhenUsed="0"/>
+    <w:lsdException w:name="Colorful List Accent 6" w:semiHidden="0" w:uiPriority="72" w:unhideWhenUsed="0"/>
+    <w:lsdException w:name="Colorful Grid Accent 6" w:semiHidden="0" w:uiPriority="73" w:unhideWhenUsed="0"/>
+    <w:lsdException w:name="Subtle Emphasis" w:semiHidden="0" w:uiPriority="19" w:unhideWhenUsed="0" w:qFormat="1"/>
+    <w:lsdException w:name="Intense Emphasis" w:semiHidden="0" w:uiPriority="21" w:unhideWhenUsed="0" w:qFormat="1"/>
+    <w:lsdException w:name="Subtle Reference" w:semiHidden="0" w:uiPriority="31" w:unhideWhenUsed="0" w:qFormat="1"/>
+    <w:lsdException w:name="Intense Reference" w:semiHidden="0" w:uiPriority="32" w:unhideWhenUsed="0" w:qFormat="1"/>
+    <w:lsdException w:name="Book Title" w:semiHidden="0" w:uiPriority="33" w:unhideWhenUsed="0" w:qFormat="1"/>
+    <w:lsdException w:name="Bibliography" w:uiPriority="37"/>
+    <w:lsdException w:name="TOC Heading" w:uiPriority="39" w:qFormat="1"/>
+  </w:latentStyles>
+  <w:style w:type="paragraph" w:default="1" w:styleId="Normal">
+    <w:name w:val="Normal"/>
+    <w:qFormat/>
+    <w:rsid w:val="000C2266"/>
+  </w:style>
+  <w:style w:type="paragraph" w:styleId="Heading1">
+    <w:name w:val="heading 1"/>
+    <w:basedOn w:val="Normal"/>
+    <w:next w:val="Normal"/>
+    <w:link w:val="Heading1Char"/>
+    <w:uiPriority w:val="9"/>
+    <w:qFormat/>
+    <w:rsid w:val="000C2266"/>
+    <w:pPr>
+      <w:keepNext/>
+      <w:keepLines/>
+      <w:spacing w:before="320" w:after="0" w:line="240" w:lineRule="auto"/>
+      <w:outlineLvl w:val="0"/>
+    </w:pPr>
+    <w:rPr>
+      <w:rFonts w:asciiTheme="majorHAnsi" w:eastAsiaTheme="majorEastAsia" w:hAnsiTheme="majorHAnsi" w:cstheme="majorBidi"/>
+      <w:color w:val="2E74B5" w:themeColor="accent1" w:themeShade="BF"/>
+      <w:sz w:val="30"/>
+      <w:szCs w:val="30"/>
+    </w:rPr>
+  </w:style>
+  <w:style w:type="paragraph" w:styleId="Heading2">
+    <w:name w:val="heading 2"/>
+    <w:basedOn w:val="Normal"/>
+    <w:next w:val="Normal"/>
+    <w:link w:val="Heading2Char"/>
+    <w:uiPriority w:val="9"/>
+    <w:unhideWhenUsed/>
+    <w:qFormat/>
+    <w:rsid w:val="000C2266"/>
+    <w:pPr>
+      <w:keepNext/>
+      <w:keepLines/>
+      <w:spacing w:before="40" w:after="0" w:line="240" w:lineRule="auto"/>
+      <w:outlineLvl w:val="1"/>
+    </w:pPr>
+    <w:rPr>
+      <w:rFonts w:asciiTheme="majorHAnsi" w:eastAsiaTheme="majorEastAsia" w:hAnsiTheme="majorHAnsi" w:cstheme="majorBidi"/>
+      <w:color w:val="C45911" w:themeColor="accent2" w:themeShade="BF"/>
+      <w:sz w:val="28"/>
+      <w:szCs w:val="28"/>
+    </w:rPr>
+  </w:style>
+  <w:style w:type="paragraph" w:styleId="Heading3">
+    <w:name w:val="heading 3"/>
+    <w:basedOn w:val="Normal"/>
+    <w:next w:val="Normal"/>
+    <w:link w:val="Heading3Char"/>
+    <w:uiPriority w:val="9"/>
+    <w:unhideWhenUsed/>
+    <w:qFormat/>
+    <w:rsid w:val="000C2266"/>
+    <w:pPr>
+      <w:keepNext/>
+      <w:keepLines/>
+      <w:spacing w:before="40" w:after="0" w:line="240" w:lineRule="auto"/>
+      <w:outlineLvl w:val="2"/>
+    </w:pPr>
+    <w:rPr>
+      <w:rFonts w:asciiTheme="majorHAnsi" w:eastAsiaTheme="majorEastAsia" w:hAnsiTheme="majorHAnsi" w:cstheme="majorBidi"/>
+      <w:color w:val="538135" w:themeColor="accent6" w:themeShade="BF"/>
+      <w:sz w:val="26"/>
+      <w:szCs w:val="26"/>
+    </w:rPr>
+  </w:style>
+  <w:style w:type="paragraph" w:styleId="Heading4">
+    <w:name w:val="heading 4"/>
+    <w:basedOn w:val="Normal"/>
+    <w:next w:val="Normal"/>
+    <w:link w:val="Heading4Char"/>
+    <w:uiPriority w:val="9"/>
+    <w:unhideWhenUsed/>
+    <w:qFormat/>
+    <w:rsid w:val="000C2266"/>
+    <w:pPr>
+      <w:keepNext/>
+      <w:keepLines/>
+      <w:spacing w:before="40" w:after="0"/>
+      <w:outlineLvl w:val="3"/>
+    </w:pPr>
+    <w:rPr>
+      <w:rFonts w:asciiTheme="majorHAnsi" w:eastAsiaTheme="majorEastAsia" w:hAnsiTheme="majorHAnsi" w:cstheme="majorBidi"/>
+      <w:i/>
+      <w:iCs/>
+      <w:color w:val="2F5496" w:themeColor="accent5" w:themeShade="BF"/>
+      <w:sz w:val="25"/>
+      <w:szCs w:val="25"/>
+    </w:rPr>
+  </w:style>
+  <w:style w:type="paragraph" w:styleId="Heading5">
+    <w:name w:val="heading 5"/>
+    <w:basedOn w:val="Normal"/>
+    <w:next w:val="Normal"/>
+    <w:link w:val="Heading5Char"/>
+    <w:uiPriority w:val="9"/>
+    <w:semiHidden/>
+    <w:unhideWhenUsed/>
+    <w:qFormat/>
+    <w:rsid w:val="000C2266"/>
+    <w:pPr>
+      <w:keepNext/>
+      <w:keepLines/>
+      <w:spacing w:before="40" w:after="0"/>
+      <w:outlineLvl w:val="4"/>
+    </w:pPr>
+    <w:rPr>
+      <w:rFonts w:asciiTheme="majorHAnsi" w:eastAsiaTheme="majorEastAsia" w:hAnsiTheme="majorHAnsi" w:cstheme="majorBidi"/>
+      <w:i/>
+      <w:iCs/>
+      <w:color w:val="833C0B" w:themeColor="accent2" w:themeShade="80"/>
+      <w:sz w:val="24"/>
+      <w:szCs w:val="24"/>
+    </w:rPr>
+  </w:style>
+  <w:style w:type="paragraph" w:styleId="Heading6">
+    <w:name w:val="heading 6"/>
+    <w:basedOn w:val="Normal"/>
+    <w:next w:val="Normal"/>
+    <w:link w:val="Heading6Char"/>
+    <w:uiPriority w:val="9"/>
+    <w:semiHidden/>
+    <w:unhideWhenUsed/>
+    <w:qFormat/>
+    <w:rsid w:val="000C2266"/>
+    <w:pPr>
+      <w:keepNext/>
+      <w:keepLines/>
+      <w:spacing w:before="40" w:after="0"/>
+      <w:outlineLvl w:val="5"/>
+    </w:pPr>
+    <w:rPr>
+      <w:rFonts w:asciiTheme="majorHAnsi" w:eastAsiaTheme="majorEastAsia" w:hAnsiTheme="majorHAnsi" w:cstheme="majorBidi"/>
+      <w:i/>
+      <w:iCs/>
+      <w:color w:val="385623" w:themeColor="accent6" w:themeShade="80"/>
+      <w:sz w:val="23"/>
+      <w:szCs w:val="23"/>
+    </w:rPr>
+  </w:style>
+  <w:style w:type="paragraph" w:styleId="Heading7">
+    <w:name w:val="heading 7"/>
+    <w:basedOn w:val="Normal"/>
+    <w:next w:val="Normal"/>
+    <w:link w:val="Heading7Char"/>
+    <w:uiPriority w:val="9"/>
+    <w:semiHidden/>
+    <w:unhideWhenUsed/>
+    <w:qFormat/>
+    <w:rsid w:val="000C2266"/>
+    <w:pPr>
+      <w:keepNext/>
+      <w:keepLines/>
+      <w:spacing w:before="40" w:after="0"/>
+      <w:outlineLvl w:val="6"/>
+    </w:pPr>
+    <w:rPr>
+      <w:rFonts w:asciiTheme="majorHAnsi" w:eastAsiaTheme="majorEastAsia" w:hAnsiTheme="majorHAnsi" w:cstheme="majorBidi"/>
+      <w:color w:val="1F4E79" w:themeColor="accent1" w:themeShade="80"/>
+    </w:rPr>
+  </w:style>
+  <w:style w:type="paragraph" w:styleId="Heading8">
+    <w:name w:val="heading 8"/>
+    <w:basedOn w:val="Normal"/>
+    <w:next w:val="Normal"/>
+    <w:link w:val="Heading8Char"/>
+    <w:uiPriority w:val="9"/>
+    <w:semiHidden/>
+    <w:unhideWhenUsed/>
+    <w:qFormat/>
+    <w:rsid w:val="000C2266"/>
+    <w:pPr>
+      <w:keepNext/>
+      <w:keepLines/>
+      <w:spacing w:before="40" w:after="0"/>
+      <w:outlineLvl w:val="7"/>
+    </w:pPr>
+    <w:rPr>
+      <w:rFonts w:asciiTheme="majorHAnsi" w:eastAsiaTheme="majorEastAsia" w:hAnsiTheme="majorHAnsi" w:cstheme="majorBidi"/>
+      <w:color w:val="833C0B" w:themeColor="accent2" w:themeShade="80"/>
+      <w:sz w:val="21"/>
+      <w:szCs w:val="21"/>
+    </w:rPr>
+  </w:style>
+  <w:style w:type="paragraph" w:styleId="Heading9">
+    <w:name w:val="heading 9"/>
+    <w:basedOn w:val="Normal"/>
+    <w:next w:val="Normal"/>
+    <w:link w:val="Heading9Char"/>
+    <w:uiPriority w:val="9"/>
+    <w:semiHidden/>
+    <w:unhideWhenUsed/>
+    <w:qFormat/>
+    <w:rsid w:val="000C2266"/>
+    <w:pPr>
+      <w:keepNext/>
+      <w:keepLines/>
+      <w:spacing w:before="40" w:after="0"/>
+      <w:outlineLvl w:val="8"/>
+    </w:pPr>
+    <w:rPr>
+      <w:rFonts w:asciiTheme="majorHAnsi" w:eastAsiaTheme="majorEastAsia" w:hAnsiTheme="majorHAnsi" w:cstheme="majorBidi"/>
+      <w:color w:val="385623" w:themeColor="accent6" w:themeShade="80"/>
+    </w:rPr>
+  </w:style>
+  <w:style w:type="character" w:default="1" w:styleId="DefaultParagraphFont">
+    <w:name w:val="Default Paragraph Font"/>
+    <w:uiPriority w:val="1"/>
+    <w:semiHidden/>
+    <w:unhideWhenUsed/>
+  </w:style>
+  <w:style w:type="table" w:default="1" w:styleId="TableNormal">
+    <w:name w:val="Normal Table"/>
+    <w:uiPriority w:val="99"/>
+    <w:semiHidden/>
+    <w:unhideWhenUsed/>
+    <w:tblPr>
+      <w:tblInd w:w="0" w:type="dxa"/>
+      <w:tblCellMar>
+        <w:top w:w="0" w:type="dxa"/>
+        <w:left w:w="108" w:type="dxa"/>
+        <w:bottom w:w="0" w:type="dxa"/>
+        <w:right w:w="108" w:type="dxa"/>
+      </w:tblCellMar>
+    </w:tblPr>
+  </w:style>
+  <w:style w:type="numbering" w:default="1" w:styleId="NoList">
+    <w:name w:val="No List"/>
+    <w:uiPriority w:val="99"/>
+    <w:semiHidden/>
+    <w:unhideWhenUsed/>
+  </w:style>
+  <w:style w:type="character" w:customStyle="1" w:styleId="Heading1Char">
+    <w:name w:val="Heading 1 Char"/>
+    <w:basedOn w:val="DefaultParagraphFont"/>
+    <w:link w:val="Heading1"/>
+    <w:uiPriority w:val="9"/>
+    <w:rsid w:val="000C2266"/>
+    <w:rPr>
+      <w:rFonts w:asciiTheme="majorHAnsi" w:eastAsiaTheme="majorEastAsia" w:hAnsiTheme="majorHAnsi" w:cstheme="majorBidi"/>
+      <w:color w:val="2E74B5" w:themeColor="accent1" w:themeShade="BF"/>
+      <w:sz w:val="30"/>
+      <w:szCs w:val="30"/>
+    </w:rPr>
+  </w:style>
+  <w:style w:type="paragraph" w:styleId="Header">
+    <w:name w:val="header"/>
+    <w:basedOn w:val="Normal"/>
+    <w:link w:val="HeaderChar"/>
+    <w:uiPriority w:val="99"/>
+    <w:unhideWhenUsed/>
+    <w:rsid w:val="000C2266"/>
+    <w:pPr>
+      <w:tabs>
+        <w:tab w:val="center" w:pos="4680"/>
+        <w:tab w:val="right" w:pos="9360"/>
+      </w:tabs>
+      <w:spacing w:after="0" w:line="240" w:lineRule="auto"/>
+    </w:pPr>
+  </w:style>
+  <w:style w:type="character" w:customStyle="1" w:styleId="HeaderChar">
+    <w:name w:val="Header Char"/>
+    <w:basedOn w:val="DefaultParagraphFont"/>
+    <w:link w:val="Header"/>
+    <w:uiPriority w:val="99"/>
+    <w:rsid w:val="000C2266"/>
+  </w:style>
+  <w:style w:type="paragraph" w:styleId="Footer">
+    <w:name w:val="footer"/>
+    <w:basedOn w:val="Normal"/>
+    <w:link w:val="FooterChar"/>
+    <w:uiPriority w:val="99"/>
+    <w:unhideWhenUsed/>
+    <w:rsid w:val="000C2266"/>
+    <w:pPr>
+      <w:tabs>
+        <w:tab w:val="center" w:pos="4680"/>
+        <w:tab w:val="right" w:pos="9360"/>
+      </w:tabs>
+      <w:spacing w:after="0" w:line="240" w:lineRule="auto"/>
+    </w:pPr>
+  </w:style>
+  <w:style w:type="character" w:customStyle="1" w:styleId="FooterChar">
+    <w:name w:val="Footer Char"/>
+    <w:basedOn w:val="DefaultParagraphFont"/>
+    <w:link w:val="Footer"/>
+    <w:uiPriority w:val="99"/>
+    <w:rsid w:val="000C2266"/>
+  </w:style>
+  <w:style w:type="character" w:customStyle="1" w:styleId="Heading2Char">
+    <w:name w:val="Heading 2 Char"/>
+    <w:basedOn w:val="DefaultParagraphFont"/>
+    <w:link w:val="Heading2"/>
+    <w:uiPriority w:val="9"/>
+    <w:rsid w:val="000C2266"/>
+    <w:rPr>
+      <w:rFonts w:asciiTheme="majorHAnsi" w:eastAsiaTheme="majorEastAsia" w:hAnsiTheme="majorHAnsi" w:cstheme="majorBidi"/>
+      <w:color w:val="C45911" w:themeColor="accent2" w:themeShade="BF"/>
+      <w:sz w:val="28"/>
+      <w:szCs w:val="28"/>
+    </w:rPr>
+  </w:style>
+  <w:style w:type="character" w:customStyle="1" w:styleId="Heading3Char">
+    <w:name w:val="Heading 3 Char"/>
+    <w:basedOn w:val="DefaultParagraphFont"/>
+    <w:link w:val="Heading3"/>
+    <w:uiPriority w:val="9"/>
+    <w:rsid w:val="000C2266"/>
+    <w:rPr>
+      <w:rFonts w:asciiTheme="majorHAnsi" w:eastAsiaTheme="majorEastAsia" w:hAnsiTheme="majorHAnsi" w:cstheme="majorBidi"/>
+      <w:color w:val="538135" w:themeColor="accent6" w:themeShade="BF"/>
+      <w:sz w:val="26"/>
+      <w:szCs w:val="26"/>
+    </w:rPr>
+  </w:style>
+  <w:style w:type="character" w:customStyle="1" w:styleId="Heading4Char">
+    <w:name w:val="Heading 4 Char"/>
+    <w:basedOn w:val="DefaultParagraphFont"/>
+    <w:link w:val="Heading4"/>
+    <w:uiPriority w:val="9"/>
+    <w:rsid w:val="000C2266"/>
+    <w:rPr>
+      <w:rFonts w:asciiTheme="majorHAnsi" w:eastAsiaTheme="majorEastAsia" w:hAnsiTheme="majorHAnsi" w:cstheme="majorBidi"/>
+      <w:i/>
+      <w:iCs/>
+      <w:color w:val="2F5496" w:themeColor="accent5" w:themeShade="BF"/>
+      <w:sz w:val="25"/>
+      <w:szCs w:val="25"/>
+    </w:rPr>
+  </w:style>
+  <w:style w:type="character" w:customStyle="1" w:styleId="Heading5Char">
+    <w:name w:val="Heading 5 Char"/>
+    <w:basedOn w:val="DefaultParagraphFont"/>
+    <w:link w:val="Heading5"/>
+    <w:uiPriority w:val="9"/>
+    <w:semiHidden/>
+    <w:rsid w:val="000C2266"/>
+    <w:rPr>
+      <w:rFonts w:asciiTheme="majorHAnsi" w:eastAsiaTheme="majorEastAsia" w:hAnsiTheme="majorHAnsi" w:cstheme="majorBidi"/>
+      <w:i/>
+      <w:iCs/>
+      <w:color w:val="833C0B" w:themeColor="accent2" w:themeShade="80"/>
+      <w:sz w:val="24"/>
+      <w:szCs w:val="24"/>
+    </w:rPr>
+  </w:style>
+  <w:style w:type="character" w:customStyle="1" w:styleId="Heading6Char">
+    <w:name w:val="Heading 6 Char"/>
+    <w:basedOn w:val="DefaultParagraphFont"/>
+    <w:link w:val="Heading6"/>
+    <w:uiPriority w:val="9"/>
+    <w:semiHidden/>
+    <w:rsid w:val="000C2266"/>
+    <w:rPr>
+      <w:rFonts w:asciiTheme="majorHAnsi" w:eastAsiaTheme="majorEastAsia" w:hAnsiTheme="majorHAnsi" w:cstheme="majorBidi"/>
+      <w:i/>
+      <w:iCs/>
+      <w:color w:val="385623" w:themeColor="accent6" w:themeShade="80"/>
+      <w:sz w:val="23"/>
+      <w:szCs w:val="23"/>
+    </w:rPr>
+  </w:style>
+  <w:style w:type="character" w:customStyle="1" w:styleId="Heading7Char">
+    <w:name w:val="Heading 7 Char"/>
+    <w:basedOn w:val="DefaultParagraphFont"/>
+    <w:link w:val="Heading7"/>
+    <w:uiPriority w:val="9"/>
+    <w:semiHidden/>
+    <w:rsid w:val="000C2266"/>
+    <w:rPr>
+      <w:rFonts w:asciiTheme="majorHAnsi" w:eastAsiaTheme="majorEastAsia" w:hAnsiTheme="majorHAnsi" w:cstheme="majorBidi"/>
+      <w:color w:val="1F4E79" w:themeColor="accent1" w:themeShade="80"/>
+    </w:rPr>
+  </w:style>
+  <w:style w:type="character" w:customStyle="1" w:styleId="Heading8Char">
+    <w:name w:val="Heading 8 Char"/>
+    <w:basedOn w:val="DefaultParagraphFont"/>
+    <w:link w:val="Heading8"/>
+    <w:uiPriority w:val="9"/>
+    <w:semiHidden/>
+    <w:rsid w:val="000C2266"/>
+    <w:rPr>
+      <w:rFonts w:asciiTheme="majorHAnsi" w:eastAsiaTheme="majorEastAsia" w:hAnsiTheme="majorHAnsi" w:cstheme="majorBidi"/>
+      <w:color w:val="833C0B" w:themeColor="accent2" w:themeShade="80"/>
+      <w:sz w:val="21"/>
+      <w:szCs w:val="21"/>
+    </w:rPr>
+  </w:style>
+  <w:style w:type="character" w:customStyle="1" w:styleId="Heading9Char">
+    <w:name w:val="Heading 9 Char"/>
+    <w:basedOn w:val="DefaultParagraphFont"/>
+    <w:link w:val="Heading9"/>
+    <w:uiPriority w:val="9"/>
+    <w:semiHidden/>
+    <w:rsid w:val="000C2266"/>
+    <w:rPr>
+      <w:rFonts w:asciiTheme="majorHAnsi" w:eastAsiaTheme="majorEastAsia" w:hAnsiTheme="majorHAnsi" w:cstheme="majorBidi"/>
+      <w:color w:val="385623" w:themeColor="accent6" w:themeShade="80"/>
+    </w:rPr>
+  </w:style>
+  <w:style w:type="paragraph" w:styleId="Caption">
+    <w:name w:val="caption"/>
+    <w:basedOn w:val="Normal"/>
+    <w:next w:val="Normal"/>
+    <w:uiPriority w:val="35"/>
+    <w:semiHidden/>
+    <w:unhideWhenUsed/>
+    <w:qFormat/>
+    <w:rsid w:val="000C2266"/>
+    <w:pPr>
+      <w:spacing w:line="240" w:lineRule="auto"/>
+    </w:pPr>
+    <w:rPr>
+      <w:b/>
+      <w:bCs/>
+      <w:smallCaps/>
+      <w:color w:val="5B9BD5" w:themeColor="accent1"/>
+      <w:spacing w:val="6"/>
+    </w:rPr>
+  </w:style>
+  <w:style w:type="paragraph" w:styleId="Title">
+    <w:name w:val="Title"/>
+    <w:basedOn w:val="Normal"/>
+    <w:next w:val="Normal"/>
+    <w:link w:val="TitleChar"/>
+    <w:uiPriority w:val="10"/>
+    <w:qFormat/>
+    <w:rsid w:val="000C2266"/>
+    <w:pPr>
+      <w:spacing w:after="0" w:line="240" w:lineRule="auto"/>
+      <w:contextualSpacing/>
+    </w:pPr>
+    <w:rPr>
+      <w:rFonts w:asciiTheme="majorHAnsi" w:eastAsiaTheme="majorEastAsia" w:hAnsiTheme="majorHAnsi" w:cstheme="majorBidi"/>
+      <w:color w:val="2E74B5" w:themeColor="accent1" w:themeShade="BF"/>
+      <w:spacing w:val="-10"/>
+      <w:sz w:val="52"/>
+      <w:szCs w:val="52"/>
+    </w:rPr>
+  </w:style>
+  <w:style w:type="character" w:customStyle="1" w:styleId="TitleChar">
+    <w:name w:val="Title Char"/>
+    <w:basedOn w:val="DefaultParagraphFont"/>
+    <w:link w:val="Title"/>
+    <w:uiPriority w:val="10"/>
+    <w:rsid w:val="000C2266"/>
+    <w:rPr>
+      <w:rFonts w:asciiTheme="majorHAnsi" w:eastAsiaTheme="majorEastAsia" w:hAnsiTheme="majorHAnsi" w:cstheme="majorBidi"/>
+      <w:color w:val="2E74B5" w:themeColor="accent1" w:themeShade="BF"/>
+      <w:spacing w:val="-10"/>
+      <w:sz w:val="52"/>
+      <w:szCs w:val="52"/>
+    </w:rPr>
+  </w:style>
+  <w:style w:type="paragraph" w:styleId="Subtitle">
+    <w:name w:val="Subtitle"/>
+    <w:basedOn w:val="Normal"/>
+    <w:next w:val="Normal"/>
+    <w:link w:val="SubtitleChar"/>
+    <w:uiPriority w:val="11"/>
+    <w:qFormat/>
+    <w:rsid w:val="000C2266"/>
+    <w:pPr>
+      <w:numPr>
+        <w:ilvl w:val="1"/>
+      </w:numPr>
+      <w:spacing w:line="240" w:lineRule="auto"/>
+    </w:pPr>
+    <w:rPr>
+      <w:rFonts w:asciiTheme="majorHAnsi" w:eastAsiaTheme="majorEastAsia" w:hAnsiTheme="majorHAnsi" w:cstheme="majorBidi"/>
+    </w:rPr>
+  </w:style>
+  <w:style w:type="character" w:customStyle="1" w:styleId="SubtitleChar">
+    <w:name w:val="Subtitle Char"/>
+    <w:basedOn w:val="DefaultParagraphFont"/>
+    <w:link w:val="Subtitle"/>
+    <w:uiPriority w:val="11"/>
+    <w:rsid w:val="000C2266"/>
+    <w:rPr>
+      <w:rFonts w:asciiTheme="majorHAnsi" w:eastAsiaTheme="majorEastAsia" w:hAnsiTheme="majorHAnsi" w:cstheme="majorBidi"/>
+    </w:rPr>
+  </w:style>
+  <w:style w:type="character" w:styleId="Strong">
+    <w:name w:val="Strong"/>
+    <w:basedOn w:val="DefaultParagraphFont"/>
+    <w:uiPriority w:val="22"/>
+    <w:qFormat/>
+    <w:rsid w:val="000C2266"/>
+    <w:rPr>
+      <w:b/>
+      <w:bCs/>
+    </w:rPr>
+  </w:style>
+  <w:style w:type="character" w:styleId="Emphasis">
+    <w:name w:val="Emphasis"/>
+    <w:basedOn w:val="DefaultParagraphFont"/>
+    <w:uiPriority w:val="20"/>
+    <w:qFormat/>
+    <w:rsid w:val="000C2266"/>
+    <w:rPr>
+      <w:i/>
+      <w:iCs/>
+    </w:rPr>
+  </w:style>
+  <w:style w:type="paragraph" w:styleId="NoSpacing">
+    <w:name w:val="No Spacing"/>
+    <w:uiPriority w:val="1"/>
+    <w:qFormat/>
+    <w:rsid w:val="000C2266"/>
+    <w:pPr>
+      <w:spacing w:after="0" w:line="240" w:lineRule="auto"/>
+    </w:pPr>
+  </w:style>
+  <w:style w:type="paragraph" w:styleId="Quote">
+    <w:name w:val="Quote"/>
+    <w:basedOn w:val="Normal"/>
+    <w:next w:val="Normal"/>
+    <w:link w:val="QuoteChar"/>
+    <w:uiPriority w:val="29"/>
+    <w:qFormat/>
+    <w:rsid w:val="000C2266"/>
+    <w:pPr>
+      <w:spacing w:before="120"/>
+      <w:ind w:left="720" w:right="720"/>
+      <w:jc w:val="center"/>
+    </w:pPr>
+    <w:rPr>
+      <w:i/>
+      <w:iCs/>
+    </w:rPr>
+  </w:style>
+  <w:style w:type="character" w:customStyle="1" w:styleId="QuoteChar">
+    <w:name w:val="Quote Char"/>
+    <w:basedOn w:val="DefaultParagraphFont"/>
+    <w:link w:val="Quote"/>
+    <w:uiPriority w:val="29"/>
+    <w:rsid w:val="000C2266"/>
+    <w:rPr>
+      <w:i/>
+      <w:iCs/>
+    </w:rPr>
+  </w:style>
+  <w:style w:type="paragraph" w:styleId="IntenseQuote">
+    <w:name w:val="Intense Quote"/>
+    <w:basedOn w:val="Normal"/>
+    <w:next w:val="Normal"/>
+    <w:link w:val="IntenseQuoteChar"/>
+    <w:uiPriority w:val="30"/>
+    <w:qFormat/>
+    <w:rsid w:val="000C2266"/>
+    <w:pPr>
+      <w:spacing w:before="120" w:line="300" w:lineRule="auto"/>
+      <w:ind w:left="576" w:right="576"/>
+      <w:jc w:val="center"/>
+    </w:pPr>
+    <w:rPr>
+      <w:rFonts w:asciiTheme="majorHAnsi" w:eastAsiaTheme="majorEastAsia" w:hAnsiTheme="majorHAnsi" w:cstheme="majorBidi"/>
+      <w:color w:val="5B9BD5" w:themeColor="accent1"/>
+      <w:sz w:val="24"/>
+      <w:szCs w:val="24"/>
+    </w:rPr>
+  </w:style>
+  <w:style w:type="character" w:customStyle="1" w:styleId="IntenseQuoteChar">
+    <w:name w:val="Intense Quote Char"/>
+    <w:basedOn w:val="DefaultParagraphFont"/>
+    <w:link w:val="IntenseQuote"/>
+    <w:uiPriority w:val="30"/>
+    <w:rsid w:val="000C2266"/>
+    <w:rPr>
+      <w:rFonts w:asciiTheme="majorHAnsi" w:eastAsiaTheme="majorEastAsia" w:hAnsiTheme="majorHAnsi" w:cstheme="majorBidi"/>
+      <w:color w:val="5B9BD5" w:themeColor="accent1"/>
+      <w:sz w:val="24"/>
+      <w:szCs w:val="24"/>
+    </w:rPr>
+  </w:style>
+  <w:style w:type="character" w:styleId="SubtleEmphasis">
+    <w:name w:val="Subtle Emphasis"/>
+    <w:basedOn w:val="DefaultParagraphFont"/>
+    <w:uiPriority w:val="19"/>
+    <w:qFormat/>
+    <w:rsid w:val="000C2266"/>
+    <w:rPr>
+      <w:i/>
+      <w:iCs/>
+      <w:color w:val="404040" w:themeColor="text1" w:themeTint="BF"/>
+    </w:rPr>
+  </w:style>
+  <w:style w:type="character" w:styleId="IntenseEmphasis">
+    <w:name w:val="Intense Emphasis"/>
+    <w:basedOn w:val="DefaultParagraphFont"/>
+    <w:uiPriority w:val="21"/>
+    <w:qFormat/>
+    <w:rsid w:val="000C2266"/>
+    <w:rPr>
+      <w:b w:val="0"/>
+      <w:bCs w:val="0"/>
+      <w:i/>
+      <w:iCs/>
+      <w:color w:val="5B9BD5" w:themeColor="accent1"/>
+    </w:rPr>
+  </w:style>
+  <w:style w:type="character" w:styleId="SubtleReference">
+    <w:name w:val="Subtle Reference"/>
+    <w:basedOn w:val="DefaultParagraphFont"/>
+    <w:uiPriority w:val="31"/>
+    <w:qFormat/>
+    <w:rsid w:val="000C2266"/>
+    <w:rPr>
+      <w:smallCaps/>
+      <w:color w:val="404040" w:themeColor="text1" w:themeTint="BF"/>
+      <w:u w:val="single" w:color="7F7F7F" w:themeColor="text1" w:themeTint="80"/>
+    </w:rPr>
+  </w:style>
+  <w:style w:type="character" w:styleId="IntenseReference">
+    <w:name w:val="Intense Reference"/>
+    <w:basedOn w:val="DefaultParagraphFont"/>
+    <w:uiPriority w:val="32"/>
+    <w:qFormat/>
+    <w:rsid w:val="000C2266"/>
+    <w:rPr>
+      <w:b/>
+      <w:bCs/>
+      <w:smallCaps/>
+      <w:color w:val="5B9BD5" w:themeColor="accent1"/>
+      <w:spacing w:val="5"/>
+      <w:u w:val="single"/>
+    </w:rPr>
+  </w:style>
+  <w:style w:type="character" w:styleId="BookTitle">
+    <w:name w:val="Book Title"/>
+    <w:basedOn w:val="DefaultParagraphFont"/>
+    <w:uiPriority w:val="33"/>
+    <w:qFormat/>
+    <w:rsid w:val="000C2266"/>
+    <w:rPr>
+      <w:b/>
+      <w:bCs/>
+      <w:smallCaps/>
+    </w:rPr>
+  </w:style>
+  <w:style w:type="paragraph" w:styleId="TOCHeading">
+    <w:name w:val="TOC Heading"/>
+    <w:basedOn w:val="Heading1"/>
+    <w:next w:val="Normal"/>
+    <w:uiPriority w:val="39"/>
+    <w:unhideWhenUsed/>
+    <w:qFormat/>
+    <w:rsid w:val="000C2266"/>
+    <w:pPr>
+      <w:outlineLvl w:val="9"/>
+    </w:pPr>
+  </w:style>
+  <w:style w:type="paragraph" w:styleId="TOC1">
+    <w:name w:val="toc 1"/>
+    <w:basedOn w:val="Normal"/>
+    <w:next w:val="Normal"/>
+    <w:autoRedefine/>
+    <w:uiPriority w:val="39"/>
+    <w:unhideWhenUsed/>
+    <w:rsid w:val="000C2266"/>
+    <w:pPr>
+      <w:spacing w:after="100"/>
+    </w:pPr>
+  </w:style>
+  <w:style w:type="character" w:styleId="Hyperlink">
+    <w:name w:val="Hyperlink"/>
+    <w:basedOn w:val="DefaultParagraphFont"/>
+    <w:uiPriority w:val="99"/>
+    <w:unhideWhenUsed/>
+    <w:rsid w:val="000C2266"/>
+    <w:rPr>
+      <w:color w:val="0563C1" w:themeColor="hyperlink"/>
+      <w:u w:val="single"/>
+    </w:rPr>
+  </w:style>
+  <w:style w:type="paragraph" w:styleId="ListParagraph">
+    <w:name w:val="List Paragraph"/>
+    <w:basedOn w:val="Normal"/>
+    <w:uiPriority w:val="34"/>
+    <w:qFormat/>
+    <w:rsid w:val="00EC2C7A"/>
+    <w:pPr>
+      <w:ind w:left="720"/>
+      <w:contextualSpacing/>
+    </w:pPr>
+  </w:style>
+  <w:style w:type="paragraph" w:styleId="TOC2">
+    <w:name w:val="toc 2"/>
+    <w:basedOn w:val="Normal"/>
+    <w:next w:val="Normal"/>
+    <w:autoRedefine/>
+    <w:uiPriority w:val="39"/>
+    <w:unhideWhenUsed/>
+    <w:rsid w:val="005C57FD"/>
+    <w:pPr>
+      <w:spacing w:after="100"/>
+      <w:ind w:left="220"/>
+    </w:pPr>
+  </w:style>
+  <w:style w:type="paragraph" w:styleId="TOC3">
+    <w:name w:val="toc 3"/>
+    <w:basedOn w:val="Normal"/>
+    <w:next w:val="Normal"/>
+    <w:autoRedefine/>
+    <w:uiPriority w:val="39"/>
+    <w:unhideWhenUsed/>
+    <w:rsid w:val="00B827D2"/>
+    <w:pPr>
+      <w:spacing w:after="100"/>
+      <w:ind w:left="440"/>
+    </w:pPr>
+  </w:style>
+  <w:style w:type="paragraph" w:styleId="BalloonText">
+    <w:name w:val="Balloon Text"/>
+    <w:basedOn w:val="Normal"/>
+    <w:link w:val="BalloonTextChar"/>
+    <w:uiPriority w:val="99"/>
+    <w:semiHidden/>
+    <w:unhideWhenUsed/>
+    <w:rsid w:val="00FA790A"/>
+    <w:pPr>
+      <w:spacing w:after="0" w:line="240" w:lineRule="auto"/>
+    </w:pPr>
+    <w:rPr>
+      <w:rFonts w:ascii="Tahoma" w:hAnsi="Tahoma" w:cs="Tahoma"/>
+      <w:sz w:val="16"/>
+      <w:szCs w:val="16"/>
+    </w:rPr>
+  </w:style>
+  <w:style w:type="character" w:customStyle="1" w:styleId="BalloonTextChar">
+    <w:name w:val="Balloon Text Char"/>
+    <w:basedOn w:val="DefaultParagraphFont"/>
+    <w:link w:val="BalloonText"/>
+    <w:uiPriority w:val="99"/>
+    <w:semiHidden/>
+    <w:rsid w:val="00FA790A"/>
+    <w:rPr>
+      <w:rFonts w:ascii="Tahoma" w:hAnsi="Tahoma" w:cs="Tahoma"/>
+      <w:sz w:val="16"/>
+      <w:szCs w:val="16"/>
+    </w:rPr>
   </w:style>
 </w:styles>
 </file>
@@ -5411,7 +6311,7 @@
   <a:extraClrSchemeLst/>
   <a:extLst>
     <a:ext uri="{05A4C25C-085E-4340-85A3-A5531E510DB2}">
-      <thm15:themeFamily xmlns:thm15="http://schemas.microsoft.com/office/thememl/2012/main" name="Office Theme" id="{62F939B6-93AF-4DB8-9C6B-D6C7DFDC589F}" vid="{4A3C46E8-61CC-4603-A589-7422A47A8E4A}"/>
+      <thm15:themeFamily xmlns="" xmlns:thm15="http://schemas.microsoft.com/office/thememl/2012/main" name="Office Theme" id="{62F939B6-93AF-4DB8-9C6B-D6C7DFDC589F}" vid="{4A3C46E8-61CC-4603-A589-7422A47A8E4A}"/>
     </a:ext>
   </a:extLst>
 </a:theme>
@@ -5422,7 +6322,7 @@
 </file>
 
 <file path=customXml/itemProps1.xml><?xml version="1.0" encoding="utf-8"?>
-<ds:datastoreItem xmlns:ds="http://schemas.openxmlformats.org/officeDocument/2006/customXml" ds:itemID="{F4737B81-735E-4955-B5B1-18A1F765659D}">
+<ds:datastoreItem xmlns:ds="http://schemas.openxmlformats.org/officeDocument/2006/customXml" ds:itemID="{A6EA433E-139A-4029-852D-B338B20F7682}">
   <ds:schemaRefs>
     <ds:schemaRef ds:uri="http://schemas.openxmlformats.org/officeDocument/2006/bibliography"/>
   </ds:schemaRefs>

</xml_diff>

<commit_message>
09122015 Few changes (required)
</commit_message>
<xml_diff>
--- a/Documentation/Documentation - Automation Of SDMClient.docx
+++ b/Documentation/Documentation - Automation Of SDMClient.docx
@@ -186,8 +186,6 @@
         </w:rPr>
         <w:t xml:space="preserve"> Dhanashree Gaigaware</w:t>
       </w:r>
-      <w:bookmarkStart w:id="0" w:name="_GoBack"/>
-      <w:bookmarkEnd w:id="0"/>
       <w:r>
         <w:rPr>
           <w:b/>
@@ -340,10 +338,11 @@
             </w:rPr>
             <w:fldChar w:fldCharType="separate"/>
           </w:r>
-          <w:hyperlink w:anchor="_Toc433570436" w:history="1">
+          <w:hyperlink w:anchor="_Toc437382935" w:history="1">
             <w:r>
               <w:rPr>
                 <w:rStyle w:val="Hyperlink"/>
+                <w:b/>
                 <w:noProof/>
               </w:rPr>
               <w:t>Preface: (Must Read)</w:t>
@@ -367,7 +366,7 @@
                 <w:noProof/>
                 <w:webHidden/>
               </w:rPr>
-              <w:instrText xml:space="preserve"> PAGEREF _Toc433570436 \h </w:instrText>
+              <w:instrText xml:space="preserve"> PAGEREF _Toc437382935 \h </w:instrText>
             </w:r>
             <w:r>
               <w:rPr>
@@ -408,10 +407,11 @@
               <w:noProof/>
             </w:rPr>
           </w:pPr>
-          <w:hyperlink w:anchor="_Toc433570437" w:history="1">
+          <w:hyperlink w:anchor="_Toc437382936" w:history="1">
             <w:r>
               <w:rPr>
                 <w:rStyle w:val="Hyperlink"/>
+                <w:b/>
                 <w:noProof/>
               </w:rPr>
               <w:t>Pre-Requisites to use Automation:</w:t>
@@ -435,7 +435,7 @@
                 <w:noProof/>
                 <w:webHidden/>
               </w:rPr>
-              <w:instrText xml:space="preserve"> PAGEREF _Toc433570437 \h </w:instrText>
+              <w:instrText xml:space="preserve"> PAGEREF _Toc437382936 \h </w:instrText>
             </w:r>
             <w:r>
               <w:rPr>
@@ -476,7 +476,7 @@
               <w:noProof/>
             </w:rPr>
           </w:pPr>
-          <w:hyperlink w:anchor="_Toc433570438" w:history="1">
+          <w:hyperlink w:anchor="_Toc437382937" w:history="1">
             <w:r>
               <w:rPr>
                 <w:rStyle w:val="Hyperlink"/>
@@ -503,7 +503,7 @@
                 <w:noProof/>
                 <w:webHidden/>
               </w:rPr>
-              <w:instrText xml:space="preserve"> PAGEREF _Toc433570438 \h </w:instrText>
+              <w:instrText xml:space="preserve"> PAGEREF _Toc437382937 \h </w:instrText>
             </w:r>
             <w:r>
               <w:rPr>
@@ -524,6 +524,211 @@
                 <w:webHidden/>
               </w:rPr>
               <w:t>4</w:t>
+            </w:r>
+            <w:r>
+              <w:rPr>
+                <w:noProof/>
+                <w:webHidden/>
+              </w:rPr>
+              <w:fldChar w:fldCharType="end"/>
+            </w:r>
+          </w:hyperlink>
+        </w:p>
+        <w:p>
+          <w:pPr>
+            <w:pStyle w:val="TOC1"/>
+            <w:tabs>
+              <w:tab w:val="right" w:leader="dot" w:pos="9350"/>
+            </w:tabs>
+            <w:rPr>
+              <w:noProof/>
+            </w:rPr>
+          </w:pPr>
+          <w:hyperlink w:anchor="_Toc437382938" w:history="1">
+            <w:r>
+              <w:rPr>
+                <w:rStyle w:val="Hyperlink"/>
+                <w:b/>
+                <w:noProof/>
+              </w:rPr>
+              <w:t>For your Information:</w:t>
+            </w:r>
+            <w:r>
+              <w:rPr>
+                <w:noProof/>
+                <w:webHidden/>
+              </w:rPr>
+              <w:tab/>
+            </w:r>
+            <w:r>
+              <w:rPr>
+                <w:noProof/>
+                <w:webHidden/>
+              </w:rPr>
+              <w:fldChar w:fldCharType="begin"/>
+            </w:r>
+            <w:r>
+              <w:rPr>
+                <w:noProof/>
+                <w:webHidden/>
+              </w:rPr>
+              <w:instrText xml:space="preserve"> PAGEREF _Toc437382938 \h </w:instrText>
+            </w:r>
+            <w:r>
+              <w:rPr>
+                <w:noProof/>
+                <w:webHidden/>
+              </w:rPr>
+            </w:r>
+            <w:r>
+              <w:rPr>
+                <w:noProof/>
+                <w:webHidden/>
+              </w:rPr>
+              <w:fldChar w:fldCharType="separate"/>
+            </w:r>
+            <w:r>
+              <w:rPr>
+                <w:noProof/>
+                <w:webHidden/>
+              </w:rPr>
+              <w:t>5</w:t>
+            </w:r>
+            <w:r>
+              <w:rPr>
+                <w:noProof/>
+                <w:webHidden/>
+              </w:rPr>
+              <w:fldChar w:fldCharType="end"/>
+            </w:r>
+          </w:hyperlink>
+        </w:p>
+        <w:p>
+          <w:pPr>
+            <w:pStyle w:val="TOC3"/>
+            <w:tabs>
+              <w:tab w:val="right" w:leader="dot" w:pos="9350"/>
+            </w:tabs>
+            <w:rPr>
+              <w:noProof/>
+            </w:rPr>
+          </w:pPr>
+          <w:hyperlink w:anchor="_Toc437382939" w:history="1">
+            <w:r>
+              <w:rPr>
+                <w:rStyle w:val="Hyperlink"/>
+                <w:noProof/>
+              </w:rPr>
+              <w:t>Description related to different files:</w:t>
+            </w:r>
+            <w:r>
+              <w:rPr>
+                <w:noProof/>
+                <w:webHidden/>
+              </w:rPr>
+              <w:tab/>
+            </w:r>
+            <w:r>
+              <w:rPr>
+                <w:noProof/>
+                <w:webHidden/>
+              </w:rPr>
+              <w:fldChar w:fldCharType="begin"/>
+            </w:r>
+            <w:r>
+              <w:rPr>
+                <w:noProof/>
+                <w:webHidden/>
+              </w:rPr>
+              <w:instrText xml:space="preserve"> PAGEREF _Toc437382939 \h </w:instrText>
+            </w:r>
+            <w:r>
+              <w:rPr>
+                <w:noProof/>
+                <w:webHidden/>
+              </w:rPr>
+            </w:r>
+            <w:r>
+              <w:rPr>
+                <w:noProof/>
+                <w:webHidden/>
+              </w:rPr>
+              <w:fldChar w:fldCharType="separate"/>
+            </w:r>
+            <w:r>
+              <w:rPr>
+                <w:noProof/>
+                <w:webHidden/>
+              </w:rPr>
+              <w:t>5</w:t>
+            </w:r>
+            <w:r>
+              <w:rPr>
+                <w:noProof/>
+                <w:webHidden/>
+              </w:rPr>
+              <w:fldChar w:fldCharType="end"/>
+            </w:r>
+          </w:hyperlink>
+        </w:p>
+        <w:p>
+          <w:pPr>
+            <w:pStyle w:val="TOC3"/>
+            <w:tabs>
+              <w:tab w:val="right" w:leader="dot" w:pos="9350"/>
+            </w:tabs>
+            <w:rPr>
+              <w:noProof/>
+            </w:rPr>
+          </w:pPr>
+          <w:hyperlink w:anchor="_Toc437382940" w:history="1">
+            <w:r>
+              <w:rPr>
+                <w:rStyle w:val="Hyperlink"/>
+                <w:noProof/>
+              </w:rPr>
+              <w:t>Default Credentials for elements:</w:t>
+            </w:r>
+            <w:r>
+              <w:rPr>
+                <w:noProof/>
+                <w:webHidden/>
+              </w:rPr>
+              <w:tab/>
+            </w:r>
+            <w:r>
+              <w:rPr>
+                <w:noProof/>
+                <w:webHidden/>
+              </w:rPr>
+              <w:fldChar w:fldCharType="begin"/>
+            </w:r>
+            <w:r>
+              <w:rPr>
+                <w:noProof/>
+                <w:webHidden/>
+              </w:rPr>
+              <w:instrText xml:space="preserve"> PAGEREF _Toc437382940 \h </w:instrText>
+            </w:r>
+            <w:r>
+              <w:rPr>
+                <w:noProof/>
+                <w:webHidden/>
+              </w:rPr>
+            </w:r>
+            <w:r>
+              <w:rPr>
+                <w:noProof/>
+                <w:webHidden/>
+              </w:rPr>
+              <w:fldChar w:fldCharType="separate"/>
+            </w:r>
+            <w:r>
+              <w:rPr>
+                <w:noProof/>
+                <w:webHidden/>
+              </w:rPr>
+              <w:t>5</w:t>
             </w:r>
             <w:r>
               <w:rPr>
@@ -544,7 +749,7 @@
               <w:noProof/>
             </w:rPr>
           </w:pPr>
-          <w:hyperlink w:anchor="_Toc433570439" w:history="1">
+          <w:hyperlink w:anchor="_Toc437382941" w:history="1">
             <w:r>
               <w:rPr>
                 <w:rStyle w:val="Hyperlink"/>
@@ -571,7 +776,7 @@
                 <w:noProof/>
                 <w:webHidden/>
               </w:rPr>
-              <w:instrText xml:space="preserve"> PAGEREF _Toc433570439 \h </w:instrText>
+              <w:instrText xml:space="preserve"> PAGEREF _Toc437382941 \h </w:instrText>
             </w:r>
             <w:r>
               <w:rPr>
@@ -591,7 +796,7 @@
                 <w:noProof/>
                 <w:webHidden/>
               </w:rPr>
-              <w:t>5</w:t>
+              <w:t>6</w:t>
             </w:r>
             <w:r>
               <w:rPr>
@@ -612,7 +817,7 @@
               <w:noProof/>
             </w:rPr>
           </w:pPr>
-          <w:hyperlink w:anchor="_Toc433570440" w:history="1">
+          <w:hyperlink w:anchor="_Toc437382942" w:history="1">
             <w:r>
               <w:rPr>
                 <w:rStyle w:val="Hyperlink"/>
@@ -639,7 +844,7 @@
                 <w:noProof/>
                 <w:webHidden/>
               </w:rPr>
-              <w:instrText xml:space="preserve"> PAGEREF _Toc433570440 \h </w:instrText>
+              <w:instrText xml:space="preserve"> PAGEREF _Toc437382942 \h </w:instrText>
             </w:r>
             <w:r>
               <w:rPr>
@@ -659,7 +864,7 @@
                 <w:noProof/>
                 <w:webHidden/>
               </w:rPr>
-              <w:t>5</w:t>
+              <w:t>6</w:t>
             </w:r>
             <w:r>
               <w:rPr>
@@ -680,10 +885,11 @@
               <w:noProof/>
             </w:rPr>
           </w:pPr>
-          <w:hyperlink w:anchor="_Toc433570441" w:history="1">
+          <w:hyperlink w:anchor="_Toc437382943" w:history="1">
             <w:r>
               <w:rPr>
                 <w:rStyle w:val="Hyperlink"/>
+                <w:b/>
                 <w:noProof/>
               </w:rPr>
               <w:t>Insights (Description) of Methods:</w:t>
@@ -707,7 +913,7 @@
                 <w:noProof/>
                 <w:webHidden/>
               </w:rPr>
-              <w:instrText xml:space="preserve"> PAGEREF _Toc433570441 \h </w:instrText>
+              <w:instrText xml:space="preserve"> PAGEREF _Toc437382943 \h </w:instrText>
             </w:r>
             <w:r>
               <w:rPr>
@@ -727,7 +933,7 @@
                 <w:noProof/>
                 <w:webHidden/>
               </w:rPr>
-              <w:t>6</w:t>
+              <w:t>7</w:t>
             </w:r>
             <w:r>
               <w:rPr>
@@ -748,7 +954,7 @@
               <w:noProof/>
             </w:rPr>
           </w:pPr>
-          <w:hyperlink w:anchor="_Toc433570442" w:history="1">
+          <w:hyperlink w:anchor="_Toc437382944" w:history="1">
             <w:r>
               <w:rPr>
                 <w:rStyle w:val="Hyperlink"/>
@@ -775,7 +981,7 @@
                 <w:noProof/>
                 <w:webHidden/>
               </w:rPr>
-              <w:instrText xml:space="preserve"> PAGEREF _Toc433570442 \h </w:instrText>
+              <w:instrText xml:space="preserve"> PAGEREF _Toc437382944 \h </w:instrText>
             </w:r>
             <w:r>
               <w:rPr>
@@ -795,7 +1001,7 @@
                 <w:noProof/>
                 <w:webHidden/>
               </w:rPr>
-              <w:t>6</w:t>
+              <w:t>7</w:t>
             </w:r>
             <w:r>
               <w:rPr>
@@ -816,7 +1022,7 @@
               <w:noProof/>
             </w:rPr>
           </w:pPr>
-          <w:hyperlink w:anchor="_Toc433570443" w:history="1">
+          <w:hyperlink w:anchor="_Toc437382945" w:history="1">
             <w:r>
               <w:rPr>
                 <w:rStyle w:val="Hyperlink"/>
@@ -843,7 +1049,7 @@
                 <w:noProof/>
                 <w:webHidden/>
               </w:rPr>
-              <w:instrText xml:space="preserve"> PAGEREF _Toc433570443 \h </w:instrText>
+              <w:instrText xml:space="preserve"> PAGEREF _Toc437382945 \h </w:instrText>
             </w:r>
             <w:r>
               <w:rPr>
@@ -863,7 +1069,7 @@
                 <w:noProof/>
                 <w:webHidden/>
               </w:rPr>
-              <w:t>6</w:t>
+              <w:t>7</w:t>
             </w:r>
             <w:r>
               <w:rPr>
@@ -884,7 +1090,7 @@
               <w:noProof/>
             </w:rPr>
           </w:pPr>
-          <w:hyperlink w:anchor="_Toc433570444" w:history="1">
+          <w:hyperlink w:anchor="_Toc437382946" w:history="1">
             <w:r>
               <w:rPr>
                 <w:rStyle w:val="Hyperlink"/>
@@ -911,7 +1117,7 @@
                 <w:noProof/>
                 <w:webHidden/>
               </w:rPr>
-              <w:instrText xml:space="preserve"> PAGEREF _Toc433570444 \h </w:instrText>
+              <w:instrText xml:space="preserve"> PAGEREF _Toc437382946 \h </w:instrText>
             </w:r>
             <w:r>
               <w:rPr>
@@ -931,7 +1137,7 @@
                 <w:noProof/>
                 <w:webHidden/>
               </w:rPr>
-              <w:t>6</w:t>
+              <w:t>7</w:t>
             </w:r>
             <w:r>
               <w:rPr>
@@ -952,7 +1158,7 @@
               <w:noProof/>
             </w:rPr>
           </w:pPr>
-          <w:hyperlink w:anchor="_Toc433570445" w:history="1">
+          <w:hyperlink w:anchor="_Toc437382947" w:history="1">
             <w:r>
               <w:rPr>
                 <w:rStyle w:val="Hyperlink"/>
@@ -979,7 +1185,7 @@
                 <w:noProof/>
                 <w:webHidden/>
               </w:rPr>
-              <w:instrText xml:space="preserve"> PAGEREF _Toc433570445 \h </w:instrText>
+              <w:instrText xml:space="preserve"> PAGEREF _Toc437382947 \h </w:instrText>
             </w:r>
             <w:r>
               <w:rPr>
@@ -999,7 +1205,7 @@
                 <w:noProof/>
                 <w:webHidden/>
               </w:rPr>
-              <w:t>7</w:t>
+              <w:t>8</w:t>
             </w:r>
             <w:r>
               <w:rPr>
@@ -1020,7 +1226,7 @@
               <w:noProof/>
             </w:rPr>
           </w:pPr>
-          <w:hyperlink w:anchor="_Toc433570446" w:history="1">
+          <w:hyperlink w:anchor="_Toc437382948" w:history="1">
             <w:r>
               <w:rPr>
                 <w:rStyle w:val="Hyperlink"/>
@@ -1047,7 +1253,7 @@
                 <w:noProof/>
                 <w:webHidden/>
               </w:rPr>
-              <w:instrText xml:space="preserve"> PAGEREF _Toc433570446 \h </w:instrText>
+              <w:instrText xml:space="preserve"> PAGEREF _Toc437382948 \h </w:instrText>
             </w:r>
             <w:r>
               <w:rPr>
@@ -1067,7 +1273,7 @@
                 <w:noProof/>
                 <w:webHidden/>
               </w:rPr>
-              <w:t>7</w:t>
+              <w:t>8</w:t>
             </w:r>
             <w:r>
               <w:rPr>
@@ -1088,7 +1294,7 @@
               <w:noProof/>
             </w:rPr>
           </w:pPr>
-          <w:hyperlink w:anchor="_Toc433570447" w:history="1">
+          <w:hyperlink w:anchor="_Toc437382949" w:history="1">
             <w:r>
               <w:rPr>
                 <w:rStyle w:val="Hyperlink"/>
@@ -1115,7 +1321,7 @@
                 <w:noProof/>
                 <w:webHidden/>
               </w:rPr>
-              <w:instrText xml:space="preserve"> PAGEREF _Toc433570447 \h </w:instrText>
+              <w:instrText xml:space="preserve"> PAGEREF _Toc437382949 \h </w:instrText>
             </w:r>
             <w:r>
               <w:rPr>
@@ -1135,7 +1341,7 @@
                 <w:noProof/>
                 <w:webHidden/>
               </w:rPr>
-              <w:t>7</w:t>
+              <w:t>8</w:t>
             </w:r>
             <w:r>
               <w:rPr>
@@ -1156,7 +1362,7 @@
               <w:noProof/>
             </w:rPr>
           </w:pPr>
-          <w:hyperlink w:anchor="_Toc433570448" w:history="1">
+          <w:hyperlink w:anchor="_Toc437382950" w:history="1">
             <w:r>
               <w:rPr>
                 <w:rStyle w:val="Hyperlink"/>
@@ -1183,7 +1389,7 @@
                 <w:noProof/>
                 <w:webHidden/>
               </w:rPr>
-              <w:instrText xml:space="preserve"> PAGEREF _Toc433570448 \h </w:instrText>
+              <w:instrText xml:space="preserve"> PAGEREF _Toc437382950 \h </w:instrText>
             </w:r>
             <w:r>
               <w:rPr>
@@ -1203,7 +1409,7 @@
                 <w:noProof/>
                 <w:webHidden/>
               </w:rPr>
-              <w:t>8</w:t>
+              <w:t>9</w:t>
             </w:r>
             <w:r>
               <w:rPr>
@@ -1240,6 +1446,8 @@
           <w:sz w:val="40"/>
         </w:rPr>
       </w:pPr>
+      <w:bookmarkStart w:id="0" w:name="_GoBack"/>
+      <w:bookmarkEnd w:id="0"/>
     </w:p>
     <w:p>
       <w:pPr>
@@ -1307,31 +1515,18 @@
     </w:p>
     <w:p>
       <w:pPr>
-        <w:rPr>
-          <w:sz w:val="24"/>
-        </w:rPr>
-      </w:pPr>
-    </w:p>
-    <w:p>
-      <w:pPr>
-        <w:rPr>
-          <w:sz w:val="24"/>
-        </w:rPr>
-      </w:pPr>
-    </w:p>
-    <w:p>
-      <w:pPr>
         <w:pStyle w:val="Heading1"/>
         <w:rPr>
+          <w:b/>
           <w:sz w:val="40"/>
         </w:rPr>
       </w:pPr>
-      <w:bookmarkStart w:id="1" w:name="_Toc433570436"/>
-      <w:r>
-        <w:rPr>
+      <w:bookmarkStart w:id="1" w:name="_Toc437382935"/>
+      <w:r>
+        <w:rPr>
+          <w:b/>
           <w:sz w:val="40"/>
         </w:rPr>
-        <w:lastRenderedPageBreak/>
         <w:t>Preface: (Must Read)</w:t>
       </w:r>
       <w:bookmarkEnd w:id="1"/>
@@ -1423,23 +1618,7 @@
           <w:sz w:val="28"/>
           <w:highlight w:val="green"/>
         </w:rPr>
-        <w:t xml:space="preserve">and </w:t>
-      </w:r>
-      <w:proofErr w:type="spellStart"/>
-      <w:r>
-        <w:rPr>
-          <w:sz w:val="28"/>
-          <w:highlight w:val="green"/>
-        </w:rPr>
-        <w:t>xPaths</w:t>
-      </w:r>
-      <w:proofErr w:type="spellEnd"/>
-      <w:r>
-        <w:rPr>
-          <w:sz w:val="28"/>
-          <w:highlight w:val="green"/>
-        </w:rPr>
-        <w:t xml:space="preserve"> </w:t>
+        <w:t xml:space="preserve">and xPaths </w:t>
       </w:r>
       <w:r>
         <w:rPr>
@@ -1694,12 +1873,14 @@
       <w:pPr>
         <w:pStyle w:val="Heading1"/>
         <w:rPr>
+          <w:b/>
           <w:sz w:val="40"/>
         </w:rPr>
       </w:pPr>
-      <w:bookmarkStart w:id="2" w:name="_Toc433570437"/>
-      <w:r>
-        <w:rPr>
+      <w:bookmarkStart w:id="2" w:name="_Toc437382936"/>
+      <w:r>
+        <w:rPr>
+          <w:b/>
           <w:sz w:val="40"/>
         </w:rPr>
         <w:lastRenderedPageBreak/>
@@ -1725,7 +1906,7 @@
           <w:sz w:val="36"/>
         </w:rPr>
       </w:pPr>
-      <w:bookmarkStart w:id="3" w:name="_Toc433570438"/>
+      <w:bookmarkStart w:id="3" w:name="_Toc437382937"/>
       <w:r>
         <w:rPr>
           <w:rStyle w:val="SubtleEmphasis"/>
@@ -1986,23 +2167,7 @@
           <w:b/>
           <w:sz w:val="28"/>
         </w:rPr>
-        <w:t>, black-</w:t>
-      </w:r>
-      <w:proofErr w:type="spellStart"/>
-      <w:r>
-        <w:rPr>
-          <w:b/>
-          <w:sz w:val="28"/>
-        </w:rPr>
-        <w:t>whitelistedIP.properties</w:t>
-      </w:r>
-      <w:proofErr w:type="spellEnd"/>
-      <w:r>
-        <w:rPr>
-          <w:b/>
-          <w:sz w:val="28"/>
-        </w:rPr>
-        <w:t xml:space="preserve">, inputelem.txt, inputip.txt, Inputtemp.txt </w:t>
+        <w:t xml:space="preserve">, black-whitelistedIP.properties, inputelem.txt, inputip.txt, Inputtemp.txt </w:t>
       </w:r>
       <w:r>
         <w:rPr>
@@ -2123,7 +2288,19 @@
         <w:rPr>
           <w:sz w:val="28"/>
         </w:rPr>
-        <w:t xml:space="preserve"> profile to run automation in that profile. Go to run and then type firefox.exe –p and hit enter. Pass this profile name in selecting profile in code.  </w:t>
+        <w:t xml:space="preserve"> profile to run automation in that profile. Go to run and then type firefox.exe –p and hit </w:t>
+      </w:r>
+      <w:r>
+        <w:rPr>
+          <w:sz w:val="28"/>
+        </w:rPr>
+        <w:t>enter. Pass this profile name for</w:t>
+      </w:r>
+      <w:r>
+        <w:rPr>
+          <w:sz w:val="28"/>
+        </w:rPr>
+        <w:t xml:space="preserve"> selecting profile in code.  </w:t>
       </w:r>
     </w:p>
     <w:p>
@@ -2216,6 +2393,418 @@
     </w:p>
     <w:p>
       <w:pPr>
+        <w:pStyle w:val="Heading1"/>
+        <w:rPr>
+          <w:b/>
+          <w:sz w:val="40"/>
+        </w:rPr>
+      </w:pPr>
+      <w:bookmarkStart w:id="4" w:name="_Toc437382938"/>
+      <w:r>
+        <w:rPr>
+          <w:b/>
+          <w:sz w:val="40"/>
+        </w:rPr>
+        <w:lastRenderedPageBreak/>
+        <w:t>For your Information:</w:t>
+      </w:r>
+      <w:bookmarkEnd w:id="4"/>
+    </w:p>
+    <w:p>
+      <w:pPr>
+        <w:pStyle w:val="Heading3"/>
+        <w:rPr>
+          <w:b/>
+          <w:sz w:val="36"/>
+        </w:rPr>
+      </w:pPr>
+    </w:p>
+    <w:p>
+      <w:pPr>
+        <w:pStyle w:val="Heading3"/>
+        <w:rPr>
+          <w:sz w:val="36"/>
+        </w:rPr>
+      </w:pPr>
+      <w:bookmarkStart w:id="5" w:name="_Toc437382939"/>
+      <w:r>
+        <w:rPr>
+          <w:sz w:val="36"/>
+        </w:rPr>
+        <w:t>Description related to different files:</w:t>
+      </w:r>
+      <w:bookmarkEnd w:id="5"/>
+    </w:p>
+    <w:p/>
+    <w:p>
+      <w:pPr>
+        <w:pStyle w:val="ListParagraph"/>
+        <w:numPr>
+          <w:ilvl w:val="0"/>
+          <w:numId w:val="8"/>
+        </w:numPr>
+        <w:rPr>
+          <w:sz w:val="28"/>
+        </w:rPr>
+      </w:pPr>
+      <w:proofErr w:type="spellStart"/>
+      <w:r>
+        <w:rPr>
+          <w:sz w:val="28"/>
+        </w:rPr>
+        <w:t>Input.properties</w:t>
+      </w:r>
+      <w:proofErr w:type="spellEnd"/>
+      <w:r>
+        <w:rPr>
+          <w:sz w:val="28"/>
+        </w:rPr>
+        <w:t xml:space="preserve"> – Input file related to all operations except VM related inputs.</w:t>
+      </w:r>
+    </w:p>
+    <w:p>
+      <w:pPr>
+        <w:pStyle w:val="ListParagraph"/>
+        <w:numPr>
+          <w:ilvl w:val="0"/>
+          <w:numId w:val="8"/>
+        </w:numPr>
+        <w:rPr>
+          <w:sz w:val="28"/>
+        </w:rPr>
+      </w:pPr>
+      <w:proofErr w:type="spellStart"/>
+      <w:r>
+        <w:rPr>
+          <w:sz w:val="28"/>
+        </w:rPr>
+        <w:t>Inputsm.properties</w:t>
+      </w:r>
+      <w:proofErr w:type="spellEnd"/>
+      <w:r>
+        <w:rPr>
+          <w:sz w:val="28"/>
+        </w:rPr>
+        <w:t xml:space="preserve"> – Input file related to VM related inputs.</w:t>
+      </w:r>
+    </w:p>
+    <w:p>
+      <w:pPr>
+        <w:pStyle w:val="ListParagraph"/>
+        <w:numPr>
+          <w:ilvl w:val="0"/>
+          <w:numId w:val="8"/>
+        </w:numPr>
+        <w:rPr>
+          <w:sz w:val="28"/>
+        </w:rPr>
+      </w:pPr>
+      <w:r>
+        <w:rPr>
+          <w:sz w:val="28"/>
+        </w:rPr>
+        <w:t xml:space="preserve">Ovanames.txt – Contains names of all OVAs which are downloaded. (It will be generated in runtime, please refer to </w:t>
+      </w:r>
+      <w:hyperlink w:anchor="_maintainedList_(_WebDriver" w:history="1">
+        <w:r>
+          <w:rPr>
+            <w:b/>
+            <w:sz w:val="28"/>
+          </w:rPr>
+          <w:t>maint</w:t>
+        </w:r>
+        <w:r>
+          <w:rPr>
+            <w:b/>
+            <w:sz w:val="28"/>
+          </w:rPr>
+          <w:t>a</w:t>
+        </w:r>
+        <w:r>
+          <w:rPr>
+            <w:b/>
+            <w:sz w:val="28"/>
+          </w:rPr>
+          <w:t>ine</w:t>
+        </w:r>
+        <w:r>
+          <w:rPr>
+            <w:b/>
+            <w:sz w:val="28"/>
+          </w:rPr>
+          <w:t>d</w:t>
+        </w:r>
+        <w:r>
+          <w:rPr>
+            <w:b/>
+            <w:sz w:val="28"/>
+          </w:rPr>
+          <w:t>List</w:t>
+        </w:r>
+      </w:hyperlink>
+      <w:r>
+        <w:rPr>
+          <w:sz w:val="28"/>
+        </w:rPr>
+        <w:t xml:space="preserve"> method). </w:t>
+      </w:r>
+    </w:p>
+    <w:p>
+      <w:pPr>
+        <w:pStyle w:val="ListParagraph"/>
+        <w:numPr>
+          <w:ilvl w:val="0"/>
+          <w:numId w:val="8"/>
+        </w:numPr>
+        <w:rPr>
+          <w:sz w:val="28"/>
+        </w:rPr>
+      </w:pPr>
+      <w:r>
+        <w:rPr>
+          <w:sz w:val="28"/>
+        </w:rPr>
+        <w:t>Black-whitelistedIP.properties – Contains state of IP (blacklist or whitelist). If whitelist then it can be used to deploy OVA otherwise it cannot be used.</w:t>
+      </w:r>
+    </w:p>
+    <w:p>
+      <w:pPr>
+        <w:pStyle w:val="ListParagraph"/>
+        <w:numPr>
+          <w:ilvl w:val="0"/>
+          <w:numId w:val="8"/>
+        </w:numPr>
+        <w:rPr>
+          <w:sz w:val="28"/>
+        </w:rPr>
+      </w:pPr>
+      <w:r>
+        <w:rPr>
+          <w:sz w:val="28"/>
+        </w:rPr>
+        <w:t>inputelem.txt – Names of all elements.</w:t>
+      </w:r>
+    </w:p>
+    <w:p>
+      <w:pPr>
+        <w:pStyle w:val="ListParagraph"/>
+        <w:numPr>
+          <w:ilvl w:val="0"/>
+          <w:numId w:val="8"/>
+        </w:numPr>
+        <w:rPr>
+          <w:sz w:val="28"/>
+        </w:rPr>
+      </w:pPr>
+      <w:r>
+        <w:rPr>
+          <w:sz w:val="28"/>
+        </w:rPr>
+        <w:t>inputip.txt – Maximum available list of IPs.</w:t>
+      </w:r>
+    </w:p>
+    <w:p>
+      <w:pPr>
+        <w:pStyle w:val="ListParagraph"/>
+        <w:numPr>
+          <w:ilvl w:val="0"/>
+          <w:numId w:val="8"/>
+        </w:numPr>
+        <w:rPr>
+          <w:sz w:val="28"/>
+        </w:rPr>
+      </w:pPr>
+      <w:r>
+        <w:rPr>
+          <w:sz w:val="28"/>
+        </w:rPr>
+        <w:t xml:space="preserve">Inputtemp.txt – Counter, for which OVA should be deployed in next iteration. </w:t>
+      </w:r>
+    </w:p>
+    <w:p>
+      <w:pPr>
+        <w:pStyle w:val="Heading3"/>
+        <w:rPr>
+          <w:b/>
+          <w:sz w:val="36"/>
+        </w:rPr>
+      </w:pPr>
+    </w:p>
+    <w:p>
+      <w:pPr>
+        <w:pStyle w:val="Heading3"/>
+        <w:rPr>
+          <w:sz w:val="36"/>
+        </w:rPr>
+      </w:pPr>
+      <w:bookmarkStart w:id="6" w:name="_Toc437382940"/>
+      <w:r>
+        <w:rPr>
+          <w:sz w:val="36"/>
+        </w:rPr>
+        <w:t>Default Credentials for elements:</w:t>
+      </w:r>
+      <w:bookmarkEnd w:id="6"/>
+    </w:p>
+    <w:p/>
+    <w:p>
+      <w:pPr>
+        <w:rPr>
+          <w:sz w:val="28"/>
+        </w:rPr>
+      </w:pPr>
+      <w:r>
+        <w:rPr>
+          <w:sz w:val="28"/>
+        </w:rPr>
+        <w:t>Utility Services (US) Username</w:t>
+      </w:r>
+      <w:r>
+        <w:rPr>
+          <w:sz w:val="28"/>
+        </w:rPr>
+        <w:t xml:space="preserve"> = admin</w:t>
+      </w:r>
+    </w:p>
+    <w:p>
+      <w:pPr>
+        <w:rPr>
+          <w:sz w:val="28"/>
+        </w:rPr>
+      </w:pPr>
+      <w:r>
+        <w:rPr>
+          <w:sz w:val="28"/>
+        </w:rPr>
+        <w:t xml:space="preserve">Utility Services (US) </w:t>
+      </w:r>
+      <w:r>
+        <w:rPr>
+          <w:sz w:val="28"/>
+        </w:rPr>
+        <w:t>Password</w:t>
+      </w:r>
+      <w:r>
+        <w:rPr>
+          <w:sz w:val="28"/>
+        </w:rPr>
+        <w:t xml:space="preserve"> = admin01</w:t>
+      </w:r>
+    </w:p>
+    <w:p>
+      <w:pPr>
+        <w:rPr>
+          <w:sz w:val="28"/>
+        </w:rPr>
+      </w:pPr>
+      <w:r>
+        <w:rPr>
+          <w:sz w:val="28"/>
+        </w:rPr>
+        <w:t>AES</w:t>
+      </w:r>
+      <w:r>
+        <w:rPr>
+          <w:sz w:val="28"/>
+        </w:rPr>
+        <w:t xml:space="preserve"> Username </w:t>
+      </w:r>
+      <w:r>
+        <w:rPr>
+          <w:sz w:val="28"/>
+        </w:rPr>
+        <w:t>= admin</w:t>
+      </w:r>
+    </w:p>
+    <w:p>
+      <w:pPr>
+        <w:rPr>
+          <w:sz w:val="28"/>
+        </w:rPr>
+      </w:pPr>
+      <w:r>
+        <w:rPr>
+          <w:sz w:val="28"/>
+        </w:rPr>
+        <w:t>AES</w:t>
+      </w:r>
+      <w:r>
+        <w:rPr>
+          <w:sz w:val="28"/>
+        </w:rPr>
+        <w:t xml:space="preserve"> Password</w:t>
+      </w:r>
+      <w:r>
+        <w:rPr>
+          <w:sz w:val="28"/>
+        </w:rPr>
+        <w:t xml:space="preserve"> </w:t>
+      </w:r>
+      <w:r>
+        <w:rPr>
+          <w:sz w:val="28"/>
+        </w:rPr>
+        <w:t>= admin123</w:t>
+      </w:r>
+    </w:p>
+    <w:p>
+      <w:pPr>
+        <w:rPr>
+          <w:sz w:val="28"/>
+        </w:rPr>
+      </w:pPr>
+      <w:r>
+        <w:rPr>
+          <w:sz w:val="28"/>
+        </w:rPr>
+        <w:t>S</w:t>
+      </w:r>
+      <w:r>
+        <w:rPr>
+          <w:sz w:val="28"/>
+        </w:rPr>
+        <w:t>AL</w:t>
+      </w:r>
+      <w:r>
+        <w:rPr>
+          <w:sz w:val="28"/>
+        </w:rPr>
+        <w:t xml:space="preserve"> Username </w:t>
+      </w:r>
+      <w:r>
+        <w:rPr>
+          <w:sz w:val="28"/>
+        </w:rPr>
+        <w:t>= admin</w:t>
+      </w:r>
+    </w:p>
+    <w:p>
+      <w:pPr>
+        <w:rPr>
+          <w:sz w:val="28"/>
+        </w:rPr>
+      </w:pPr>
+      <w:r>
+        <w:rPr>
+          <w:sz w:val="28"/>
+        </w:rPr>
+        <w:t>SAL</w:t>
+      </w:r>
+      <w:r>
+        <w:rPr>
+          <w:sz w:val="28"/>
+        </w:rPr>
+        <w:t xml:space="preserve"> Password</w:t>
+      </w:r>
+      <w:r>
+        <w:rPr>
+          <w:sz w:val="28"/>
+        </w:rPr>
+        <w:t xml:space="preserve"> = admin01</w:t>
+      </w:r>
+    </w:p>
+    <w:p>
+      <w:pPr>
         <w:rPr>
           <w:b/>
           <w:sz w:val="24"/>
@@ -2224,19 +2813,52 @@
     </w:p>
     <w:p>
       <w:pPr>
+        <w:rPr>
+          <w:b/>
+          <w:sz w:val="24"/>
+        </w:rPr>
+      </w:pPr>
+    </w:p>
+    <w:p>
+      <w:pPr>
+        <w:rPr>
+          <w:b/>
+          <w:sz w:val="24"/>
+        </w:rPr>
+      </w:pPr>
+    </w:p>
+    <w:p>
+      <w:pPr>
+        <w:rPr>
+          <w:b/>
+          <w:sz w:val="24"/>
+        </w:rPr>
+      </w:pPr>
+    </w:p>
+    <w:p>
+      <w:pPr>
+        <w:rPr>
+          <w:b/>
+          <w:sz w:val="24"/>
+        </w:rPr>
+      </w:pPr>
+    </w:p>
+    <w:p>
+      <w:pPr>
         <w:pStyle w:val="Heading2"/>
         <w:rPr>
           <w:sz w:val="40"/>
         </w:rPr>
       </w:pPr>
-      <w:bookmarkStart w:id="4" w:name="_Toc433570439"/>
+      <w:bookmarkStart w:id="7" w:name="_Toc437382941"/>
       <w:r>
         <w:rPr>
           <w:sz w:val="40"/>
         </w:rPr>
+        <w:lastRenderedPageBreak/>
         <w:t>How to run automation:</w:t>
       </w:r>
-      <w:bookmarkEnd w:id="4"/>
+      <w:bookmarkEnd w:id="7"/>
     </w:p>
     <w:p>
       <w:pPr>
@@ -2252,14 +2874,14 @@
           <w:sz w:val="36"/>
         </w:rPr>
       </w:pPr>
-      <w:bookmarkStart w:id="5" w:name="_Toc433570440"/>
+      <w:bookmarkStart w:id="8" w:name="_Toc437382942"/>
       <w:r>
         <w:rPr>
           <w:sz w:val="36"/>
         </w:rPr>
         <w:t>Pre-Checks:</w:t>
       </w:r>
-      <w:bookmarkEnd w:id="5"/>
+      <w:bookmarkEnd w:id="8"/>
     </w:p>
     <w:p>
       <w:pPr>
@@ -2455,12 +3077,14 @@
       <w:pPr>
         <w:pStyle w:val="Heading1"/>
         <w:rPr>
+          <w:b/>
           <w:sz w:val="40"/>
         </w:rPr>
       </w:pPr>
-      <w:bookmarkStart w:id="6" w:name="_Toc433570441"/>
-      <w:r>
-        <w:rPr>
+      <w:bookmarkStart w:id="9" w:name="_Toc437382943"/>
+      <w:r>
+        <w:rPr>
+          <w:b/>
           <w:sz w:val="40"/>
         </w:rPr>
         <w:lastRenderedPageBreak/>
@@ -2468,31 +3092,36 @@
       </w:r>
       <w:r>
         <w:rPr>
+          <w:b/>
           <w:sz w:val="40"/>
         </w:rPr>
         <w:t xml:space="preserve"> of </w:t>
       </w:r>
       <w:r>
         <w:rPr>
+          <w:b/>
           <w:sz w:val="40"/>
         </w:rPr>
         <w:t>Method</w:t>
       </w:r>
       <w:r>
         <w:rPr>
+          <w:b/>
           <w:sz w:val="40"/>
         </w:rPr>
         <w:t>s</w:t>
       </w:r>
       <w:r>
         <w:rPr>
+          <w:b/>
           <w:sz w:val="40"/>
         </w:rPr>
         <w:t>:</w:t>
       </w:r>
-      <w:bookmarkEnd w:id="6"/>
-      <w:r>
-        <w:rPr>
+      <w:bookmarkEnd w:id="9"/>
+      <w:r>
+        <w:rPr>
+          <w:b/>
           <w:sz w:val="40"/>
         </w:rPr>
         <w:tab/>
@@ -2506,7 +3135,7 @@
           <w:sz w:val="36"/>
         </w:rPr>
       </w:pPr>
-      <w:bookmarkStart w:id="7" w:name="_Toc433570442"/>
+      <w:bookmarkStart w:id="10" w:name="_Toc437382944"/>
       <w:proofErr w:type="spellStart"/>
       <w:proofErr w:type="gramStart"/>
       <w:r>
@@ -2537,7 +3166,7 @@
         </w:rPr>
         <w:t xml:space="preserve"> driver):</w:t>
       </w:r>
-      <w:bookmarkEnd w:id="7"/>
+      <w:bookmarkEnd w:id="10"/>
     </w:p>
     <w:p/>
     <w:p>
@@ -2588,7 +3217,7 @@
           <w:sz w:val="36"/>
         </w:rPr>
       </w:pPr>
-      <w:bookmarkStart w:id="8" w:name="_Toc433570443"/>
+      <w:bookmarkStart w:id="11" w:name="_Toc437382945"/>
       <w:proofErr w:type="spellStart"/>
       <w:proofErr w:type="gramStart"/>
       <w:r>
@@ -2653,7 +3282,7 @@
         </w:rPr>
         <w:t>)</w:t>
       </w:r>
-      <w:bookmarkEnd w:id="8"/>
+      <w:bookmarkEnd w:id="11"/>
     </w:p>
     <w:p/>
     <w:p>
@@ -2708,14 +3337,103 @@
           <w:sz w:val="36"/>
         </w:rPr>
       </w:pPr>
-      <w:bookmarkStart w:id="9" w:name="_Toc433570444"/>
+      <w:bookmarkStart w:id="12" w:name="_maintainedList_(_WebDriver"/>
+      <w:bookmarkStart w:id="13" w:name="_Toc437382946"/>
+      <w:bookmarkEnd w:id="12"/>
+      <w:proofErr w:type="gramStart"/>
+      <w:r>
+        <w:rPr>
+          <w:sz w:val="36"/>
+        </w:rPr>
+        <w:t>maintainedList</w:t>
+      </w:r>
+      <w:proofErr w:type="gramEnd"/>
+      <w:r>
+        <w:rPr>
+          <w:sz w:val="36"/>
+        </w:rPr>
+        <w:t xml:space="preserve"> ( </w:t>
+      </w:r>
+      <w:proofErr w:type="spellStart"/>
+      <w:r>
+        <w:rPr>
+          <w:sz w:val="36"/>
+        </w:rPr>
+        <w:t>WebDriver</w:t>
+      </w:r>
+      <w:proofErr w:type="spellEnd"/>
+      <w:r>
+        <w:rPr>
+          <w:sz w:val="36"/>
+        </w:rPr>
+        <w:t xml:space="preserve"> driver, String ID)</w:t>
+      </w:r>
+      <w:bookmarkEnd w:id="13"/>
+    </w:p>
+    <w:p/>
+    <w:p>
+      <w:pPr>
+        <w:rPr>
+          <w:sz w:val="28"/>
+        </w:rPr>
+      </w:pPr>
+      <w:r>
+        <w:rPr>
+          <w:sz w:val="28"/>
+        </w:rPr>
+        <w:t>This method will write newest names of OVAs (newest version) in ovanames.txt so that we don’t have to hardcode version of any element and it will take that name from the file while installing.</w:t>
+      </w:r>
+    </w:p>
+    <w:p>
+      <w:pPr>
+        <w:rPr>
+          <w:sz w:val="28"/>
+        </w:rPr>
+      </w:pPr>
+      <w:r>
+        <w:rPr>
+          <w:sz w:val="28"/>
+        </w:rPr>
+        <w:t xml:space="preserve">Pass driver instance and ID of that </w:t>
+      </w:r>
+      <w:proofErr w:type="spellStart"/>
+      <w:r>
+        <w:rPr>
+          <w:sz w:val="28"/>
+        </w:rPr>
+        <w:t>combobox</w:t>
+      </w:r>
+      <w:proofErr w:type="spellEnd"/>
+      <w:r>
+        <w:rPr>
+          <w:sz w:val="28"/>
+        </w:rPr>
+        <w:t>.</w:t>
+      </w:r>
+    </w:p>
+    <w:p>
+      <w:pPr>
+        <w:rPr>
+          <w:sz w:val="28"/>
+        </w:rPr>
+      </w:pPr>
+    </w:p>
+    <w:p>
+      <w:pPr>
+        <w:pStyle w:val="Heading2"/>
+        <w:rPr>
+          <w:sz w:val="36"/>
+        </w:rPr>
+      </w:pPr>
+      <w:bookmarkStart w:id="14" w:name="_Toc437382947"/>
       <w:proofErr w:type="spellStart"/>
       <w:proofErr w:type="gramStart"/>
       <w:r>
         <w:rPr>
           <w:sz w:val="36"/>
         </w:rPr>
-        <w:t>maintainedList</w:t>
+        <w:lastRenderedPageBreak/>
+        <w:t>getViewFrame</w:t>
       </w:r>
       <w:proofErr w:type="spellEnd"/>
       <w:proofErr w:type="gramEnd"/>
@@ -2723,7 +3441,19 @@
         <w:rPr>
           <w:sz w:val="36"/>
         </w:rPr>
-        <w:t xml:space="preserve"> ( </w:t>
+        <w:t xml:space="preserve"> </w:t>
+      </w:r>
+      <w:r>
+        <w:rPr>
+          <w:sz w:val="36"/>
+        </w:rPr>
+        <w:t>(</w:t>
+      </w:r>
+      <w:r>
+        <w:rPr>
+          <w:sz w:val="36"/>
+        </w:rPr>
+        <w:t xml:space="preserve"> </w:t>
       </w:r>
       <w:proofErr w:type="spellStart"/>
       <w:r>
@@ -2737,122 +3467,21 @@
         <w:rPr>
           <w:sz w:val="36"/>
         </w:rPr>
-        <w:t xml:space="preserve"> driver, String ID)</w:t>
-      </w:r>
-      <w:bookmarkEnd w:id="9"/>
-    </w:p>
-    <w:p/>
-    <w:p>
-      <w:pPr>
-        <w:rPr>
-          <w:sz w:val="28"/>
-        </w:rPr>
-      </w:pPr>
-      <w:r>
-        <w:rPr>
-          <w:sz w:val="28"/>
-        </w:rPr>
-        <w:t>This method will write newest names of OVAs (newest version) in ovanames.txt so that we don’t have to hardcode version of any element and it will take that name from the file while installing.</w:t>
-      </w:r>
-    </w:p>
-    <w:p>
-      <w:pPr>
-        <w:rPr>
-          <w:sz w:val="28"/>
-        </w:rPr>
-      </w:pPr>
-      <w:r>
-        <w:rPr>
-          <w:sz w:val="28"/>
-        </w:rPr>
-        <w:t xml:space="preserve">Pass driver instance and ID of that </w:t>
-      </w:r>
-      <w:proofErr w:type="spellStart"/>
-      <w:r>
-        <w:rPr>
-          <w:sz w:val="28"/>
-        </w:rPr>
-        <w:t>combobox</w:t>
-      </w:r>
-      <w:proofErr w:type="spellEnd"/>
-      <w:r>
-        <w:rPr>
-          <w:sz w:val="28"/>
-        </w:rPr>
-        <w:t>.</w:t>
-      </w:r>
-    </w:p>
-    <w:p>
-      <w:pPr>
-        <w:rPr>
-          <w:sz w:val="28"/>
-        </w:rPr>
-      </w:pPr>
-    </w:p>
-    <w:p>
-      <w:pPr>
-        <w:pStyle w:val="Heading2"/>
+        <w:t xml:space="preserve"> driver,</w:t>
+      </w:r>
+      <w:r>
         <w:rPr>
           <w:sz w:val="36"/>
         </w:rPr>
-      </w:pPr>
-      <w:bookmarkStart w:id="10" w:name="_Toc433570445"/>
-      <w:proofErr w:type="spellStart"/>
-      <w:proofErr w:type="gramStart"/>
+        <w:t xml:space="preserve"> </w:t>
+      </w:r>
       <w:r>
         <w:rPr>
           <w:sz w:val="36"/>
         </w:rPr>
-        <w:lastRenderedPageBreak/>
-        <w:t>getViewFrame</w:t>
-      </w:r>
-      <w:proofErr w:type="spellEnd"/>
-      <w:proofErr w:type="gramEnd"/>
-      <w:r>
-        <w:rPr>
-          <w:sz w:val="36"/>
-        </w:rPr>
-        <w:t xml:space="preserve"> </w:t>
-      </w:r>
-      <w:r>
-        <w:rPr>
-          <w:sz w:val="36"/>
-        </w:rPr>
-        <w:t>(</w:t>
-      </w:r>
-      <w:r>
-        <w:rPr>
-          <w:sz w:val="36"/>
-        </w:rPr>
-        <w:t xml:space="preserve"> </w:t>
-      </w:r>
-      <w:proofErr w:type="spellStart"/>
-      <w:r>
-        <w:rPr>
-          <w:sz w:val="36"/>
-        </w:rPr>
-        <w:t>WebDriver</w:t>
-      </w:r>
-      <w:proofErr w:type="spellEnd"/>
-      <w:r>
-        <w:rPr>
-          <w:sz w:val="36"/>
-        </w:rPr>
-        <w:t xml:space="preserve"> driver,</w:t>
-      </w:r>
-      <w:r>
-        <w:rPr>
-          <w:sz w:val="36"/>
-        </w:rPr>
-        <w:t xml:space="preserve"> </w:t>
-      </w:r>
-      <w:r>
-        <w:rPr>
-          <w:sz w:val="36"/>
-        </w:rPr>
         <w:t>String input)</w:t>
       </w:r>
-      <w:bookmarkEnd w:id="10"/>
+      <w:bookmarkEnd w:id="14"/>
     </w:p>
     <w:p>
       <w:pPr>
@@ -2868,7 +3497,7 @@
           <w:szCs w:val="22"/>
         </w:rPr>
       </w:pPr>
-      <w:bookmarkStart w:id="11" w:name="_Toc433570446"/>
+      <w:bookmarkStart w:id="15" w:name="_Toc437382948"/>
       <w:r>
         <w:rPr>
           <w:rFonts w:asciiTheme="minorHAnsi" w:eastAsiaTheme="minorEastAsia" w:hAnsiTheme="minorHAnsi" w:cstheme="minorBidi"/>
@@ -2893,7 +3522,7 @@
         </w:rPr>
         <w:t>given inputs. Check next method for more info.</w:t>
       </w:r>
-      <w:bookmarkEnd w:id="11"/>
+      <w:bookmarkEnd w:id="15"/>
     </w:p>
     <w:p/>
     <w:p>
@@ -2903,7 +3532,7 @@
           <w:sz w:val="36"/>
         </w:rPr>
       </w:pPr>
-      <w:bookmarkStart w:id="12" w:name="_Toc433570447"/>
+      <w:bookmarkStart w:id="16" w:name="_Toc437382949"/>
       <w:proofErr w:type="spellStart"/>
       <w:proofErr w:type="gramStart"/>
       <w:r>
@@ -2962,7 +3591,7 @@
         </w:rPr>
         <w:t xml:space="preserve"> input)</w:t>
       </w:r>
-      <w:bookmarkEnd w:id="12"/>
+      <w:bookmarkEnd w:id="16"/>
     </w:p>
     <w:p/>
     <w:p>
@@ -3271,7 +3900,7 @@
           <w:sz w:val="36"/>
         </w:rPr>
       </w:pPr>
-      <w:bookmarkStart w:id="13" w:name="_Toc433570448"/>
+      <w:bookmarkStart w:id="17" w:name="_Toc437382950"/>
       <w:proofErr w:type="spellStart"/>
       <w:proofErr w:type="gramStart"/>
       <w:r>
@@ -3421,7 +4050,7 @@
         </w:rPr>
         <w:t>)</w:t>
       </w:r>
-      <w:bookmarkEnd w:id="13"/>
+      <w:bookmarkEnd w:id="17"/>
     </w:p>
     <w:p/>
     <w:p>
@@ -3573,7 +4202,7 @@
           <w:rPr>
             <w:noProof/>
           </w:rPr>
-          <w:t>1</w:t>
+          <w:t>6</w:t>
         </w:r>
         <w:r>
           <w:rPr>
@@ -3595,6 +4224,119 @@
 <file path=word/numbering.xml><?xml version="1.0" encoding="utf-8"?>
 <w:numbering xmlns:wpc="http://schemas.microsoft.com/office/word/2010/wordprocessingCanvas" xmlns:mc="http://schemas.openxmlformats.org/markup-compatibility/2006" xmlns:o="urn:schemas-microsoft-com:office:office" xmlns:r="http://schemas.openxmlformats.org/officeDocument/2006/relationships" xmlns:m="http://schemas.openxmlformats.org/officeDocument/2006/math" xmlns:v="urn:schemas-microsoft-com:vml" xmlns:wp14="http://schemas.microsoft.com/office/word/2010/wordprocessingDrawing" xmlns:wp="http://schemas.openxmlformats.org/drawingml/2006/wordprocessingDrawing" xmlns:w10="urn:schemas-microsoft-com:office:word" xmlns:w="http://schemas.openxmlformats.org/wordprocessingml/2006/main" xmlns:w14="http://schemas.microsoft.com/office/word/2010/wordml" xmlns:wpg="http://schemas.microsoft.com/office/word/2010/wordprocessingGroup" xmlns:wpi="http://schemas.microsoft.com/office/word/2010/wordprocessingInk" xmlns:wne="http://schemas.microsoft.com/office/word/2006/wordml" xmlns:wps="http://schemas.microsoft.com/office/word/2010/wordprocessingShape" mc:Ignorable="w14 wp14">
   <w:abstractNum w:abstractNumId="0">
+    <w:nsid w:val="12933879"/>
+    <w:multiLevelType w:val="hybridMultilevel"/>
+    <w:tmpl w:val="4FC49EAE"/>
+    <w:lvl w:ilvl="0" w:tplc="04090001">
+      <w:start w:val="1"/>
+      <w:numFmt w:val="bullet"/>
+      <w:lvlText w:val=""/>
+      <w:lvlJc w:val="left"/>
+      <w:pPr>
+        <w:ind w:left="720" w:hanging="360"/>
+      </w:pPr>
+      <w:rPr>
+        <w:rFonts w:ascii="Symbol" w:hAnsi="Symbol" w:hint="default"/>
+      </w:rPr>
+    </w:lvl>
+    <w:lvl w:ilvl="1" w:tplc="04090003" w:tentative="1">
+      <w:start w:val="1"/>
+      <w:numFmt w:val="bullet"/>
+      <w:lvlText w:val="o"/>
+      <w:lvlJc w:val="left"/>
+      <w:pPr>
+        <w:ind w:left="1440" w:hanging="360"/>
+      </w:pPr>
+      <w:rPr>
+        <w:rFonts w:ascii="Courier New" w:hAnsi="Courier New" w:cs="Courier New" w:hint="default"/>
+      </w:rPr>
+    </w:lvl>
+    <w:lvl w:ilvl="2" w:tplc="04090005" w:tentative="1">
+      <w:start w:val="1"/>
+      <w:numFmt w:val="bullet"/>
+      <w:lvlText w:val=""/>
+      <w:lvlJc w:val="left"/>
+      <w:pPr>
+        <w:ind w:left="2160" w:hanging="360"/>
+      </w:pPr>
+      <w:rPr>
+        <w:rFonts w:ascii="Wingdings" w:hAnsi="Wingdings" w:hint="default"/>
+      </w:rPr>
+    </w:lvl>
+    <w:lvl w:ilvl="3" w:tplc="04090001" w:tentative="1">
+      <w:start w:val="1"/>
+      <w:numFmt w:val="bullet"/>
+      <w:lvlText w:val=""/>
+      <w:lvlJc w:val="left"/>
+      <w:pPr>
+        <w:ind w:left="2880" w:hanging="360"/>
+      </w:pPr>
+      <w:rPr>
+        <w:rFonts w:ascii="Symbol" w:hAnsi="Symbol" w:hint="default"/>
+      </w:rPr>
+    </w:lvl>
+    <w:lvl w:ilvl="4" w:tplc="04090003" w:tentative="1">
+      <w:start w:val="1"/>
+      <w:numFmt w:val="bullet"/>
+      <w:lvlText w:val="o"/>
+      <w:lvlJc w:val="left"/>
+      <w:pPr>
+        <w:ind w:left="3600" w:hanging="360"/>
+      </w:pPr>
+      <w:rPr>
+        <w:rFonts w:ascii="Courier New" w:hAnsi="Courier New" w:cs="Courier New" w:hint="default"/>
+      </w:rPr>
+    </w:lvl>
+    <w:lvl w:ilvl="5" w:tplc="04090005" w:tentative="1">
+      <w:start w:val="1"/>
+      <w:numFmt w:val="bullet"/>
+      <w:lvlText w:val=""/>
+      <w:lvlJc w:val="left"/>
+      <w:pPr>
+        <w:ind w:left="4320" w:hanging="360"/>
+      </w:pPr>
+      <w:rPr>
+        <w:rFonts w:ascii="Wingdings" w:hAnsi="Wingdings" w:hint="default"/>
+      </w:rPr>
+    </w:lvl>
+    <w:lvl w:ilvl="6" w:tplc="04090001" w:tentative="1">
+      <w:start w:val="1"/>
+      <w:numFmt w:val="bullet"/>
+      <w:lvlText w:val=""/>
+      <w:lvlJc w:val="left"/>
+      <w:pPr>
+        <w:ind w:left="5040" w:hanging="360"/>
+      </w:pPr>
+      <w:rPr>
+        <w:rFonts w:ascii="Symbol" w:hAnsi="Symbol" w:hint="default"/>
+      </w:rPr>
+    </w:lvl>
+    <w:lvl w:ilvl="7" w:tplc="04090003" w:tentative="1">
+      <w:start w:val="1"/>
+      <w:numFmt w:val="bullet"/>
+      <w:lvlText w:val="o"/>
+      <w:lvlJc w:val="left"/>
+      <w:pPr>
+        <w:ind w:left="5760" w:hanging="360"/>
+      </w:pPr>
+      <w:rPr>
+        <w:rFonts w:ascii="Courier New" w:hAnsi="Courier New" w:cs="Courier New" w:hint="default"/>
+      </w:rPr>
+    </w:lvl>
+    <w:lvl w:ilvl="8" w:tplc="04090005" w:tentative="1">
+      <w:start w:val="1"/>
+      <w:numFmt w:val="bullet"/>
+      <w:lvlText w:val=""/>
+      <w:lvlJc w:val="left"/>
+      <w:pPr>
+        <w:ind w:left="6480" w:hanging="360"/>
+      </w:pPr>
+      <w:rPr>
+        <w:rFonts w:ascii="Wingdings" w:hAnsi="Wingdings" w:hint="default"/>
+      </w:rPr>
+    </w:lvl>
+  </w:abstractNum>
+  <w:abstractNum w:abstractNumId="1">
     <w:nsid w:val="2C5903C4"/>
     <w:multiLevelType w:val="hybridMultilevel"/>
     <w:tmpl w:val="604CAB2A"/>
@@ -3683,7 +4425,7 @@
       </w:pPr>
     </w:lvl>
   </w:abstractNum>
-  <w:abstractNum w:abstractNumId="1">
+  <w:abstractNum w:abstractNumId="2">
     <w:nsid w:val="3E087567"/>
     <w:multiLevelType w:val="hybridMultilevel"/>
     <w:tmpl w:val="4B9E6D5E"/>
@@ -3796,7 +4538,7 @@
       </w:rPr>
     </w:lvl>
   </w:abstractNum>
-  <w:abstractNum w:abstractNumId="2">
+  <w:abstractNum w:abstractNumId="3">
     <w:nsid w:val="408B5E5A"/>
     <w:multiLevelType w:val="hybridMultilevel"/>
     <w:tmpl w:val="C6F89DE6"/>
@@ -3909,7 +4651,7 @@
       </w:rPr>
     </w:lvl>
   </w:abstractNum>
-  <w:abstractNum w:abstractNumId="3">
+  <w:abstractNum w:abstractNumId="4">
     <w:nsid w:val="4A0D26AF"/>
     <w:multiLevelType w:val="hybridMultilevel"/>
     <w:tmpl w:val="73340C1C"/>
@@ -4022,7 +4764,7 @@
       </w:rPr>
     </w:lvl>
   </w:abstractNum>
-  <w:abstractNum w:abstractNumId="4">
+  <w:abstractNum w:abstractNumId="5">
     <w:nsid w:val="4BB1143F"/>
     <w:multiLevelType w:val="hybridMultilevel"/>
     <w:tmpl w:val="D8A6F9E0"/>
@@ -4112,7 +4854,7 @@
       </w:pPr>
     </w:lvl>
   </w:abstractNum>
-  <w:abstractNum w:abstractNumId="5">
+  <w:abstractNum w:abstractNumId="6">
     <w:nsid w:val="6F33446C"/>
     <w:multiLevelType w:val="hybridMultilevel"/>
     <w:tmpl w:val="67BC071A"/>
@@ -4225,23 +4967,118 @@
       </w:rPr>
     </w:lvl>
   </w:abstractNum>
+  <w:abstractNum w:abstractNumId="7">
+    <w:nsid w:val="77623B54"/>
+    <w:multiLevelType w:val="hybridMultilevel"/>
+    <w:tmpl w:val="5652EBF8"/>
+    <w:lvl w:ilvl="0" w:tplc="0409000F">
+      <w:start w:val="1"/>
+      <w:numFmt w:val="decimal"/>
+      <w:lvlText w:val="%1."/>
+      <w:lvlJc w:val="left"/>
+      <w:pPr>
+        <w:ind w:left="720" w:hanging="360"/>
+      </w:pPr>
+      <w:rPr>
+        <w:rFonts w:hint="default"/>
+      </w:rPr>
+    </w:lvl>
+    <w:lvl w:ilvl="1" w:tplc="04090019" w:tentative="1">
+      <w:start w:val="1"/>
+      <w:numFmt w:val="lowerLetter"/>
+      <w:lvlText w:val="%2."/>
+      <w:lvlJc w:val="left"/>
+      <w:pPr>
+        <w:ind w:left="1440" w:hanging="360"/>
+      </w:pPr>
+    </w:lvl>
+    <w:lvl w:ilvl="2" w:tplc="0409001B" w:tentative="1">
+      <w:start w:val="1"/>
+      <w:numFmt w:val="lowerRoman"/>
+      <w:lvlText w:val="%3."/>
+      <w:lvlJc w:val="right"/>
+      <w:pPr>
+        <w:ind w:left="2160" w:hanging="180"/>
+      </w:pPr>
+    </w:lvl>
+    <w:lvl w:ilvl="3" w:tplc="0409000F" w:tentative="1">
+      <w:start w:val="1"/>
+      <w:numFmt w:val="decimal"/>
+      <w:lvlText w:val="%4."/>
+      <w:lvlJc w:val="left"/>
+      <w:pPr>
+        <w:ind w:left="2880" w:hanging="360"/>
+      </w:pPr>
+    </w:lvl>
+    <w:lvl w:ilvl="4" w:tplc="04090019" w:tentative="1">
+      <w:start w:val="1"/>
+      <w:numFmt w:val="lowerLetter"/>
+      <w:lvlText w:val="%5."/>
+      <w:lvlJc w:val="left"/>
+      <w:pPr>
+        <w:ind w:left="3600" w:hanging="360"/>
+      </w:pPr>
+    </w:lvl>
+    <w:lvl w:ilvl="5" w:tplc="0409001B" w:tentative="1">
+      <w:start w:val="1"/>
+      <w:numFmt w:val="lowerRoman"/>
+      <w:lvlText w:val="%6."/>
+      <w:lvlJc w:val="right"/>
+      <w:pPr>
+        <w:ind w:left="4320" w:hanging="180"/>
+      </w:pPr>
+    </w:lvl>
+    <w:lvl w:ilvl="6" w:tplc="0409000F" w:tentative="1">
+      <w:start w:val="1"/>
+      <w:numFmt w:val="decimal"/>
+      <w:lvlText w:val="%7."/>
+      <w:lvlJc w:val="left"/>
+      <w:pPr>
+        <w:ind w:left="5040" w:hanging="360"/>
+      </w:pPr>
+    </w:lvl>
+    <w:lvl w:ilvl="7" w:tplc="04090019" w:tentative="1">
+      <w:start w:val="1"/>
+      <w:numFmt w:val="lowerLetter"/>
+      <w:lvlText w:val="%8."/>
+      <w:lvlJc w:val="left"/>
+      <w:pPr>
+        <w:ind w:left="5760" w:hanging="360"/>
+      </w:pPr>
+    </w:lvl>
+    <w:lvl w:ilvl="8" w:tplc="0409001B" w:tentative="1">
+      <w:start w:val="1"/>
+      <w:numFmt w:val="lowerRoman"/>
+      <w:lvlText w:val="%9."/>
+      <w:lvlJc w:val="right"/>
+      <w:pPr>
+        <w:ind w:left="6480" w:hanging="180"/>
+      </w:pPr>
+    </w:lvl>
+  </w:abstractNum>
   <w:num w:numId="1">
+    <w:abstractNumId w:val="5"/>
+  </w:num>
+  <w:num w:numId="2">
     <w:abstractNumId w:val="4"/>
   </w:num>
-  <w:num w:numId="2">
+  <w:num w:numId="3">
+    <w:abstractNumId w:val="2"/>
+  </w:num>
+  <w:num w:numId="4">
+    <w:abstractNumId w:val="6"/>
+  </w:num>
+  <w:num w:numId="5">
+    <w:abstractNumId w:val="1"/>
+  </w:num>
+  <w:num w:numId="6">
     <w:abstractNumId w:val="3"/>
   </w:num>
-  <w:num w:numId="3">
-    <w:abstractNumId w:val="1"/>
+  <w:num w:numId="7">
+    <w:abstractNumId w:val="7"/>
   </w:num>
-  <w:num w:numId="4">
-    <w:abstractNumId w:val="5"/>
-  </w:num>
-  <w:num w:numId="5">
+  <w:num w:numId="8">
     <w:abstractNumId w:val="0"/>
-  </w:num>
-  <w:num w:numId="6">
-    <w:abstractNumId w:val="2"/>
   </w:num>
 </w:numbering>
 </file>
@@ -5148,6 +5985,18 @@
       <w:szCs w:val="16"/>
     </w:rPr>
   </w:style>
+  <w:style w:type="character" w:styleId="FollowedHyperlink">
+    <w:name w:val="FollowedHyperlink"/>
+    <w:basedOn w:val="DefaultParagraphFont"/>
+    <w:uiPriority w:val="99"/>
+    <w:semiHidden/>
+    <w:unhideWhenUsed/>
+    <w:rsid w:val="004E47C1"/>
+    <w:rPr>
+      <w:color w:val="954F72" w:themeColor="followedHyperlink"/>
+      <w:u w:val="single"/>
+    </w:rPr>
+  </w:style>
 </w:styles>
 </file>
 
@@ -6051,6 +6900,18 @@
       <w:rFonts w:ascii="Tahoma" w:hAnsi="Tahoma" w:cs="Tahoma"/>
       <w:sz w:val="16"/>
       <w:szCs w:val="16"/>
+    </w:rPr>
+  </w:style>
+  <w:style w:type="character" w:styleId="FollowedHyperlink">
+    <w:name w:val="FollowedHyperlink"/>
+    <w:basedOn w:val="DefaultParagraphFont"/>
+    <w:uiPriority w:val="99"/>
+    <w:semiHidden/>
+    <w:unhideWhenUsed/>
+    <w:rsid w:val="004E47C1"/>
+    <w:rPr>
+      <w:color w:val="954F72" w:themeColor="followedHyperlink"/>
+      <w:u w:val="single"/>
     </w:rPr>
   </w:style>
 </w:styles>
@@ -6311,7 +7172,7 @@
   <a:extraClrSchemeLst/>
   <a:extLst>
     <a:ext uri="{05A4C25C-085E-4340-85A3-A5531E510DB2}">
-      <thm15:themeFamily xmlns="" xmlns:thm15="http://schemas.microsoft.com/office/thememl/2012/main" name="Office Theme" id="{62F939B6-93AF-4DB8-9C6B-D6C7DFDC589F}" vid="{4A3C46E8-61CC-4603-A589-7422A47A8E4A}"/>
+      <thm15:themeFamily xmlns:thm15="http://schemas.microsoft.com/office/thememl/2012/main" xmlns="" name="Office Theme" id="{62F939B6-93AF-4DB8-9C6B-D6C7DFDC589F}" vid="{4A3C46E8-61CC-4603-A589-7422A47A8E4A}"/>
     </a:ext>
   </a:extLst>
 </a:theme>
@@ -6322,7 +7183,7 @@
 </file>
 
 <file path=customXml/itemProps1.xml><?xml version="1.0" encoding="utf-8"?>
-<ds:datastoreItem xmlns:ds="http://schemas.openxmlformats.org/officeDocument/2006/customXml" ds:itemID="{A6EA433E-139A-4029-852D-B338B20F7682}">
+<ds:datastoreItem xmlns:ds="http://schemas.openxmlformats.org/officeDocument/2006/customXml" ds:itemID="{CB3BD4AA-79D7-433C-8806-F8F997DFF487}">
   <ds:schemaRefs>
     <ds:schemaRef ds:uri="http://schemas.openxmlformats.org/officeDocument/2006/bibliography"/>
   </ds:schemaRefs>

</xml_diff>